<commit_message>
Trochu integrace ještě nikoho nezabilo
</commit_message>
<xml_diff>
--- a/dokumentace.docx
+++ b/dokumentace.docx
@@ -6275,7 +6275,19 @@
         <w:t xml:space="preserve"> jako například</w:t>
       </w:r>
       <w:r>
-        <w:t xml:space="preserve"> veletrhy středních škol či dny otevřených dveří napájet rozmanité spektrum výtvorů studentů, jež obvykle nedisponují vlastním zdrojem a mohou vyžadovat i nestandardní parametry napájení. Za tímto účelem jsme používaly klasické laboratorní zdroje, ty jsou však těžké a objemné proto je jejich přeprava nadbytečnou přítěží. </w:t>
+        <w:t xml:space="preserve"> veletrhy středních škol či dny otevřených dveří napájet rozmanité spektrum výtvorů studentů, jež obvykle nedisponují vlastním zdrojem a mohou vyžadovat i nestandardní parametry napájení. Za tímto účelem jsme používal</w:t>
+      </w:r>
+      <w:r>
+        <w:t>i</w:t>
+      </w:r>
+      <w:r>
+        <w:t xml:space="preserve"> klasické laboratorní zdroje, ty jsou však těžké a objemné</w:t>
+      </w:r>
+      <w:r>
+        <w:t>,</w:t>
+      </w:r>
+      <w:r>
+        <w:t xml:space="preserve"> proto je jejich přeprava nadbytečnou přítěží. </w:t>
       </w:r>
     </w:p>
     <w:p>
@@ -6298,7 +6310,22 @@
         <w:t>,</w:t>
       </w:r>
       <w:r>
-        <w:t xml:space="preserve"> ceny komerčně dostupných modelů mi však přišly příliš vysoké. Rozhodl jsem se tedy vbudovat LM317 s 12V 1,5A OEM zdrojem do obalu CDROM. Ukázalo se však že dochází k poměrně velkému zahřívání a výkon a napětí zdroje není dostatečný, </w:t>
+        <w:t xml:space="preserve"> ceny komerčně dostupných modelů mi však přišly příliš vysoké. Rozhodl jsem se tedy vbudovat LM317 s 12V 1,5A OEM zdrojem do </w:t>
+      </w:r>
+      <w:r>
+        <w:t>pouzdra CD mechaniky</w:t>
+      </w:r>
+      <w:r>
+        <w:t>. Ukázalo se však že dochází k poměrně velkému zahřívání a</w:t>
+      </w:r>
+      <w:r>
+        <w:t xml:space="preserve"> výstupní</w:t>
+      </w:r>
+      <w:r>
+        <w:t xml:space="preserve"> výkon a napětí zdroje není dostatečný</w:t>
+      </w:r>
+      <w:r>
+        <w:t>.</w:t>
       </w:r>
     </w:p>
     <w:p>
@@ -6321,7 +6348,13 @@
         <w:t>,</w:t>
       </w:r>
       <w:r>
-        <w:t xml:space="preserve"> jež již byla zpracována ta však většinou užívala BUCK-BOOST regulátor a již za ním nenásledoval další regulační stupeň nebo nebyl v dokumentaci postižen.</w:t>
+        <w:t xml:space="preserve"> jež již byla zpracována</w:t>
+      </w:r>
+      <w:r>
+        <w:t>,</w:t>
+      </w:r>
+      <w:r>
+        <w:t xml:space="preserve"> ta však většinou užívala BUCK-BOOST regulátor a již za ním nenásledoval další regulační stupeň nebo nebyl v dokumentaci postižen.</w:t>
       </w:r>
       <w:r>
         <w:t>[</w:t>
@@ -6341,7 +6374,19 @@
         <w:t>Vzhledem k požadovaným kompaktním rozměrům a předchozím kladným zkušenostem s topologií BUCK jsem se rozhodnul vydat tímto směrem.</w:t>
       </w:r>
       <w:r>
-        <w:t xml:space="preserve"> Zdroj je vybaven přepínám výstupu do několika úrovní</w:t>
+        <w:t xml:space="preserve"> Zdroj je vybaven </w:t>
+      </w:r>
+      <w:r>
+        <w:t>automatickým nastavováním</w:t>
+      </w:r>
+      <w:r>
+        <w:t xml:space="preserve"> výstupu</w:t>
+      </w:r>
+      <w:r>
+        <w:t xml:space="preserve"> BUCK regulátoru</w:t>
+      </w:r>
+      <w:r>
+        <w:t xml:space="preserve"> do několika úrovní</w:t>
       </w:r>
       <w:r>
         <w:t>,</w:t>
@@ -6403,7 +6448,22 @@
     </w:p>
     <w:p>
       <w:r>
-        <w:t xml:space="preserve">Pro vestavbu zdroje byla zvolena plechová část pouzdra vyřazené mechaniky CD-ROM. Pro přední a zadní kryt byla zvolena metoda 3D tisku. Zařízení je zamýšleno v I. třídě ochrany, jestli jí však zcela splňuje nebylo ověřeno. </w:t>
+        <w:t xml:space="preserve">Pro vestavbu zdroje byla zvolena plechová část pouzdra vyřazené mechaniky CD-ROM. Pro </w:t>
+      </w:r>
+      <w:r>
+        <w:t>výrobu předního a zadního krytu vlastního návrhu</w:t>
+      </w:r>
+      <w:r>
+        <w:t xml:space="preserve"> byla zvolena metoda 3D tisku. Zařízení je zamýšleno v třídě ochrany</w:t>
+      </w:r>
+      <w:r>
+        <w:t xml:space="preserve"> </w:t>
+      </w:r>
+      <w:r>
+        <w:t>I.</w:t>
+      </w:r>
+      <w:r>
+        <w:t xml:space="preserve">, jestli jí však zcela splňuje nebylo ověřeno. </w:t>
       </w:r>
       <w:r>
         <w:t xml:space="preserve">Odvod tepla je zajištěn aktivně pomocí 40mm ventilátoru. Vstup vzduchu je zajištěn ze spodní strany zdroje otvory v plechu výstup je pak umístěn na zadní straně kde se nachází </w:t>
@@ -6487,14 +6547,27 @@
       <w:r>
         <w:t xml:space="preserve">Obrázek </w:t>
       </w:r>
-      <w:fldSimple w:instr=" SEQ Obrázek \* ARABIC ">
-        <w:r>
-          <w:rPr>
-            <w:noProof/>
-          </w:rPr>
-          <w:t>1</w:t>
-        </w:r>
-      </w:fldSimple>
+      <w:r>
+        <w:fldChar w:fldCharType="begin"/>
+      </w:r>
+      <w:r>
+        <w:instrText xml:space="preserve"> SEQ Obrázek \* ARABIC </w:instrText>
+      </w:r>
+      <w:r>
+        <w:fldChar w:fldCharType="separate"/>
+      </w:r>
+      <w:r>
+        <w:rPr>
+          <w:noProof/>
+        </w:rPr>
+        <w:t>1</w:t>
+      </w:r>
+      <w:r>
+        <w:rPr>
+          <w:noProof/>
+        </w:rPr>
+        <w:fldChar w:fldCharType="end"/>
+      </w:r>
       <w:r>
         <w:t>: přehled základních komponent zdroje</w:t>
       </w:r>
@@ -6702,15 +6775,15 @@
         </w:rPr>
         <w:lastRenderedPageBreak/>
         <w:drawing>
-          <wp:anchor distT="0" distB="0" distL="114300" distR="114300" simplePos="0" relativeHeight="251661312" behindDoc="0" locked="0" layoutInCell="1" allowOverlap="1" wp14:anchorId="49DEA7B2" wp14:editId="50B4F9F2">
+          <wp:anchor distT="0" distB="0" distL="114300" distR="114300" simplePos="0" relativeHeight="251661312" behindDoc="0" locked="0" layoutInCell="1" allowOverlap="1" wp14:anchorId="49DEA7B2" wp14:editId="63604B50">
             <wp:simplePos x="0" y="0"/>
             <wp:positionH relativeFrom="column">
-              <wp:posOffset>-281940</wp:posOffset>
+              <wp:posOffset>-283845</wp:posOffset>
             </wp:positionH>
             <wp:positionV relativeFrom="paragraph">
-              <wp:posOffset>1301100</wp:posOffset>
+              <wp:posOffset>1303655</wp:posOffset>
             </wp:positionV>
-            <wp:extent cx="3345815" cy="4953635"/>
+            <wp:extent cx="3345815" cy="5168900"/>
             <wp:effectExtent l="0" t="0" r="6985" b="0"/>
             <wp:wrapSquare wrapText="bothSides"/>
             <wp:docPr id="3" name="Obrázek 3"/>
@@ -6739,7 +6812,7 @@
                   <pic:spPr>
                     <a:xfrm>
                       <a:off x="0" y="0"/>
-                      <a:ext cx="3345815" cy="4953635"/>
+                      <a:ext cx="3345815" cy="5168900"/>
                     </a:xfrm>
                     <a:prstGeom prst="rect">
                       <a:avLst/>
@@ -6758,7 +6831,40 @@
         </w:drawing>
       </w:r>
       <w:r>
-        <w:t>Uchycení vodorovně umístěných PCB je zajištěno pomocí plastových úchytek vlastního návrhu. Jsou 6mm vysoké a obsahují 2 závitové vložky M2, jejíž středy jsou vzdálené 6,3m, které jsou umístěny na opačných stranách příchytky. Jejich účelem je zajistit dostatečnou izolaci mezi DPS a kovovým obalem zařízení jež je uzemněn. Krom podložek jsou tyto desky ze spodní strany opatřeny také folií která by měla minimalizovat riziko zkratu i pokud dojde například prudkým nárazem k rozlomení úchytky.</w:t>
+        <w:t xml:space="preserve">Uchycení vodorovně umístěných PCB je zajištěno pomocí plastových úchytek vlastního návrhu. Jsou 6mm vysoké a obsahují 2 </w:t>
+      </w:r>
+      <w:r>
+        <w:t xml:space="preserve">otvory pro </w:t>
+      </w:r>
+      <w:r>
+        <w:t>závitové vložky M2</w:t>
+      </w:r>
+      <w:r>
+        <w:t xml:space="preserve"> na </w:t>
+      </w:r>
+      <w:r>
+        <w:t>opačných stranách příchytky</w:t>
+      </w:r>
+      <w:r>
+        <w:t>, jejíž středy jsou vzdálené 6,3m</w:t>
+      </w:r>
+      <w:r>
+        <w:t>m.</w:t>
+      </w:r>
+      <w:r>
+        <w:t xml:space="preserve"> Jejich účelem je zajistit dostatečnou izolaci mezi DPS a kovovým obalem zařízení jež je uzemněn. Krom podložek jsou tyto desky ze spodní strany opatřeny také folií</w:t>
+      </w:r>
+      <w:r>
+        <w:t>,</w:t>
+      </w:r>
+      <w:r>
+        <w:t xml:space="preserve"> která by měla minimalizovat riziko zkratu</w:t>
+      </w:r>
+      <w:r>
+        <w:t>,</w:t>
+      </w:r>
+      <w:r>
+        <w:t xml:space="preserve"> i pokud dojde například prudkým nárazem k rozlomení úchytky.</w:t>
       </w:r>
     </w:p>
     <w:p/>
@@ -6767,7 +6873,13 @@
         <w:t xml:space="preserve">Z elektrického hlediska sestává zdroj z několika částí. Silová část je tvořena třemi v sérii řazenými regulátory. </w:t>
       </w:r>
       <w:r>
-        <w:t>Regulátor napětí a regulátor proudu jsou v obvody zapojeny permanentně, spínaný regulátor napětí je do obvodu přiřazován pokud lineárním regulátorům postačuje pro udržení požadovaných výstupních veličin napětí nižší než 24V. Za pomoci přepínacích relátek lze také výstup zdroje zcela odstavit. Signální část zajišťující řízení a ovládání je pevně přichycena k ovládacímu panelu.</w:t>
+        <w:t xml:space="preserve">Regulátor napětí a regulátor proudu jsou v obvody zapojeny permanentně, spínaný regulátor napětí je do obvodu přiřazován pokud lineárním regulátorům postačuje pro udržení požadovaných výstupních veličin napětí nižší než 24V. Za pomoci </w:t>
+      </w:r>
+      <w:r>
+        <w:t>přiřazovacích</w:t>
+      </w:r>
+      <w:r>
+        <w:t xml:space="preserve"> relátek lze také výstup zdroje zcela odstavit. </w:t>
       </w:r>
     </w:p>
     <w:p>
@@ -6778,13 +6890,13 @@
         <mc:AlternateContent>
           <mc:Choice Requires="wps">
             <w:drawing>
-              <wp:anchor distT="0" distB="0" distL="114300" distR="114300" simplePos="0" relativeHeight="251663360" behindDoc="0" locked="0" layoutInCell="1" allowOverlap="1" wp14:anchorId="4B962410" wp14:editId="09C780F1">
+              <wp:anchor distT="0" distB="0" distL="114300" distR="114300" simplePos="0" relativeHeight="251663360" behindDoc="0" locked="0" layoutInCell="1" allowOverlap="1" wp14:anchorId="4B962410" wp14:editId="30B254B5">
                 <wp:simplePos x="0" y="0"/>
                 <wp:positionH relativeFrom="column">
-                  <wp:posOffset>635</wp:posOffset>
+                  <wp:posOffset>17780</wp:posOffset>
                 </wp:positionH>
                 <wp:positionV relativeFrom="paragraph">
-                  <wp:posOffset>1673830</wp:posOffset>
+                  <wp:posOffset>2441575</wp:posOffset>
                 </wp:positionV>
                 <wp:extent cx="3042920" cy="635"/>
                 <wp:effectExtent l="0" t="0" r="5080" b="8255"/>
@@ -6824,14 +6936,27 @@
                             <w:r>
                               <w:t xml:space="preserve">Obrázek </w:t>
                             </w:r>
-                            <w:fldSimple w:instr=" SEQ Obrázek \* ARABIC ">
-                              <w:r>
-                                <w:rPr>
-                                  <w:noProof/>
-                                </w:rPr>
-                                <w:t>2</w:t>
-                              </w:r>
-                            </w:fldSimple>
+                            <w:r>
+                              <w:fldChar w:fldCharType="begin"/>
+                            </w:r>
+                            <w:r>
+                              <w:instrText xml:space="preserve"> SEQ Obrázek \* ARABIC </w:instrText>
+                            </w:r>
+                            <w:r>
+                              <w:fldChar w:fldCharType="separate"/>
+                            </w:r>
+                            <w:r>
+                              <w:rPr>
+                                <w:noProof/>
+                              </w:rPr>
+                              <w:t>2</w:t>
+                            </w:r>
+                            <w:r>
+                              <w:rPr>
+                                <w:noProof/>
+                              </w:rPr>
+                              <w:fldChar w:fldCharType="end"/>
+                            </w:r>
                             <w:r>
                               <w:t>:blokové schéma silové části</w:t>
                             </w:r>
@@ -6860,7 +6985,7 @@
                 <v:stroke joinstyle="miter"/>
                 <v:path gradientshapeok="t" o:connecttype="rect"/>
               </v:shapetype>
-              <v:shape id="Textové pole 4" o:spid="_x0000_s1026" type="#_x0000_t202" style="position:absolute;left:0;text-align:left;margin-left:.05pt;margin-top:131.8pt;width:239.6pt;height:.05pt;z-index:251663360;visibility:visible;mso-wrap-style:square;mso-width-percent:0;mso-wrap-distance-left:9pt;mso-wrap-distance-top:0;mso-wrap-distance-right:9pt;mso-wrap-distance-bottom:0;mso-position-horizontal:absolute;mso-position-horizontal-relative:text;mso-position-vertical:absolute;mso-position-vertical-relative:text;mso-width-percent:0;mso-width-relative:margin;v-text-anchor:top" o:gfxdata="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" stroked="f">
+              <v:shape id="Textové pole 4" o:spid="_x0000_s1026" type="#_x0000_t202" style="position:absolute;left:0;text-align:left;margin-left:1.4pt;margin-top:192.25pt;width:239.6pt;height:.05pt;z-index:251663360;visibility:visible;mso-wrap-style:square;mso-width-percent:0;mso-wrap-distance-left:9pt;mso-wrap-distance-top:0;mso-wrap-distance-right:9pt;mso-wrap-distance-bottom:0;mso-position-horizontal:absolute;mso-position-horizontal-relative:text;mso-position-vertical:absolute;mso-position-vertical-relative:text;mso-width-percent:0;mso-width-relative:margin;v-text-anchor:top" o:gfxdata="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" stroked="f">
                 <v:textbox style="mso-fit-shape-to-text:t" inset="0,0,0,0">
                   <w:txbxContent>
                     <w:p>
@@ -6875,14 +7000,27 @@
                       <w:r>
                         <w:t xml:space="preserve">Obrázek </w:t>
                       </w:r>
-                      <w:fldSimple w:instr=" SEQ Obrázek \* ARABIC ">
-                        <w:r>
-                          <w:rPr>
-                            <w:noProof/>
-                          </w:rPr>
-                          <w:t>2</w:t>
-                        </w:r>
-                      </w:fldSimple>
+                      <w:r>
+                        <w:fldChar w:fldCharType="begin"/>
+                      </w:r>
+                      <w:r>
+                        <w:instrText xml:space="preserve"> SEQ Obrázek \* ARABIC </w:instrText>
+                      </w:r>
+                      <w:r>
+                        <w:fldChar w:fldCharType="separate"/>
+                      </w:r>
+                      <w:r>
+                        <w:rPr>
+                          <w:noProof/>
+                        </w:rPr>
+                        <w:t>2</w:t>
+                      </w:r>
+                      <w:r>
+                        <w:rPr>
+                          <w:noProof/>
+                        </w:rPr>
+                        <w:fldChar w:fldCharType="end"/>
+                      </w:r>
                       <w:r>
                         <w:t>:blokové schéma silové části</w:t>
                       </w:r>
@@ -6897,7 +7035,13 @@
         </mc:AlternateContent>
       </w:r>
       <w:r>
-        <w:t xml:space="preserve">Zdroj sestává z několika desek plošného spoje, </w:t>
+        <w:t>Zdroj sestává z několika desek plošného spoje</w:t>
+      </w:r>
+      <w:r>
+        <w:t xml:space="preserve"> vlastního návrhu</w:t>
+      </w:r>
+      <w:r>
+        <w:t xml:space="preserve">, </w:t>
       </w:r>
       <w:r>
         <w:t>většina z nich</w:t>
@@ -6935,6 +7079,36 @@
       </w:r>
       <w:r>
         <w:t xml:space="preserve"> Jedinou deskou jež byla zakázkově vyrobena byla vzhledem k její velikosti a vysokým nárokům na její kvalitu deska lineárních regulátorů.</w:t>
+      </w:r>
+      <w:r>
+        <w:t xml:space="preserve"> Desky jsou vzájemně silově propojeny vodiči CYA </w:t>
+      </w:r>
+      <w:r>
+        <w:t>1x</w:t>
+      </w:r>
+      <w:r>
+        <w:t>0,75, si</w:t>
+      </w:r>
+      <w:r>
+        <w:t>gnálové</w:t>
+      </w:r>
+      <w:r>
+        <w:t xml:space="preserve"> propojení je pak řešeno buď konektory </w:t>
+      </w:r>
+      <w:r>
+        <w:t xml:space="preserve">2,54“ DuPont nebo vodiči </w:t>
+      </w:r>
+      <w:r>
+        <w:t xml:space="preserve">LIYV </w:t>
+      </w:r>
+      <w:r>
+        <w:t>1x</w:t>
+      </w:r>
+      <w:r>
+        <w:t>0,25</w:t>
+      </w:r>
+      <w:r>
+        <w:t xml:space="preserve">. </w:t>
       </w:r>
     </w:p>
     <w:p>
@@ -7014,14 +7188,27 @@
       <w:r>
         <w:t xml:space="preserve">Obrázek </w:t>
       </w:r>
-      <w:fldSimple w:instr=" SEQ Obrázek \* ARABIC ">
-        <w:r>
-          <w:rPr>
-            <w:noProof/>
-          </w:rPr>
-          <w:t>3</w:t>
-        </w:r>
-      </w:fldSimple>
+      <w:r>
+        <w:fldChar w:fldCharType="begin"/>
+      </w:r>
+      <w:r>
+        <w:instrText xml:space="preserve"> SEQ Obrázek \* ARABIC </w:instrText>
+      </w:r>
+      <w:r>
+        <w:fldChar w:fldCharType="separate"/>
+      </w:r>
+      <w:r>
+        <w:rPr>
+          <w:noProof/>
+        </w:rPr>
+        <w:t>3</w:t>
+      </w:r>
+      <w:r>
+        <w:rPr>
+          <w:noProof/>
+        </w:rPr>
+        <w:fldChar w:fldCharType="end"/>
+      </w:r>
       <w:r>
         <w:t>: ovládací panel</w:t>
       </w:r>
@@ -7036,14 +7223,27 @@
       <w:r>
         <w:t xml:space="preserve">Tabulka </w:t>
       </w:r>
-      <w:fldSimple w:instr=" SEQ Tabulka \* ARABIC ">
-        <w:r>
-          <w:rPr>
-            <w:noProof/>
-          </w:rPr>
-          <w:t>1</w:t>
-        </w:r>
-      </w:fldSimple>
+      <w:r>
+        <w:fldChar w:fldCharType="begin"/>
+      </w:r>
+      <w:r>
+        <w:instrText xml:space="preserve"> SEQ Tabulka \* ARABIC </w:instrText>
+      </w:r>
+      <w:r>
+        <w:fldChar w:fldCharType="separate"/>
+      </w:r>
+      <w:r>
+        <w:rPr>
+          <w:noProof/>
+        </w:rPr>
+        <w:t>1</w:t>
+      </w:r>
+      <w:r>
+        <w:rPr>
+          <w:noProof/>
+        </w:rPr>
+        <w:fldChar w:fldCharType="end"/>
+      </w:r>
       <w:r>
         <w:t>: přehled ovládacích prvků</w:t>
       </w:r>
@@ -7351,7 +7551,18 @@
         <w:t xml:space="preserve">, společný kontakt přepínače enkodéru a jeden z kontaktů tlačítka je připojen na zem zatímco </w:t>
       </w:r>
       <w:r>
-        <w:t>jsou zbylé piny přivedeny na MCU kde je využito vnitřního enkodéru.</w:t>
+        <w:t xml:space="preserve">jsou zbylé piny přivedeny na MCU kde je využito vnitřního </w:t>
+      </w:r>
+      <w:proofErr w:type="spellStart"/>
+      <w:r>
+        <w:t>pull</w:t>
+      </w:r>
+      <w:proofErr w:type="spellEnd"/>
+      <w:r>
+        <w:t>-up rezistoru</w:t>
+      </w:r>
+      <w:r>
+        <w:t>.</w:t>
       </w:r>
     </w:p>
     <w:p>
@@ -7368,7 +7579,13 @@
         <w:t xml:space="preserve">vzhledem k možné vyšší rychlosti </w:t>
       </w:r>
       <w:r>
-        <w:t>otáčení je navíc MCU snímá pomocí přerušení, softwarová řešení využívající minimální dobu mezi pulzy se ukázal</w:t>
+        <w:t>otáčení je navíc MCU snímá pomocí přerušení</w:t>
+      </w:r>
+      <w:r>
+        <w:t>, což problém zhoršuje</w:t>
+      </w:r>
+      <w:r>
+        <w:t>, softwarová řešení využívající minimální dobu mezi pulzy se ukázal</w:t>
       </w:r>
       <w:r>
         <w:t>a</w:t>
@@ -7377,7 +7594,13 @@
         <w:t xml:space="preserve"> jako nepříliš přesná a </w:t>
       </w:r>
       <w:r>
-        <w:t>zachytávající velké množství falešných pulzů</w:t>
+        <w:t xml:space="preserve">zachytávající velké množství falešných </w:t>
+      </w:r>
+      <w:r>
+        <w:t>im</w:t>
+      </w:r>
+      <w:r>
+        <w:t>pulzů</w:t>
       </w:r>
       <w:r>
         <w:t>, převážně na vzestupné hraně signálu.</w:t>
@@ -7386,7 +7609,16 @@
         <w:t xml:space="preserve"> Bylo tedy přistoupeno k HW řešení</w:t>
       </w:r>
       <w:r>
-        <w:t xml:space="preserve"> na výstupy přepínače </w:t>
+        <w:t>.</w:t>
+      </w:r>
+      <w:r>
+        <w:t xml:space="preserve"> </w:t>
+      </w:r>
+      <w:r>
+        <w:t>N</w:t>
+      </w:r>
+      <w:r>
+        <w:t xml:space="preserve">a výstupy přepínače </w:t>
       </w:r>
       <w:r>
         <w:t xml:space="preserve">byly připojeny dva kondenzátory </w:t>
@@ -7421,14 +7653,26 @@
         <w:t>,</w:t>
       </w:r>
       <w:r>
-        <w:t xml:space="preserve"> zatímco na sestupné hraně dojde k téměř okamžitému nabití </w:t>
-      </w:r>
-      <w:r>
-        <w:t xml:space="preserve">pouze </w:t>
+        <w:t xml:space="preserve"> zatímco na sestupné hraně dojde </w:t>
       </w:r>
       <w:r>
         <w:lastRenderedPageBreak/>
-        <w:t xml:space="preserve">přes odpor spínačů. Sestupná hrana jež je pro přerušení podstatná </w:t>
+        <w:t xml:space="preserve">k téměř okamžitému nabití </w:t>
+      </w:r>
+      <w:r>
+        <w:t>pouze přes odpor spínačů. Sestupná hrana</w:t>
+      </w:r>
+      <w:r>
+        <w:t>,</w:t>
+      </w:r>
+      <w:r>
+        <w:t xml:space="preserve"> jež je pro přerušení podstatná</w:t>
+      </w:r>
+      <w:r>
+        <w:t>,</w:t>
+      </w:r>
+      <w:r>
+        <w:t xml:space="preserve"> </w:t>
       </w:r>
       <w:r>
         <w:t>je tedy velmi ostrá.</w:t>
@@ -7889,11 +8133,20 @@
         <w:t xml:space="preserve"> </w:t>
       </w:r>
       <w:r>
-        <w:t xml:space="preserve">Tlačítka se spínají proti zemi zatímco jsou připojena na vstupy MCU s interními </w:t>
+        <w:t>Tlačítka se spínají proti zemi</w:t>
+      </w:r>
+      <w:r>
+        <w:t>,</w:t>
+      </w:r>
+      <w:r>
+        <w:t xml:space="preserve"> zatímco jsou připojena na vstupy MCU s interními </w:t>
       </w:r>
       <w:proofErr w:type="spellStart"/>
       <w:r>
-        <w:t>Pull</w:t>
+        <w:t>p</w:t>
+      </w:r>
+      <w:r>
+        <w:t>ull</w:t>
       </w:r>
       <w:proofErr w:type="spellEnd"/>
       <w:r>
@@ -7917,16 +8170,33 @@
       <w:bookmarkEnd w:id="11"/>
     </w:p>
     <w:p>
-      <w:r>
+      <w:pPr>
+        <w:rPr>
+          <w:color w:val="FF0000"/>
+        </w:rPr>
+      </w:pPr>
+      <w:r>
+        <w:rPr>
+          <w:color w:val="FF0000"/>
+        </w:rPr>
         <w:t xml:space="preserve">Umístění výstupů zdroje bylo zvoleno co nejdál od ovládací </w:t>
       </w:r>
       <w:r>
+        <w:rPr>
+          <w:color w:val="FF0000"/>
+        </w:rPr>
         <w:t xml:space="preserve">a zobrazovacích prvků zdroje aby nedošlo k jejich zablokování případným větším množství kabelů způsobeným například </w:t>
       </w:r>
       <w:r>
+        <w:rPr>
+          <w:color w:val="FF0000"/>
+        </w:rPr>
         <w:t>vzájemným spojením více banánků</w:t>
       </w:r>
       <w:r>
+        <w:rPr>
+          <w:color w:val="FF0000"/>
+        </w:rPr>
         <w:t xml:space="preserve">. </w:t>
       </w:r>
     </w:p>
@@ -7962,6 +8232,17 @@
     </w:p>
     <w:p>
       <w:r>
+        <w:t xml:space="preserve">Návrh ovládacího panelu byl proveden v programu </w:t>
+      </w:r>
+      <w:proofErr w:type="spellStart"/>
+      <w:r>
+        <w:t>Fusion</w:t>
+      </w:r>
+      <w:proofErr w:type="spellEnd"/>
+      <w:r>
+        <w:t xml:space="preserve"> 360. </w:t>
+      </w:r>
+      <w:r>
         <w:t xml:space="preserve">Pro výrobu </w:t>
       </w:r>
       <w:r>
@@ -7983,7 +8264,11 @@
         <w:t>,</w:t>
       </w:r>
       <w:r>
-        <w:t xml:space="preserve"> vzhledem k nevýhodnému umístění montážních otvorů na OLED pro tuto aplikaci.</w:t>
+        <w:t xml:space="preserve"> vzhledem k nevýhodnému umístění montážních otvorů na OLED pro </w:t>
+      </w:r>
+      <w:r>
+        <w:lastRenderedPageBreak/>
+        <w:t>tuto aplikaci.</w:t>
       </w:r>
       <w:r>
         <w:t xml:space="preserve"> </w:t>
@@ -7992,11 +8277,7 @@
         <w:t xml:space="preserve"> Přichycení </w:t>
       </w:r>
       <w:r>
-        <w:t xml:space="preserve">ke spodní části krytu je zajištěno sešroubováním </w:t>
-      </w:r>
-      <w:r>
-        <w:lastRenderedPageBreak/>
-        <w:t>s protikusem na vnější straně krytu</w:t>
+        <w:t>ke spodní části krytu je zajištěno sešroubováním s protikusem na vnější straně krytu</w:t>
       </w:r>
       <w:r>
         <w:t xml:space="preserve"> šrouby velikosti M2</w:t>
@@ -8046,15 +8327,18 @@
         <w:t>umístění regulátorů k jejich napájení, a t</w:t>
       </w:r>
       <w:r>
-        <w:t xml:space="preserve">aké je zde umístěn </w:t>
+        <w:t xml:space="preserve">aké je zde umístěn MOSFET převodník úrovní pro I2C1. </w:t>
+      </w:r>
+      <w:r>
+        <w:t xml:space="preserve">Deska je pevně přichycena k ovládacímu panelu a pro její </w:t>
       </w:r>
       <w:proofErr w:type="spellStart"/>
       <w:r>
-        <w:t>MOSFETový</w:t>
+        <w:t>výjmutí</w:t>
       </w:r>
       <w:proofErr w:type="spellEnd"/>
       <w:r>
-        <w:t xml:space="preserve"> převodník úrovní pro I2C1. </w:t>
+        <w:t xml:space="preserve"> je třeba demontáž ovládacího panelu.</w:t>
       </w:r>
     </w:p>
     <w:p>
@@ -8069,7 +8353,31 @@
     </w:p>
     <w:p>
       <w:r>
-        <w:t xml:space="preserve">K napájení je použita série regulátorů počínající regulací 24V na 12V za pomoci MC78M12CDTG v pouzdru DPAK za ním následuje regulace na 5V zajištěná IC AZ1117CD5, jež využívá stejného pouzdra, regulátory jsou dle doporučeného zapojení doplněny o 100nF MLCC SMD kondenzátory na vstupu i výstupu každého z nich. Dále je </w:t>
+        <w:t xml:space="preserve">K napájení je použita série regulátorů počínající regulací 24V na 12V za pomoci </w:t>
+      </w:r>
+      <w:r>
+        <w:t>TS</w:t>
+      </w:r>
+      <w:r>
+        <w:t>78M12C</w:t>
+      </w:r>
+      <w:r>
+        <w:t>P</w:t>
+      </w:r>
+      <w:r>
+        <w:t xml:space="preserve"> v pouzdru DPAK za ním následuje regulace na 5V zajištěná IC </w:t>
+      </w:r>
+      <w:r>
+        <w:t>TS</w:t>
+      </w:r>
+      <w:r>
+        <w:t>1117C</w:t>
+      </w:r>
+      <w:r>
+        <w:t>P</w:t>
+      </w:r>
+      <w:r>
+        <w:t xml:space="preserve">, jež využívá stejného pouzdra, regulátory jsou dle doporučeného zapojení doplněny o 100nF MLCC SMD kondenzátory na vstupu i výstupu každého z nich. Dále je </w:t>
       </w:r>
       <w:r>
         <w:t>ke každému antiparalelně připojena dioda sloužící k ochraně před záporným rozdílem napětí na regulátoru. Regulaci z 5V na 3,3V zajišťuje již samotná vývojová deska.</w:t>
@@ -8102,7 +8410,13 @@
         <w:t xml:space="preserve">prodávány [2] a ke stavbě bylo přistoupeno pouze z prostorových důvodů. </w:t>
       </w:r>
       <w:r>
-        <w:t xml:space="preserve">Jako převodní tranzistory byly zvoleny NX3008 v pouzdru SOT23. Jako </w:t>
+        <w:t xml:space="preserve">Jako převodní tranzistory byly zvoleny </w:t>
+      </w:r>
+      <w:r>
+        <w:t>2N7002</w:t>
+      </w:r>
+      <w:r>
+        <w:t xml:space="preserve"> v pouzdru SOT23. Jako </w:t>
       </w:r>
       <w:proofErr w:type="spellStart"/>
       <w:r>
@@ -8110,15 +8424,22 @@
       </w:r>
       <w:proofErr w:type="spellEnd"/>
       <w:r>
-        <w:t xml:space="preserve">-up rezistory 0805 o odporu 5KΩ, což je doporučovaná hodnota </w:t>
-      </w:r>
-      <w:proofErr w:type="spellStart"/>
-      <w:r>
-        <w:t>pull-upů</w:t>
-      </w:r>
-      <w:proofErr w:type="spellEnd"/>
-      <w:r>
-        <w:t xml:space="preserve"> pro I2C sběrnici.</w:t>
+        <w:t xml:space="preserve">-up rezistory </w:t>
+      </w:r>
+      <w:r>
+        <w:t xml:space="preserve">v pouzdru </w:t>
+      </w:r>
+      <w:r>
+        <w:t>0805 o odporu 5</w:t>
+      </w:r>
+      <w:r>
+        <w:t>,7</w:t>
+      </w:r>
+      <w:r>
+        <w:t>KΩ</w:t>
+      </w:r>
+      <w:r>
+        <w:t>.</w:t>
       </w:r>
       <w:r>
         <w:rPr>
@@ -8199,24 +8520,38 @@
       <w:r>
         <w:t xml:space="preserve">Obrázek </w:t>
       </w:r>
-      <w:fldSimple w:instr=" SEQ Obrázek \* ARABIC ">
-        <w:r>
-          <w:rPr>
-            <w:noProof/>
-          </w:rPr>
-          <w:t>4</w:t>
-        </w:r>
-      </w:fldSimple>
-      <w:r>
-        <w:t xml:space="preserve">: převodník log. úrovní (výňatek </w:t>
-      </w:r>
-      <w:proofErr w:type="gramStart"/>
-      <w:r>
-        <w:t>ze</w:t>
-      </w:r>
-      <w:proofErr w:type="gramEnd"/>
-      <w:r>
-        <w:t xml:space="preserve"> schéma řídící desky)</w:t>
+      <w:r>
+        <w:fldChar w:fldCharType="begin"/>
+      </w:r>
+      <w:r>
+        <w:instrText xml:space="preserve"> SEQ Obrázek </w:instrText>
+      </w:r>
+      <w:r>
+        <w:instrText xml:space="preserve">\* ARABIC </w:instrText>
+      </w:r>
+      <w:r>
+        <w:fldChar w:fldCharType="separate"/>
+      </w:r>
+      <w:r>
+        <w:rPr>
+          <w:noProof/>
+        </w:rPr>
+        <w:t>4</w:t>
+      </w:r>
+      <w:r>
+        <w:rPr>
+          <w:noProof/>
+        </w:rPr>
+        <w:fldChar w:fldCharType="end"/>
+      </w:r>
+      <w:r>
+        <w:t>: převodník log. úrovní (výňatek ze schéma</w:t>
+      </w:r>
+      <w:r>
+        <w:t>tu</w:t>
+      </w:r>
+      <w:r>
+        <w:t xml:space="preserve"> řídící desky)</w:t>
       </w:r>
       <w:bookmarkEnd w:id="16"/>
     </w:p>
@@ -8233,7 +8568,19 @@
     </w:p>
     <w:p>
       <w:r>
-        <w:t>Snímání teploty je prováděno termistorem NTCM-10K-B3380, jež je typu NTC má R</w:t>
+        <w:t xml:space="preserve">Snímání teploty je prováděno termistorem NTCM-10K-B3380, </w:t>
+      </w:r>
+      <w:r>
+        <w:t xml:space="preserve">jedná se o </w:t>
+      </w:r>
+      <w:r>
+        <w:t xml:space="preserve">NTC </w:t>
+      </w:r>
+      <w:r>
+        <w:t>termistor jehož</w:t>
+      </w:r>
+      <w:r>
+        <w:t xml:space="preserve"> R</w:t>
       </w:r>
       <w:r>
         <w:rPr>
@@ -8242,12 +8589,42 @@
         <w:t>25</w:t>
       </w:r>
       <w:r>
-        <w:t>=10kΩ a B = 3380. Je spojen do série jako napěťový dělič s rezistorem o hodnotě 10kΩ. Napojení termistoru je řešeno vodiči. Výstupní napětí děliče je přivedeno na pin MCU PA3.</w:t>
+        <w:t xml:space="preserve">=10kΩ a </w:t>
+      </w:r>
+      <w:r>
+        <w:rPr>
+          <w:rFonts w:ascii="Calibri" w:hAnsi="Calibri" w:cs="Calibri"/>
+        </w:rPr>
+        <w:t>β</w:t>
+      </w:r>
+      <w:r>
+        <w:t xml:space="preserve"> = 3380. Je spojen do série jako napěťový dělič s rezistorem o hodnotě 10kΩ. Napojení termistoru je řešeno vodiči</w:t>
+      </w:r>
+      <w:r>
+        <w:t xml:space="preserve"> </w:t>
+      </w:r>
+      <w:r>
+        <w:t xml:space="preserve">LIYV </w:t>
+      </w:r>
+      <w:r>
+        <w:t>1x</w:t>
+      </w:r>
+      <w:r>
+        <w:t>0,25</w:t>
+      </w:r>
+      <w:r>
+        <w:t>. Výstupní napětí děliče je přivedeno na pin MCU PA3.</w:t>
       </w:r>
     </w:p>
     <w:p>
       <w:r>
-        <w:t xml:space="preserve">Řízení výkonu ventilátoru je řešeno skrze PWM, pro řízení j použit N-MOSFET NX3008. </w:t>
+        <w:t>Řízení výkonu ventilátoru je řešeno skrze PWM, pro řízení j</w:t>
+      </w:r>
+      <w:r>
+        <w:t>e</w:t>
+      </w:r>
+      <w:r>
+        <w:t xml:space="preserve"> použit N-MOSFET NX3008. </w:t>
       </w:r>
       <w:r>
         <w:t xml:space="preserve">Na </w:t>
@@ -8267,7 +8644,13 @@
         <w:t>na pinu PA15.</w:t>
       </w:r>
       <w:r>
-        <w:t xml:space="preserve"> Ventilátor je napájen 5V napájecí větví, vzhledem k tomu, že to byla s ohledem na dostupnost komponent v době stavby jediná možná varianta. </w:t>
+        <w:t xml:space="preserve"> Ventilátor je napájen 5V, vzhledem k tomu, že to byla s ohledem na dostupnost komponent v době stavby</w:t>
+      </w:r>
+      <w:r>
+        <w:t>,</w:t>
+      </w:r>
+      <w:r>
+        <w:t xml:space="preserve"> jediná možná varianta. </w:t>
       </w:r>
     </w:p>
     <w:p>
@@ -8282,7 +8665,19 @@
     </w:p>
     <w:p>
       <w:r>
-        <w:t>Pro zapamatování servisních údajů u kterých je možná jejich častější změna je na desce umístěn čip EEPROM M24C01</w:t>
+        <w:t>Pro</w:t>
+      </w:r>
+      <w:r>
+        <w:t xml:space="preserve"> možné</w:t>
+      </w:r>
+      <w:r>
+        <w:t xml:space="preserve"> </w:t>
+      </w:r>
+      <w:r>
+        <w:t xml:space="preserve">budoucí rozšíření funkcí softwaru </w:t>
+      </w:r>
+      <w:r>
+        <w:t>je na desce umístěn čip EEPROM M24C01</w:t>
       </w:r>
       <w:r>
         <w:t xml:space="preserve">-WMN6P, který je napojen na sběrnici I2C2. Jeho kapacita je 1Kb, jeho adresa byla nastavena za pomoci pinů E0-E2 </w:t>
@@ -8320,22 +8715,28 @@
         <w:t>STM32F103</w:t>
       </w:r>
       <w:r>
-        <w:t>C8, který je provozován na taktu 72MHz</w:t>
-      </w:r>
-      <w:r>
-        <w:t>.  Z jeho periferií jsou v tomto zařízení použity například 4 kanálový 12-bitový ADC převodník pro snímání provozních parametrů, oba I</w:t>
-      </w:r>
-      <w:r>
-        <w:rPr>
-          <w:vertAlign w:val="superscript"/>
-        </w:rPr>
-        <w:t>2</w:t>
-      </w:r>
-      <w:r>
-        <w:t xml:space="preserve">C komunikační kanály pro komunikaci DAC převodníky, displejem a případně v budoucnu dodané EEPROM. </w:t>
-      </w:r>
-      <w:r>
-        <w:t xml:space="preserve"> </w:t>
+        <w:t>C8</w:t>
+      </w:r>
+      <w:r>
+        <w:t>.</w:t>
+      </w:r>
+      <w:r>
+        <w:t xml:space="preserve"> Ta je umístěna v precizních paticích 2,54“ a to za účelem snadné demontáže modulu pro jeho výměnu nebo nahrání jiné verze SW a však za zachování co nejnižšího přechodového odporu.</w:t>
+      </w:r>
+      <w:r>
+        <w:t xml:space="preserve"> Deska obsahuje regulátor pro napájení mikrokontroleru 3,3V, vzhledem k tomu že je regulátor </w:t>
+      </w:r>
+      <w:r>
+        <w:t>sc</w:t>
+      </w:r>
+      <w:r>
+        <w:t>hopen pokrýt větší spotřebu než je potřebná pro provoz MCU slouží deska i jako zdroj 3,3V napájení pro obvod</w:t>
+      </w:r>
+      <w:r>
+        <w:t>ů</w:t>
+      </w:r>
+      <w:r>
+        <w:t xml:space="preserve"> DAC převodníků a převodníku logických úrovní.</w:t>
       </w:r>
     </w:p>
     <w:p>
@@ -8347,14 +8748,27 @@
       <w:r>
         <w:t xml:space="preserve">Tabulka </w:t>
       </w:r>
-      <w:fldSimple w:instr=" SEQ Tabulka \* ARABIC ">
-        <w:r>
-          <w:rPr>
-            <w:noProof/>
-          </w:rPr>
-          <w:t>2</w:t>
-        </w:r>
-      </w:fldSimple>
+      <w:r>
+        <w:fldChar w:fldCharType="begin"/>
+      </w:r>
+      <w:r>
+        <w:instrText xml:space="preserve"> SEQ Tabulka \* ARABIC </w:instrText>
+      </w:r>
+      <w:r>
+        <w:fldChar w:fldCharType="separate"/>
+      </w:r>
+      <w:r>
+        <w:rPr>
+          <w:noProof/>
+        </w:rPr>
+        <w:t>2</w:t>
+      </w:r>
+      <w:r>
+        <w:rPr>
+          <w:noProof/>
+        </w:rPr>
+        <w:fldChar w:fldCharType="end"/>
+      </w:r>
       <w:r>
         <w:t>: přehled použitých pinů</w:t>
       </w:r>
@@ -8831,6 +9245,7 @@
               <w:spacing w:after="0"/>
             </w:pPr>
             <w:r>
+              <w:lastRenderedPageBreak/>
               <w:t>PB10</w:t>
             </w:r>
           </w:p>
@@ -8859,7 +9274,6 @@
               <w:spacing w:after="0"/>
             </w:pPr>
             <w:r>
-              <w:lastRenderedPageBreak/>
               <w:t>PB11</w:t>
             </w:r>
           </w:p>
@@ -9467,14 +9881,27 @@
                             <w:r>
                               <w:t xml:space="preserve">Obrázek </w:t>
                             </w:r>
-                            <w:fldSimple w:instr=" SEQ Obrázek \* ARABIC ">
-                              <w:r>
-                                <w:rPr>
-                                  <w:noProof/>
-                                </w:rPr>
-                                <w:t>5</w:t>
-                              </w:r>
-                            </w:fldSimple>
+                            <w:r>
+                              <w:fldChar w:fldCharType="begin"/>
+                            </w:r>
+                            <w:r>
+                              <w:instrText xml:space="preserve"> SEQ Obrázek \* ARABIC </w:instrText>
+                            </w:r>
+                            <w:r>
+                              <w:fldChar w:fldCharType="separate"/>
+                            </w:r>
+                            <w:r>
+                              <w:rPr>
+                                <w:noProof/>
+                              </w:rPr>
+                              <w:t>5</w:t>
+                            </w:r>
+                            <w:r>
+                              <w:rPr>
+                                <w:noProof/>
+                              </w:rPr>
+                              <w:fldChar w:fldCharType="end"/>
+                            </w:r>
                             <w:r>
                               <w:t>: schéma stavitelný dělič</w:t>
                             </w:r>
@@ -9547,11 +9974,11 @@
       <w:pPr>
         <w:pStyle w:val="Nadpis3"/>
       </w:pPr>
-      <w:bookmarkStart w:id="26" w:name="_Toc95843541"/>
+      <w:bookmarkStart w:id="25" w:name="_Toc95843541"/>
       <w:r>
         <w:t>Ověření funkčnosti a stanovení přesných hodnot výstupu</w:t>
       </w:r>
-      <w:bookmarkEnd w:id="26"/>
+      <w:bookmarkEnd w:id="25"/>
     </w:p>
     <w:p>
       <w:r>
@@ -9626,22 +10053,35 @@
         <w:pStyle w:val="Titulek"/>
         <w:keepNext/>
       </w:pPr>
-      <w:bookmarkStart w:id="27" w:name="_Toc95140171"/>
+      <w:bookmarkStart w:id="26" w:name="_Toc95140171"/>
       <w:r>
         <w:t xml:space="preserve">Tabulka </w:t>
       </w:r>
-      <w:fldSimple w:instr=" SEQ Tabulka \* ARABIC ">
-        <w:r>
-          <w:rPr>
-            <w:noProof/>
-          </w:rPr>
-          <w:t>3</w:t>
-        </w:r>
-      </w:fldSimple>
+      <w:r>
+        <w:fldChar w:fldCharType="begin"/>
+      </w:r>
+      <w:r>
+        <w:instrText xml:space="preserve"> SEQ Tabulka \* ARABIC </w:instrText>
+      </w:r>
+      <w:r>
+        <w:fldChar w:fldCharType="separate"/>
+      </w:r>
+      <w:r>
+        <w:rPr>
+          <w:noProof/>
+        </w:rPr>
+        <w:t>3</w:t>
+      </w:r>
+      <w:r>
+        <w:rPr>
+          <w:noProof/>
+        </w:rPr>
+        <w:fldChar w:fldCharType="end"/>
+      </w:r>
       <w:r>
         <w:t>: Výstup spínaného regulátoru</w:t>
       </w:r>
-      <w:bookmarkEnd w:id="27"/>
+      <w:bookmarkEnd w:id="26"/>
     </w:p>
     <w:tbl>
       <w:tblPr>
@@ -11922,18 +12362,31 @@
       <w:pPr>
         <w:pStyle w:val="Titulek"/>
       </w:pPr>
-      <w:bookmarkStart w:id="28" w:name="_Toc95558275"/>
+      <w:bookmarkStart w:id="27" w:name="_Toc95558275"/>
       <w:r>
         <w:t xml:space="preserve">Obrázek </w:t>
       </w:r>
-      <w:fldSimple w:instr=" SEQ Obrázek \* ARABIC ">
-        <w:r>
-          <w:rPr>
-            <w:noProof/>
-          </w:rPr>
-          <w:t>6</w:t>
-        </w:r>
-      </w:fldSimple>
+      <w:r>
+        <w:fldChar w:fldCharType="begin"/>
+      </w:r>
+      <w:r>
+        <w:instrText xml:space="preserve"> SEQ Obrázek \* ARABIC </w:instrText>
+      </w:r>
+      <w:r>
+        <w:fldChar w:fldCharType="separate"/>
+      </w:r>
+      <w:r>
+        <w:rPr>
+          <w:noProof/>
+        </w:rPr>
+        <w:t>6</w:t>
+      </w:r>
+      <w:r>
+        <w:rPr>
+          <w:noProof/>
+        </w:rPr>
+        <w:fldChar w:fldCharType="end"/>
+      </w:r>
       <w:r>
         <w:t xml:space="preserve">: příklad </w:t>
       </w:r>
@@ -11943,7 +12396,7 @@
         </w:rPr>
         <w:t>zvlnění výstupu</w:t>
       </w:r>
-      <w:bookmarkEnd w:id="28"/>
+      <w:bookmarkEnd w:id="27"/>
     </w:p>
     <w:p>
       <w:pPr>
@@ -11978,34 +12431,47 @@
       <w:pPr>
         <w:pStyle w:val="Titulek"/>
       </w:pPr>
-      <w:bookmarkStart w:id="29" w:name="_Toc96462148"/>
+      <w:bookmarkStart w:id="28" w:name="_Toc96462148"/>
       <w:r>
         <w:t xml:space="preserve">Graf </w:t>
       </w:r>
-      <w:fldSimple w:instr=" SEQ Graf \* ARABIC ">
-        <w:r>
-          <w:rPr>
-            <w:noProof/>
-          </w:rPr>
-          <w:t>1</w:t>
-        </w:r>
-      </w:fldSimple>
+      <w:r>
+        <w:fldChar w:fldCharType="begin"/>
+      </w:r>
+      <w:r>
+        <w:instrText xml:space="preserve"> SEQ Graf \* ARABIC </w:instrText>
+      </w:r>
+      <w:r>
+        <w:fldChar w:fldCharType="separate"/>
+      </w:r>
+      <w:r>
+        <w:rPr>
+          <w:noProof/>
+        </w:rPr>
+        <w:t>1</w:t>
+      </w:r>
+      <w:r>
+        <w:rPr>
+          <w:noProof/>
+        </w:rPr>
+        <w:fldChar w:fldCharType="end"/>
+      </w:r>
       <w:r>
         <w:t>: Výstupní napětí spínaného regulátoru</w:t>
       </w:r>
-      <w:bookmarkEnd w:id="29"/>
+      <w:bookmarkEnd w:id="28"/>
     </w:p>
     <w:p/>
     <w:p>
       <w:pPr>
         <w:pStyle w:val="Nadpis2"/>
       </w:pPr>
-      <w:bookmarkStart w:id="30" w:name="_Toc95843542"/>
+      <w:bookmarkStart w:id="29" w:name="_Toc95843542"/>
       <w:r>
         <w:lastRenderedPageBreak/>
         <w:t>Deska lineárních regulátorů</w:t>
       </w:r>
-      <w:bookmarkEnd w:id="30"/>
+      <w:bookmarkEnd w:id="29"/>
     </w:p>
     <w:p>
       <w:r>
@@ -12025,11 +12491,11 @@
       <w:pPr>
         <w:pStyle w:val="Nadpis3"/>
       </w:pPr>
-      <w:bookmarkStart w:id="31" w:name="_Toc95843543"/>
+      <w:bookmarkStart w:id="30" w:name="_Toc95843543"/>
       <w:r>
         <w:t>Přepínání napájení regulátorů</w:t>
       </w:r>
-      <w:bookmarkEnd w:id="31"/>
+      <w:bookmarkEnd w:id="30"/>
     </w:p>
     <w:p>
       <w:r>
@@ -12128,32 +12594,45 @@
       <w:pPr>
         <w:pStyle w:val="Titulek"/>
       </w:pPr>
-      <w:bookmarkStart w:id="32" w:name="_Toc95558276"/>
+      <w:bookmarkStart w:id="31" w:name="_Toc95558276"/>
       <w:r>
         <w:t xml:space="preserve">Obrázek </w:t>
       </w:r>
-      <w:fldSimple w:instr=" SEQ Obrázek \* ARABIC ">
-        <w:r>
-          <w:rPr>
-            <w:noProof/>
-          </w:rPr>
-          <w:t>7</w:t>
-        </w:r>
-      </w:fldSimple>
+      <w:r>
+        <w:fldChar w:fldCharType="begin"/>
+      </w:r>
+      <w:r>
+        <w:instrText xml:space="preserve"> SEQ Obrázek \* ARABIC </w:instrText>
+      </w:r>
+      <w:r>
+        <w:fldChar w:fldCharType="separate"/>
+      </w:r>
+      <w:r>
+        <w:rPr>
+          <w:noProof/>
+        </w:rPr>
+        <w:t>7</w:t>
+      </w:r>
+      <w:r>
+        <w:rPr>
+          <w:noProof/>
+        </w:rPr>
+        <w:fldChar w:fldCharType="end"/>
+      </w:r>
       <w:r>
         <w:t>:schéma kontaktů relé</w:t>
       </w:r>
-      <w:bookmarkEnd w:id="32"/>
+      <w:bookmarkEnd w:id="31"/>
     </w:p>
     <w:p>
       <w:pPr>
         <w:pStyle w:val="Nadpis3"/>
       </w:pPr>
-      <w:bookmarkStart w:id="33" w:name="_Toc95843544"/>
+      <w:bookmarkStart w:id="32" w:name="_Toc95843544"/>
       <w:r>
         <w:t>Lineární zdroj napětí</w:t>
       </w:r>
-      <w:bookmarkEnd w:id="33"/>
+      <w:bookmarkEnd w:id="32"/>
     </w:p>
     <w:p>
       <w:r>
@@ -12238,22 +12717,35 @@
       <w:pPr>
         <w:pStyle w:val="Titulek"/>
       </w:pPr>
-      <w:bookmarkStart w:id="34" w:name="_Toc95558277"/>
+      <w:bookmarkStart w:id="33" w:name="_Toc95558277"/>
       <w:r>
         <w:t xml:space="preserve">Obrázek </w:t>
       </w:r>
-      <w:fldSimple w:instr=" SEQ Obrázek \* ARABIC ">
-        <w:r>
-          <w:rPr>
-            <w:noProof/>
-          </w:rPr>
-          <w:t>8</w:t>
-        </w:r>
-      </w:fldSimple>
+      <w:r>
+        <w:fldChar w:fldCharType="begin"/>
+      </w:r>
+      <w:r>
+        <w:instrText xml:space="preserve"> SEQ Obrázek \* ARABIC </w:instrText>
+      </w:r>
+      <w:r>
+        <w:fldChar w:fldCharType="separate"/>
+      </w:r>
+      <w:r>
+        <w:rPr>
+          <w:noProof/>
+        </w:rPr>
+        <w:t>8</w:t>
+      </w:r>
+      <w:r>
+        <w:rPr>
+          <w:noProof/>
+        </w:rPr>
+        <w:fldChar w:fldCharType="end"/>
+      </w:r>
       <w:r>
         <w:t>: schéma regulátoru napětí</w:t>
       </w:r>
-      <w:bookmarkEnd w:id="34"/>
+      <w:bookmarkEnd w:id="33"/>
     </w:p>
     <w:p>
       <w:r>
@@ -12665,22 +13157,22 @@
       <w:pPr>
         <w:pStyle w:val="Nadpis3"/>
       </w:pPr>
-      <w:bookmarkStart w:id="35" w:name="_Toc95843545"/>
+      <w:bookmarkStart w:id="34" w:name="_Toc95843545"/>
       <w:r>
         <w:t>Lineární zdroj proudu</w:t>
       </w:r>
-      <w:bookmarkEnd w:id="35"/>
+      <w:bookmarkEnd w:id="34"/>
     </w:p>
     <w:p/>
     <w:p>
       <w:pPr>
         <w:pStyle w:val="Nadpis2"/>
       </w:pPr>
-      <w:bookmarkStart w:id="36" w:name="_Toc95843546"/>
+      <w:bookmarkStart w:id="35" w:name="_Toc95843546"/>
       <w:r>
         <w:t>Chlazení</w:t>
       </w:r>
-      <w:bookmarkEnd w:id="36"/>
+      <w:bookmarkEnd w:id="35"/>
     </w:p>
     <w:p>
       <w:r>
@@ -12759,11 +13251,11 @@
       <w:pPr>
         <w:pStyle w:val="Nadpis1"/>
       </w:pPr>
-      <w:bookmarkStart w:id="37" w:name="_Toc95843547"/>
+      <w:bookmarkStart w:id="36" w:name="_Toc95843547"/>
       <w:r>
         <w:t>Softwarová část</w:t>
       </w:r>
-      <w:bookmarkEnd w:id="37"/>
+      <w:bookmarkEnd w:id="36"/>
     </w:p>
     <w:p>
       <w:pPr>
@@ -12851,18 +13343,31 @@
           <w:lang w:val="en-US"/>
         </w:rPr>
       </w:pPr>
-      <w:bookmarkStart w:id="38" w:name="_Toc95558278"/>
+      <w:bookmarkStart w:id="37" w:name="_Toc95558278"/>
       <w:r>
         <w:t xml:space="preserve">Obrázek </w:t>
       </w:r>
-      <w:fldSimple w:instr=" SEQ Obrázek \* ARABIC ">
-        <w:r>
-          <w:rPr>
-            <w:noProof/>
-          </w:rPr>
-          <w:t>9</w:t>
-        </w:r>
-      </w:fldSimple>
+      <w:r>
+        <w:fldChar w:fldCharType="begin"/>
+      </w:r>
+      <w:r>
+        <w:instrText xml:space="preserve"> SEQ Obrázek \* ARABIC </w:instrText>
+      </w:r>
+      <w:r>
+        <w:fldChar w:fldCharType="separate"/>
+      </w:r>
+      <w:r>
+        <w:rPr>
+          <w:noProof/>
+        </w:rPr>
+        <w:t>9</w:t>
+      </w:r>
+      <w:r>
+        <w:rPr>
+          <w:noProof/>
+        </w:rPr>
+        <w:fldChar w:fldCharType="end"/>
+      </w:r>
       <w:r>
         <w:t xml:space="preserve">:STM32CubeIDE </w:t>
       </w:r>
@@ -12881,28 +13386,28 @@
       <w:r>
         <w:t xml:space="preserve"> jádra a periferií</w:t>
       </w:r>
-      <w:bookmarkEnd w:id="38"/>
+      <w:bookmarkEnd w:id="37"/>
     </w:p>
     <w:p>
       <w:pPr>
         <w:pStyle w:val="Nadpis2"/>
       </w:pPr>
-      <w:bookmarkStart w:id="39" w:name="_Toc95843548"/>
+      <w:bookmarkStart w:id="38" w:name="_Toc95843548"/>
       <w:r>
         <w:lastRenderedPageBreak/>
         <w:t>Funkce ovládání periferií</w:t>
       </w:r>
-      <w:bookmarkEnd w:id="39"/>
+      <w:bookmarkEnd w:id="38"/>
     </w:p>
     <w:p>
       <w:pPr>
         <w:pStyle w:val="Nadpis3"/>
       </w:pPr>
-      <w:bookmarkStart w:id="40" w:name="_Toc95843549"/>
+      <w:bookmarkStart w:id="39" w:name="_Toc95843549"/>
       <w:r>
         <w:t>OLED display</w:t>
       </w:r>
-      <w:bookmarkEnd w:id="40"/>
+      <w:bookmarkEnd w:id="39"/>
     </w:p>
     <w:p>
       <w:r>
@@ -13038,14 +13543,27 @@
       <w:r>
         <w:t xml:space="preserve">Obrázek </w:t>
       </w:r>
-      <w:fldSimple w:instr=" SEQ Obrázek \* ARABIC ">
-        <w:r>
-          <w:rPr>
-            <w:noProof/>
-          </w:rPr>
-          <w:t>10</w:t>
-        </w:r>
-      </w:fldSimple>
+      <w:r>
+        <w:fldChar w:fldCharType="begin"/>
+      </w:r>
+      <w:r>
+        <w:instrText xml:space="preserve"> SEQ Obrázek \* ARABIC </w:instrText>
+      </w:r>
+      <w:r>
+        <w:fldChar w:fldCharType="separate"/>
+      </w:r>
+      <w:r>
+        <w:rPr>
+          <w:noProof/>
+        </w:rPr>
+        <w:t>10</w:t>
+      </w:r>
+      <w:r>
+        <w:rPr>
+          <w:noProof/>
+        </w:rPr>
+        <w:fldChar w:fldCharType="end"/>
+      </w:r>
       <w:r>
         <w:t>:piktogram módu provozu</w:t>
       </w:r>
@@ -13054,11 +13572,11 @@
       <w:pPr>
         <w:pStyle w:val="Nadpis3"/>
       </w:pPr>
-      <w:bookmarkStart w:id="41" w:name="_Toc95843550"/>
+      <w:bookmarkStart w:id="40" w:name="_Toc95843550"/>
       <w:r>
         <w:t>A/D převodník</w:t>
       </w:r>
-      <w:bookmarkEnd w:id="41"/>
+      <w:bookmarkEnd w:id="40"/>
     </w:p>
     <w:p>
       <w:r>
@@ -13115,13 +13633,7 @@
       </w:r>
       <w:proofErr w:type="spellEnd"/>
       <w:r>
-        <w:t xml:space="preserve"> </w:t>
-      </w:r>
-      <w:r>
-        <w:t>8831250</w:t>
-      </w:r>
-      <w:r>
-        <w:t xml:space="preserve">, jehož největší relativní chyba v tomto měření byla do 3,3%. </w:t>
+        <w:t xml:space="preserve"> 8831250, jehož největší relativní chyba v tomto měření byla do 3,3%. </w:t>
       </w:r>
       <w:r>
         <w:t>Vždy bylo pro dané napětí odečteno 20 hodnot s intervalem 100ms mezi měřeními, z těchto hodnot byla zapsána maximální a minimální. Z jejich průměru byly následně odvozeny další výpočty.</w:t>
@@ -13272,7 +13784,7 @@
       </w:r>
     </w:p>
     <w:p>
-      <w:bookmarkStart w:id="42" w:name="_Toc95843551"/>
+      <w:bookmarkStart w:id="41" w:name="_Toc95843551"/>
     </w:p>
     <w:p/>
     <w:p/>
@@ -23624,18 +24136,31 @@
                                 <w:sz w:val="24"/>
                               </w:rPr>
                             </w:pPr>
-                            <w:bookmarkStart w:id="43" w:name="_Toc96462149"/>
+                            <w:bookmarkStart w:id="42" w:name="_Toc96462149"/>
                             <w:r>
                               <w:t xml:space="preserve">Graf </w:t>
                             </w:r>
-                            <w:fldSimple w:instr=" SEQ Graf \* ARABIC ">
-                              <w:r>
-                                <w:rPr>
-                                  <w:noProof/>
-                                </w:rPr>
-                                <w:t>2</w:t>
-                              </w:r>
-                            </w:fldSimple>
+                            <w:r>
+                              <w:fldChar w:fldCharType="begin"/>
+                            </w:r>
+                            <w:r>
+                              <w:instrText xml:space="preserve"> SEQ Graf \* ARABIC </w:instrText>
+                            </w:r>
+                            <w:r>
+                              <w:fldChar w:fldCharType="separate"/>
+                            </w:r>
+                            <w:r>
+                              <w:rPr>
+                                <w:noProof/>
+                              </w:rPr>
+                              <w:t>2</w:t>
+                            </w:r>
+                            <w:r>
+                              <w:rPr>
+                                <w:noProof/>
+                              </w:rPr>
+                              <w:fldChar w:fldCharType="end"/>
+                            </w:r>
                             <w:r>
                               <w:t xml:space="preserve">: Závislost ADC na </w:t>
                             </w:r>
@@ -23643,7 +24168,7 @@
                             <w:r>
                               <w:t>Uin</w:t>
                             </w:r>
-                            <w:bookmarkEnd w:id="43"/>
+                            <w:bookmarkEnd w:id="42"/>
                             <w:proofErr w:type="spellEnd"/>
                           </w:p>
                         </w:txbxContent>
@@ -23749,7 +24274,7 @@
       <w:r>
         <w:t>D/A převodník</w:t>
       </w:r>
-      <w:bookmarkEnd w:id="42"/>
+      <w:bookmarkEnd w:id="41"/>
     </w:p>
     <w:p>
       <w:r>
@@ -23786,11 +24311,11 @@
       <w:pPr>
         <w:pStyle w:val="Nadpis3"/>
       </w:pPr>
-      <w:bookmarkStart w:id="45" w:name="_Toc95843552"/>
+      <w:bookmarkStart w:id="43" w:name="_Toc95843552"/>
       <w:r>
         <w:t>Pulzní regulátor</w:t>
       </w:r>
-      <w:bookmarkEnd w:id="45"/>
+      <w:bookmarkEnd w:id="43"/>
     </w:p>
     <w:p>
       <w:r>
@@ -23925,18 +24450,18 @@
       <w:pPr>
         <w:pStyle w:val="Nadpis2"/>
       </w:pPr>
-      <w:bookmarkStart w:id="46" w:name="_Toc95843553"/>
+      <w:bookmarkStart w:id="44" w:name="_Toc95843553"/>
       <w:r>
         <w:lastRenderedPageBreak/>
         <w:t>Standardní pracovní režimy</w:t>
       </w:r>
-      <w:bookmarkEnd w:id="46"/>
+      <w:bookmarkEnd w:id="44"/>
     </w:p>
     <w:p>
       <w:pPr>
         <w:pStyle w:val="Nadpis3"/>
       </w:pPr>
-      <w:bookmarkStart w:id="47" w:name="_Toc95843554"/>
+      <w:bookmarkStart w:id="45" w:name="_Toc95843554"/>
       <w:r>
         <w:rPr>
           <w:noProof/>
@@ -23994,7 +24519,7 @@
       <w:r>
         <w:t>Mód 0 – měření</w:t>
       </w:r>
-      <w:bookmarkEnd w:id="47"/>
+      <w:bookmarkEnd w:id="45"/>
     </w:p>
     <w:p>
       <w:r>
@@ -24019,11 +24544,11 @@
       <w:pPr>
         <w:pStyle w:val="Nadpis3"/>
       </w:pPr>
-      <w:bookmarkStart w:id="48" w:name="_Toc95843555"/>
+      <w:bookmarkStart w:id="46" w:name="_Toc95843555"/>
       <w:r>
         <w:t>Mód 1 – nastavování výstupu</w:t>
       </w:r>
-      <w:bookmarkEnd w:id="48"/>
+      <w:bookmarkEnd w:id="46"/>
     </w:p>
     <w:p>
       <w:r>
@@ -24034,35 +24559,35 @@
       <w:pPr>
         <w:pStyle w:val="Nadpis3"/>
       </w:pPr>
-      <w:bookmarkStart w:id="49" w:name="_Toc95843556"/>
+      <w:bookmarkStart w:id="47" w:name="_Toc95843556"/>
       <w:r>
         <w:lastRenderedPageBreak/>
         <w:t>Mód 2 – servisní údaje</w:t>
       </w:r>
-      <w:bookmarkEnd w:id="49"/>
+      <w:bookmarkEnd w:id="47"/>
     </w:p>
     <w:p>
       <w:pPr>
         <w:pStyle w:val="Nadpis2"/>
       </w:pPr>
-      <w:bookmarkStart w:id="50" w:name="_Toc95843557"/>
+      <w:bookmarkStart w:id="48" w:name="_Toc95843557"/>
       <w:r>
         <w:t xml:space="preserve">Spouštěcí </w:t>
       </w:r>
       <w:r>
         <w:t>sekvence</w:t>
       </w:r>
-      <w:bookmarkEnd w:id="50"/>
+      <w:bookmarkEnd w:id="48"/>
     </w:p>
     <w:p>
       <w:pPr>
         <w:pStyle w:val="Nadpis2"/>
       </w:pPr>
-      <w:bookmarkStart w:id="51" w:name="_Toc95843558"/>
+      <w:bookmarkStart w:id="49" w:name="_Toc95843558"/>
       <w:r>
         <w:t>Detekce poruch</w:t>
       </w:r>
-      <w:bookmarkEnd w:id="51"/>
+      <w:bookmarkEnd w:id="49"/>
     </w:p>
     <w:p>
       <w:r>
@@ -24099,22 +24624,35 @@
         <w:pStyle w:val="Titulek"/>
         <w:keepNext/>
       </w:pPr>
-      <w:bookmarkStart w:id="52" w:name="_Toc95140172"/>
+      <w:bookmarkStart w:id="50" w:name="_Toc95140172"/>
       <w:r>
         <w:t xml:space="preserve">Tabulka </w:t>
       </w:r>
-      <w:fldSimple w:instr=" SEQ Tabulka \* ARABIC ">
-        <w:r>
-          <w:rPr>
-            <w:noProof/>
-          </w:rPr>
-          <w:t>4</w:t>
-        </w:r>
-      </w:fldSimple>
+      <w:r>
+        <w:fldChar w:fldCharType="begin"/>
+      </w:r>
+      <w:r>
+        <w:instrText xml:space="preserve"> SEQ Tabulka \* ARABIC </w:instrText>
+      </w:r>
+      <w:r>
+        <w:fldChar w:fldCharType="separate"/>
+      </w:r>
+      <w:r>
+        <w:rPr>
+          <w:noProof/>
+        </w:rPr>
+        <w:t>4</w:t>
+      </w:r>
+      <w:r>
+        <w:rPr>
+          <w:noProof/>
+        </w:rPr>
+        <w:fldChar w:fldCharType="end"/>
+      </w:r>
       <w:r>
         <w:t>: chybové kódy</w:t>
       </w:r>
-      <w:bookmarkEnd w:id="52"/>
+      <w:bookmarkEnd w:id="50"/>
     </w:p>
     <w:tbl>
       <w:tblPr>
@@ -24488,12 +25026,12 @@
       <w:pPr>
         <w:pStyle w:val="Nadpis1"/>
       </w:pPr>
-      <w:bookmarkStart w:id="53" w:name="_Toc95843559"/>
+      <w:bookmarkStart w:id="51" w:name="_Toc95843559"/>
       <w:r>
         <w:lastRenderedPageBreak/>
         <w:t>Závěr</w:t>
       </w:r>
-      <w:bookmarkEnd w:id="53"/>
+      <w:bookmarkEnd w:id="51"/>
     </w:p>
     <w:p>
       <w:pPr>
@@ -24508,12 +25046,12 @@
       <w:pPr>
         <w:pStyle w:val="Nadpis1"/>
       </w:pPr>
-      <w:bookmarkStart w:id="54" w:name="_Toc95843560"/>
+      <w:bookmarkStart w:id="52" w:name="_Toc95843560"/>
       <w:r>
         <w:lastRenderedPageBreak/>
         <w:t>Zdroje</w:t>
       </w:r>
-      <w:bookmarkEnd w:id="54"/>
+      <w:bookmarkEnd w:id="52"/>
     </w:p>
     <w:p>
       <w:pPr>
@@ -24936,12 +25474,12 @@
       <w:pPr>
         <w:pStyle w:val="Nadpis1"/>
       </w:pPr>
-      <w:bookmarkStart w:id="55" w:name="_Toc95843561"/>
+      <w:bookmarkStart w:id="53" w:name="_Toc95843561"/>
       <w:r>
         <w:lastRenderedPageBreak/>
         <w:t>Zkratky</w:t>
       </w:r>
-      <w:bookmarkEnd w:id="55"/>
+      <w:bookmarkEnd w:id="53"/>
     </w:p>
     <w:p>
       <w:r>
@@ -25762,11 +26300,11 @@
       <w:pPr>
         <w:pStyle w:val="Nadpis1"/>
       </w:pPr>
-      <w:bookmarkStart w:id="56" w:name="_Toc95843562"/>
+      <w:bookmarkStart w:id="54" w:name="_Toc95843562"/>
       <w:r>
         <w:t>Seznam obrázků</w:t>
       </w:r>
-      <w:bookmarkEnd w:id="56"/>
+      <w:bookmarkEnd w:id="54"/>
     </w:p>
     <w:p>
       <w:pPr>
@@ -26440,12 +26978,12 @@
       <w:pPr>
         <w:pStyle w:val="Nadpis1"/>
       </w:pPr>
-      <w:bookmarkStart w:id="57" w:name="_Toc95843563"/>
+      <w:bookmarkStart w:id="55" w:name="_Toc95843563"/>
       <w:r>
         <w:lastRenderedPageBreak/>
         <w:t>Seznam tabulek</w:t>
       </w:r>
-      <w:bookmarkEnd w:id="57"/>
+      <w:bookmarkEnd w:id="55"/>
     </w:p>
     <w:p>
       <w:pPr>
@@ -26749,11 +27287,11 @@
       <w:pPr>
         <w:pStyle w:val="Nadpis1"/>
       </w:pPr>
-      <w:bookmarkStart w:id="58" w:name="_Toc95843564"/>
+      <w:bookmarkStart w:id="56" w:name="_Toc95843564"/>
       <w:r>
         <w:t>Seznam grafů</w:t>
       </w:r>
-      <w:bookmarkEnd w:id="58"/>
+      <w:bookmarkEnd w:id="56"/>
     </w:p>
     <w:p>
       <w:pPr>
@@ -26915,11 +27453,11 @@
       <w:pPr>
         <w:pStyle w:val="Nadpis1"/>
       </w:pPr>
-      <w:bookmarkStart w:id="59" w:name="_Toc95843565"/>
+      <w:bookmarkStart w:id="57" w:name="_Toc95843565"/>
       <w:r>
         <w:t>Přílohy</w:t>
       </w:r>
-      <w:bookmarkEnd w:id="59"/>
+      <w:bookmarkEnd w:id="57"/>
     </w:p>
     <w:p>
       <w:pPr>
@@ -26934,12 +27472,12 @@
       <w:pPr>
         <w:pStyle w:val="Nadpis2"/>
       </w:pPr>
-      <w:bookmarkStart w:id="60" w:name="_Toc95843566"/>
+      <w:bookmarkStart w:id="58" w:name="_Toc95843566"/>
       <w:r>
         <w:lastRenderedPageBreak/>
         <w:t>Schéma spínaného zdroje</w:t>
       </w:r>
-      <w:bookmarkEnd w:id="60"/>
+      <w:bookmarkEnd w:id="58"/>
     </w:p>
     <w:p>
       <w:pPr>
@@ -26990,7 +27528,7 @@
       <w:pPr>
         <w:pStyle w:val="Nadpis2"/>
       </w:pPr>
-      <w:bookmarkStart w:id="61" w:name="_Toc95843567"/>
+      <w:bookmarkStart w:id="59" w:name="_Toc95843567"/>
       <w:r>
         <w:rPr>
           <w:noProof/>
@@ -27055,7 +27593,7 @@
       <w:r>
         <w:t>Schéma desky lineárních regulátorů</w:t>
       </w:r>
-      <w:bookmarkEnd w:id="61"/>
+      <w:bookmarkEnd w:id="59"/>
     </w:p>
     <w:p/>
     <w:sectPr>
@@ -32356,10 +32894,6 @@
 </file>
 
 <file path=customXml/item1.xml><?xml version="1.0" encoding="utf-8"?>
-<b:Sources xmlns:b="http://schemas.openxmlformats.org/officeDocument/2006/bibliography" xmlns="http://schemas.openxmlformats.org/officeDocument/2006/bibliography" SelectedStyle="\APASixthEditionOfficeOnline.xsl" StyleName="APA" Version="6"/>
-</file>
-
-<file path=customXml/item2.xml><?xml version="1.0" encoding="utf-8"?>
 <ct:contentTypeSchema xmlns:ct="http://schemas.microsoft.com/office/2006/metadata/contentType" xmlns:ma="http://schemas.microsoft.com/office/2006/metadata/properties/metaAttributes" ct:_="" ma:_="" ma:contentTypeName="Dokument" ma:contentTypeID="0x010100819BE3B324FCE24897B4298EB35C006B" ma:contentTypeVersion="10" ma:contentTypeDescription="Vytvoří nový dokument" ma:contentTypeScope="" ma:versionID="85e2a418b0e04f5f93a31fac2887bffc">
   <xsd:schema xmlns:xsd="http://www.w3.org/2001/XMLSchema" xmlns:xs="http://www.w3.org/2001/XMLSchema" xmlns:p="http://schemas.microsoft.com/office/2006/metadata/properties" xmlns:ns3="fe41b5a9-31a1-4772-8c8d-ad771d19d77f" xmlns:ns4="6af10911-3ac6-4447-b11d-fe3bd7bf7478" targetNamespace="http://schemas.microsoft.com/office/2006/metadata/properties" ma:root="true" ma:fieldsID="a3635fbfa6f325916d203377c4061b47" ns3:_="" ns4:_="">
     <xsd:import namespace="fe41b5a9-31a1-4772-8c8d-ad771d19d77f"/>
@@ -32562,7 +33096,17 @@
 </ct:contentTypeSchema>
 </file>
 
+<file path=customXml/item2.xml><?xml version="1.0" encoding="utf-8"?>
+<b:Sources xmlns:b="http://schemas.openxmlformats.org/officeDocument/2006/bibliography" xmlns="http://schemas.openxmlformats.org/officeDocument/2006/bibliography" SelectedStyle="\APASixthEditionOfficeOnline.xsl" StyleName="APA" Version="6"/>
+</file>
+
 <file path=customXml/item3.xml><?xml version="1.0" encoding="utf-8"?>
+<p:properties xmlns:p="http://schemas.microsoft.com/office/2006/metadata/properties" xmlns:xsi="http://www.w3.org/2001/XMLSchema-instance" xmlns:pc="http://schemas.microsoft.com/office/infopath/2007/PartnerControls">
+  <documentManagement/>
+</p:properties>
+</file>
+
+<file path=customXml/item4.xml><?xml version="1.0" encoding="utf-8"?>
 <?mso-contentType ?>
 <FormTemplates xmlns="http://schemas.microsoft.com/sharepoint/v3/contenttype/forms">
   <Display>DocumentLibraryForm</Display>
@@ -32571,21 +33115,7 @@
 </FormTemplates>
 </file>
 
-<file path=customXml/item4.xml><?xml version="1.0" encoding="utf-8"?>
-<p:properties xmlns:p="http://schemas.microsoft.com/office/2006/metadata/properties" xmlns:xsi="http://www.w3.org/2001/XMLSchema-instance" xmlns:pc="http://schemas.microsoft.com/office/infopath/2007/PartnerControls">
-  <documentManagement/>
-</p:properties>
-</file>
-
 <file path=customXml/itemProps1.xml><?xml version="1.0" encoding="utf-8"?>
-<ds:datastoreItem xmlns:ds="http://schemas.openxmlformats.org/officeDocument/2006/customXml" ds:itemID="{143B0D20-96ED-4A0E-AE3D-E8BA304E6DF8}">
-  <ds:schemaRefs>
-    <ds:schemaRef ds:uri="http://schemas.openxmlformats.org/officeDocument/2006/bibliography"/>
-  </ds:schemaRefs>
-</ds:datastoreItem>
-</file>
-
-<file path=customXml/itemProps2.xml><?xml version="1.0" encoding="utf-8"?>
 <ds:datastoreItem xmlns:ds="http://schemas.openxmlformats.org/officeDocument/2006/customXml" ds:itemID="{893B0B77-EB94-4F10-BDDE-1A955569A352}">
   <ds:schemaRefs>
     <ds:schemaRef ds:uri="http://schemas.microsoft.com/office/2006/metadata/contentType"/>
@@ -32604,19 +33134,27 @@
 </ds:datastoreItem>
 </file>
 
-<file path=customXml/itemProps3.xml><?xml version="1.0" encoding="utf-8"?>
-<ds:datastoreItem xmlns:ds="http://schemas.openxmlformats.org/officeDocument/2006/customXml" ds:itemID="{875F6811-D051-463B-A7E6-DFE4823BBA27}">
+<file path=customXml/itemProps2.xml><?xml version="1.0" encoding="utf-8"?>
+<ds:datastoreItem xmlns:ds="http://schemas.openxmlformats.org/officeDocument/2006/customXml" ds:itemID="{143B0D20-96ED-4A0E-AE3D-E8BA304E6DF8}">
   <ds:schemaRefs>
-    <ds:schemaRef ds:uri="http://schemas.microsoft.com/sharepoint/v3/contenttype/forms"/>
+    <ds:schemaRef ds:uri="http://schemas.openxmlformats.org/officeDocument/2006/bibliography"/>
   </ds:schemaRefs>
 </ds:datastoreItem>
 </file>
 
-<file path=customXml/itemProps4.xml><?xml version="1.0" encoding="utf-8"?>
+<file path=customXml/itemProps3.xml><?xml version="1.0" encoding="utf-8"?>
 <ds:datastoreItem xmlns:ds="http://schemas.openxmlformats.org/officeDocument/2006/customXml" ds:itemID="{EBD1A9A2-2341-478F-9A98-CE206E735105}">
   <ds:schemaRefs>
     <ds:schemaRef ds:uri="http://schemas.microsoft.com/office/2006/metadata/properties"/>
     <ds:schemaRef ds:uri="http://schemas.microsoft.com/office/infopath/2007/PartnerControls"/>
   </ds:schemaRefs>
 </ds:datastoreItem>
+</file>
+
+<file path=customXml/itemProps4.xml><?xml version="1.0" encoding="utf-8"?>
+<ds:datastoreItem xmlns:ds="http://schemas.openxmlformats.org/officeDocument/2006/customXml" ds:itemID="{875F6811-D051-463B-A7E6-DFE4823BBA27}">
+  <ds:schemaRefs>
+    <ds:schemaRef ds:uri="http://schemas.microsoft.com/sharepoint/v3/contenttype/forms"/>
+  </ds:schemaRefs>
+</ds:datastoreItem>
 </file>
</xml_diff>

<commit_message>
Psát během 3. světový SOČku? Celkem produktivní ne?
</commit_message>
<xml_diff>
--- a/dokumentace.docx
+++ b/dokumentace.docx
@@ -2396,7 +2396,7 @@
         </w:rPr>
         <w:fldChar w:fldCharType="separate"/>
       </w:r>
-      <w:hyperlink w:anchor="_Toc95843525" w:history="1">
+      <w:hyperlink w:anchor="_Toc96624402" w:history="1">
         <w:r>
           <w:rPr>
             <w:rStyle w:val="Hypertextovodkaz"/>
@@ -2440,7 +2440,7 @@
             <w:noProof/>
             <w:webHidden/>
           </w:rPr>
-          <w:instrText xml:space="preserve"> PAGEREF _Toc95843525 \h </w:instrText>
+          <w:instrText xml:space="preserve"> PAGEREF _Toc96624402 \h </w:instrText>
         </w:r>
         <w:r>
           <w:rPr>
@@ -2485,7 +2485,7 @@
           <w:lang w:eastAsia="cs-CZ"/>
         </w:rPr>
       </w:pPr>
-      <w:hyperlink w:anchor="_Toc95843526" w:history="1">
+      <w:hyperlink w:anchor="_Toc96624403" w:history="1">
         <w:r>
           <w:rPr>
             <w:rStyle w:val="Hypertextovodkaz"/>
@@ -2529,7 +2529,7 @@
             <w:noProof/>
             <w:webHidden/>
           </w:rPr>
-          <w:instrText xml:space="preserve"> PAGEREF _Toc95843526 \h </w:instrText>
+          <w:instrText xml:space="preserve"> PAGEREF _Toc96624403 \h </w:instrText>
         </w:r>
         <w:r>
           <w:rPr>
@@ -2574,7 +2574,7 @@
           <w:lang w:eastAsia="cs-CZ"/>
         </w:rPr>
       </w:pPr>
-      <w:hyperlink w:anchor="_Toc95843527" w:history="1">
+      <w:hyperlink w:anchor="_Toc96624404" w:history="1">
         <w:r>
           <w:rPr>
             <w:rStyle w:val="Hypertextovodkaz"/>
@@ -2618,7 +2618,7 @@
             <w:noProof/>
             <w:webHidden/>
           </w:rPr>
-          <w:instrText xml:space="preserve"> PAGEREF _Toc95843527 \h </w:instrText>
+          <w:instrText xml:space="preserve"> PAGEREF _Toc96624404 \h </w:instrText>
         </w:r>
         <w:r>
           <w:rPr>
@@ -2663,7 +2663,7 @@
           <w:lang w:eastAsia="cs-CZ"/>
         </w:rPr>
       </w:pPr>
-      <w:hyperlink w:anchor="_Toc95843528" w:history="1">
+      <w:hyperlink w:anchor="_Toc96624405" w:history="1">
         <w:r>
           <w:rPr>
             <w:rStyle w:val="Hypertextovodkaz"/>
@@ -2707,7 +2707,7 @@
             <w:noProof/>
             <w:webHidden/>
           </w:rPr>
-          <w:instrText xml:space="preserve"> PAGEREF _Toc95843528 \h </w:instrText>
+          <w:instrText xml:space="preserve"> PAGEREF _Toc96624405 \h </w:instrText>
         </w:r>
         <w:r>
           <w:rPr>
@@ -2752,7 +2752,7 @@
           <w:lang w:eastAsia="cs-CZ"/>
         </w:rPr>
       </w:pPr>
-      <w:hyperlink w:anchor="_Toc95843529" w:history="1">
+      <w:hyperlink w:anchor="_Toc96624406" w:history="1">
         <w:r>
           <w:rPr>
             <w:rStyle w:val="Hypertextovodkaz"/>
@@ -2796,7 +2796,7 @@
             <w:noProof/>
             <w:webHidden/>
           </w:rPr>
-          <w:instrText xml:space="preserve"> PAGEREF _Toc95843529 \h </w:instrText>
+          <w:instrText xml:space="preserve"> PAGEREF _Toc96624406 \h </w:instrText>
         </w:r>
         <w:r>
           <w:rPr>
@@ -2841,7 +2841,7 @@
           <w:lang w:eastAsia="cs-CZ"/>
         </w:rPr>
       </w:pPr>
-      <w:hyperlink w:anchor="_Toc95843530" w:history="1">
+      <w:hyperlink w:anchor="_Toc96624407" w:history="1">
         <w:r>
           <w:rPr>
             <w:rStyle w:val="Hypertextovodkaz"/>
@@ -2885,7 +2885,7 @@
             <w:noProof/>
             <w:webHidden/>
           </w:rPr>
-          <w:instrText xml:space="preserve"> PAGEREF _Toc95843530 \h </w:instrText>
+          <w:instrText xml:space="preserve"> PAGEREF _Toc96624407 \h </w:instrText>
         </w:r>
         <w:r>
           <w:rPr>
@@ -2930,7 +2930,7 @@
           <w:lang w:eastAsia="cs-CZ"/>
         </w:rPr>
       </w:pPr>
-      <w:hyperlink w:anchor="_Toc95843531" w:history="1">
+      <w:hyperlink w:anchor="_Toc96624408" w:history="1">
         <w:r>
           <w:rPr>
             <w:rStyle w:val="Hypertextovodkaz"/>
@@ -2974,7 +2974,7 @@
             <w:noProof/>
             <w:webHidden/>
           </w:rPr>
-          <w:instrText xml:space="preserve"> PAGEREF _Toc95843531 \h </w:instrText>
+          <w:instrText xml:space="preserve"> PAGEREF _Toc96624408 \h </w:instrText>
         </w:r>
         <w:r>
           <w:rPr>
@@ -3019,7 +3019,7 @@
           <w:lang w:eastAsia="cs-CZ"/>
         </w:rPr>
       </w:pPr>
-      <w:hyperlink w:anchor="_Toc95843532" w:history="1">
+      <w:hyperlink w:anchor="_Toc96624409" w:history="1">
         <w:r>
           <w:rPr>
             <w:rStyle w:val="Hypertextovodkaz"/>
@@ -3063,7 +3063,7 @@
             <w:noProof/>
             <w:webHidden/>
           </w:rPr>
-          <w:instrText xml:space="preserve"> PAGEREF _Toc95843532 \h </w:instrText>
+          <w:instrText xml:space="preserve"> PAGEREF _Toc96624409 \h </w:instrText>
         </w:r>
         <w:r>
           <w:rPr>
@@ -3108,7 +3108,7 @@
           <w:lang w:eastAsia="cs-CZ"/>
         </w:rPr>
       </w:pPr>
-      <w:hyperlink w:anchor="_Toc95843533" w:history="1">
+      <w:hyperlink w:anchor="_Toc96624410" w:history="1">
         <w:r>
           <w:rPr>
             <w:rStyle w:val="Hypertextovodkaz"/>
@@ -3152,7 +3152,7 @@
             <w:noProof/>
             <w:webHidden/>
           </w:rPr>
-          <w:instrText xml:space="preserve"> PAGEREF _Toc95843533 \h </w:instrText>
+          <w:instrText xml:space="preserve"> PAGEREF _Toc96624410 \h </w:instrText>
         </w:r>
         <w:r>
           <w:rPr>
@@ -3197,7 +3197,7 @@
           <w:lang w:eastAsia="cs-CZ"/>
         </w:rPr>
       </w:pPr>
-      <w:hyperlink w:anchor="_Toc95843534" w:history="1">
+      <w:hyperlink w:anchor="_Toc96624411" w:history="1">
         <w:r>
           <w:rPr>
             <w:rStyle w:val="Hypertextovodkaz"/>
@@ -3241,7 +3241,7 @@
             <w:noProof/>
             <w:webHidden/>
           </w:rPr>
-          <w:instrText xml:space="preserve"> PAGEREF _Toc95843534 \h </w:instrText>
+          <w:instrText xml:space="preserve"> PAGEREF _Toc96624411 \h </w:instrText>
         </w:r>
         <w:r>
           <w:rPr>
@@ -3286,7 +3286,7 @@
           <w:lang w:eastAsia="cs-CZ"/>
         </w:rPr>
       </w:pPr>
-      <w:hyperlink w:anchor="_Toc95843535" w:history="1">
+      <w:hyperlink w:anchor="_Toc96624412" w:history="1">
         <w:r>
           <w:rPr>
             <w:rStyle w:val="Hypertextovodkaz"/>
@@ -3330,7 +3330,7 @@
             <w:noProof/>
             <w:webHidden/>
           </w:rPr>
-          <w:instrText xml:space="preserve"> PAGEREF _Toc95843535 \h </w:instrText>
+          <w:instrText xml:space="preserve"> PAGEREF _Toc96624412 \h </w:instrText>
         </w:r>
         <w:r>
           <w:rPr>
@@ -3375,7 +3375,7 @@
           <w:lang w:eastAsia="cs-CZ"/>
         </w:rPr>
       </w:pPr>
-      <w:hyperlink w:anchor="_Toc95843536" w:history="1">
+      <w:hyperlink w:anchor="_Toc96624413" w:history="1">
         <w:r>
           <w:rPr>
             <w:rStyle w:val="Hypertextovodkaz"/>
@@ -3419,7 +3419,7 @@
             <w:noProof/>
             <w:webHidden/>
           </w:rPr>
-          <w:instrText xml:space="preserve"> PAGEREF _Toc95843536 \h </w:instrText>
+          <w:instrText xml:space="preserve"> PAGEREF _Toc96624413 \h </w:instrText>
         </w:r>
         <w:r>
           <w:rPr>
@@ -3464,7 +3464,7 @@
           <w:lang w:eastAsia="cs-CZ"/>
         </w:rPr>
       </w:pPr>
-      <w:hyperlink w:anchor="_Toc95843537" w:history="1">
+      <w:hyperlink w:anchor="_Toc96624414" w:history="1">
         <w:r>
           <w:rPr>
             <w:rStyle w:val="Hypertextovodkaz"/>
@@ -3508,7 +3508,7 @@
             <w:noProof/>
             <w:webHidden/>
           </w:rPr>
-          <w:instrText xml:space="preserve"> PAGEREF _Toc95843537 \h </w:instrText>
+          <w:instrText xml:space="preserve"> PAGEREF _Toc96624414 \h </w:instrText>
         </w:r>
         <w:r>
           <w:rPr>
@@ -3553,7 +3553,7 @@
           <w:lang w:eastAsia="cs-CZ"/>
         </w:rPr>
       </w:pPr>
-      <w:hyperlink w:anchor="_Toc95843538" w:history="1">
+      <w:hyperlink w:anchor="_Toc96624415" w:history="1">
         <w:r>
           <w:rPr>
             <w:rStyle w:val="Hypertextovodkaz"/>
@@ -3597,7 +3597,7 @@
             <w:noProof/>
             <w:webHidden/>
           </w:rPr>
-          <w:instrText xml:space="preserve"> PAGEREF _Toc95843538 \h </w:instrText>
+          <w:instrText xml:space="preserve"> PAGEREF _Toc96624415 \h </w:instrText>
         </w:r>
         <w:r>
           <w:rPr>
@@ -3642,7 +3642,7 @@
           <w:lang w:eastAsia="cs-CZ"/>
         </w:rPr>
       </w:pPr>
-      <w:hyperlink w:anchor="_Toc95843539" w:history="1">
+      <w:hyperlink w:anchor="_Toc96624416" w:history="1">
         <w:r>
           <w:rPr>
             <w:rStyle w:val="Hypertextovodkaz"/>
@@ -3686,7 +3686,7 @@
             <w:noProof/>
             <w:webHidden/>
           </w:rPr>
-          <w:instrText xml:space="preserve"> PAGEREF _Toc95843539 \h </w:instrText>
+          <w:instrText xml:space="preserve"> PAGEREF _Toc96624416 \h </w:instrText>
         </w:r>
         <w:r>
           <w:rPr>
@@ -3731,7 +3731,7 @@
           <w:lang w:eastAsia="cs-CZ"/>
         </w:rPr>
       </w:pPr>
-      <w:hyperlink w:anchor="_Toc95843540" w:history="1">
+      <w:hyperlink w:anchor="_Toc96624417" w:history="1">
         <w:r>
           <w:rPr>
             <w:rStyle w:val="Hypertextovodkaz"/>
@@ -3775,7 +3775,7 @@
             <w:noProof/>
             <w:webHidden/>
           </w:rPr>
-          <w:instrText xml:space="preserve"> PAGEREF _Toc95843540 \h </w:instrText>
+          <w:instrText xml:space="preserve"> PAGEREF _Toc96624417 \h </w:instrText>
         </w:r>
         <w:r>
           <w:rPr>
@@ -3820,7 +3820,7 @@
           <w:lang w:eastAsia="cs-CZ"/>
         </w:rPr>
       </w:pPr>
-      <w:hyperlink w:anchor="_Toc95843541" w:history="1">
+      <w:hyperlink w:anchor="_Toc96624418" w:history="1">
         <w:r>
           <w:rPr>
             <w:rStyle w:val="Hypertextovodkaz"/>
@@ -3864,7 +3864,7 @@
             <w:noProof/>
             <w:webHidden/>
           </w:rPr>
-          <w:instrText xml:space="preserve"> PAGEREF _Toc95843541 \h </w:instrText>
+          <w:instrText xml:space="preserve"> PAGEREF _Toc96624418 \h </w:instrText>
         </w:r>
         <w:r>
           <w:rPr>
@@ -3909,7 +3909,7 @@
           <w:lang w:eastAsia="cs-CZ"/>
         </w:rPr>
       </w:pPr>
-      <w:hyperlink w:anchor="_Toc95843542" w:history="1">
+      <w:hyperlink w:anchor="_Toc96624419" w:history="1">
         <w:r>
           <w:rPr>
             <w:rStyle w:val="Hypertextovodkaz"/>
@@ -3953,7 +3953,7 @@
             <w:noProof/>
             <w:webHidden/>
           </w:rPr>
-          <w:instrText xml:space="preserve"> PAGEREF _Toc95843542 \h </w:instrText>
+          <w:instrText xml:space="preserve"> PAGEREF _Toc96624419 \h </w:instrText>
         </w:r>
         <w:r>
           <w:rPr>
@@ -3998,7 +3998,7 @@
           <w:lang w:eastAsia="cs-CZ"/>
         </w:rPr>
       </w:pPr>
-      <w:hyperlink w:anchor="_Toc95843543" w:history="1">
+      <w:hyperlink w:anchor="_Toc96624420" w:history="1">
         <w:r>
           <w:rPr>
             <w:rStyle w:val="Hypertextovodkaz"/>
@@ -4042,7 +4042,7 @@
             <w:noProof/>
             <w:webHidden/>
           </w:rPr>
-          <w:instrText xml:space="preserve"> PAGEREF _Toc95843543 \h </w:instrText>
+          <w:instrText xml:space="preserve"> PAGEREF _Toc96624420 \h </w:instrText>
         </w:r>
         <w:r>
           <w:rPr>
@@ -4087,7 +4087,7 @@
           <w:lang w:eastAsia="cs-CZ"/>
         </w:rPr>
       </w:pPr>
-      <w:hyperlink w:anchor="_Toc95843544" w:history="1">
+      <w:hyperlink w:anchor="_Toc96624421" w:history="1">
         <w:r>
           <w:rPr>
             <w:rStyle w:val="Hypertextovodkaz"/>
@@ -4131,7 +4131,7 @@
             <w:noProof/>
             <w:webHidden/>
           </w:rPr>
-          <w:instrText xml:space="preserve"> PAGEREF _Toc95843544 \h </w:instrText>
+          <w:instrText xml:space="preserve"> PAGEREF _Toc96624421 \h </w:instrText>
         </w:r>
         <w:r>
           <w:rPr>
@@ -4176,7 +4176,7 @@
           <w:lang w:eastAsia="cs-CZ"/>
         </w:rPr>
       </w:pPr>
-      <w:hyperlink w:anchor="_Toc95843545" w:history="1">
+      <w:hyperlink w:anchor="_Toc96624422" w:history="1">
         <w:r>
           <w:rPr>
             <w:rStyle w:val="Hypertextovodkaz"/>
@@ -4220,7 +4220,7 @@
             <w:noProof/>
             <w:webHidden/>
           </w:rPr>
-          <w:instrText xml:space="preserve"> PAGEREF _Toc95843545 \h </w:instrText>
+          <w:instrText xml:space="preserve"> PAGEREF _Toc96624422 \h </w:instrText>
         </w:r>
         <w:r>
           <w:rPr>
@@ -4240,7 +4240,7 @@
             <w:noProof/>
             <w:webHidden/>
           </w:rPr>
-          <w:t>19</w:t>
+          <w:t>20</w:t>
         </w:r>
         <w:r>
           <w:rPr>
@@ -4265,7 +4265,7 @@
           <w:lang w:eastAsia="cs-CZ"/>
         </w:rPr>
       </w:pPr>
-      <w:hyperlink w:anchor="_Toc95843546" w:history="1">
+      <w:hyperlink w:anchor="_Toc96624423" w:history="1">
         <w:r>
           <w:rPr>
             <w:rStyle w:val="Hypertextovodkaz"/>
@@ -4309,7 +4309,7 @@
             <w:noProof/>
             <w:webHidden/>
           </w:rPr>
-          <w:instrText xml:space="preserve"> PAGEREF _Toc95843546 \h </w:instrText>
+          <w:instrText xml:space="preserve"> PAGEREF _Toc96624423 \h </w:instrText>
         </w:r>
         <w:r>
           <w:rPr>
@@ -4329,7 +4329,7 @@
             <w:noProof/>
             <w:webHidden/>
           </w:rPr>
-          <w:t>19</w:t>
+          <w:t>20</w:t>
         </w:r>
         <w:r>
           <w:rPr>
@@ -4354,7 +4354,7 @@
           <w:lang w:eastAsia="cs-CZ"/>
         </w:rPr>
       </w:pPr>
-      <w:hyperlink w:anchor="_Toc95843547" w:history="1">
+      <w:hyperlink w:anchor="_Toc96624424" w:history="1">
         <w:r>
           <w:rPr>
             <w:rStyle w:val="Hypertextovodkaz"/>
@@ -4398,7 +4398,7 @@
             <w:noProof/>
             <w:webHidden/>
           </w:rPr>
-          <w:instrText xml:space="preserve"> PAGEREF _Toc95843547 \h </w:instrText>
+          <w:instrText xml:space="preserve"> PAGEREF _Toc96624424 \h </w:instrText>
         </w:r>
         <w:r>
           <w:rPr>
@@ -4418,7 +4418,7 @@
             <w:noProof/>
             <w:webHidden/>
           </w:rPr>
-          <w:t>20</w:t>
+          <w:t>21</w:t>
         </w:r>
         <w:r>
           <w:rPr>
@@ -4443,7 +4443,7 @@
           <w:lang w:eastAsia="cs-CZ"/>
         </w:rPr>
       </w:pPr>
-      <w:hyperlink w:anchor="_Toc95843548" w:history="1">
+      <w:hyperlink w:anchor="_Toc96624425" w:history="1">
         <w:r>
           <w:rPr>
             <w:rStyle w:val="Hypertextovodkaz"/>
@@ -4487,7 +4487,7 @@
             <w:noProof/>
             <w:webHidden/>
           </w:rPr>
-          <w:instrText xml:space="preserve"> PAGEREF _Toc95843548 \h </w:instrText>
+          <w:instrText xml:space="preserve"> PAGEREF _Toc96624425 \h </w:instrText>
         </w:r>
         <w:r>
           <w:rPr>
@@ -4507,7 +4507,7 @@
             <w:noProof/>
             <w:webHidden/>
           </w:rPr>
-          <w:t>21</w:t>
+          <w:t>22</w:t>
         </w:r>
         <w:r>
           <w:rPr>
@@ -4532,7 +4532,7 @@
           <w:lang w:eastAsia="cs-CZ"/>
         </w:rPr>
       </w:pPr>
-      <w:hyperlink w:anchor="_Toc95843549" w:history="1">
+      <w:hyperlink w:anchor="_Toc96624426" w:history="1">
         <w:r>
           <w:rPr>
             <w:rStyle w:val="Hypertextovodkaz"/>
@@ -4576,7 +4576,7 @@
             <w:noProof/>
             <w:webHidden/>
           </w:rPr>
-          <w:instrText xml:space="preserve"> PAGEREF _Toc95843549 \h </w:instrText>
+          <w:instrText xml:space="preserve"> PAGEREF _Toc96624426 \h </w:instrText>
         </w:r>
         <w:r>
           <w:rPr>
@@ -4596,7 +4596,7 @@
             <w:noProof/>
             <w:webHidden/>
           </w:rPr>
-          <w:t>21</w:t>
+          <w:t>22</w:t>
         </w:r>
         <w:r>
           <w:rPr>
@@ -4621,7 +4621,7 @@
           <w:lang w:eastAsia="cs-CZ"/>
         </w:rPr>
       </w:pPr>
-      <w:hyperlink w:anchor="_Toc95843550" w:history="1">
+      <w:hyperlink w:anchor="_Toc96624427" w:history="1">
         <w:r>
           <w:rPr>
             <w:rStyle w:val="Hypertextovodkaz"/>
@@ -4665,7 +4665,7 @@
             <w:noProof/>
             <w:webHidden/>
           </w:rPr>
-          <w:instrText xml:space="preserve"> PAGEREF _Toc95843550 \h </w:instrText>
+          <w:instrText xml:space="preserve"> PAGEREF _Toc96624427 \h </w:instrText>
         </w:r>
         <w:r>
           <w:rPr>
@@ -4685,7 +4685,7 @@
             <w:noProof/>
             <w:webHidden/>
           </w:rPr>
-          <w:t>21</w:t>
+          <w:t>22</w:t>
         </w:r>
         <w:r>
           <w:rPr>
@@ -4710,7 +4710,7 @@
           <w:lang w:eastAsia="cs-CZ"/>
         </w:rPr>
       </w:pPr>
-      <w:hyperlink w:anchor="_Toc95843551" w:history="1">
+      <w:hyperlink w:anchor="_Toc96624428" w:history="1">
         <w:r>
           <w:rPr>
             <w:rStyle w:val="Hypertextovodkaz"/>
@@ -4754,7 +4754,7 @@
             <w:noProof/>
             <w:webHidden/>
           </w:rPr>
-          <w:instrText xml:space="preserve"> PAGEREF _Toc95843551 \h </w:instrText>
+          <w:instrText xml:space="preserve"> PAGEREF _Toc96624428 \h </w:instrText>
         </w:r>
         <w:r>
           <w:rPr>
@@ -4774,7 +4774,7 @@
             <w:noProof/>
             <w:webHidden/>
           </w:rPr>
-          <w:t>21</w:t>
+          <w:t>24</w:t>
         </w:r>
         <w:r>
           <w:rPr>
@@ -4799,7 +4799,7 @@
           <w:lang w:eastAsia="cs-CZ"/>
         </w:rPr>
       </w:pPr>
-      <w:hyperlink w:anchor="_Toc95843552" w:history="1">
+      <w:hyperlink w:anchor="_Toc96624429" w:history="1">
         <w:r>
           <w:rPr>
             <w:rStyle w:val="Hypertextovodkaz"/>
@@ -4843,7 +4843,7 @@
             <w:noProof/>
             <w:webHidden/>
           </w:rPr>
-          <w:instrText xml:space="preserve"> PAGEREF _Toc95843552 \h </w:instrText>
+          <w:instrText xml:space="preserve"> PAGEREF _Toc96624429 \h </w:instrText>
         </w:r>
         <w:r>
           <w:rPr>
@@ -4863,7 +4863,185 @@
             <w:noProof/>
             <w:webHidden/>
           </w:rPr>
-          <w:t>21</w:t>
+          <w:t>24</w:t>
+        </w:r>
+        <w:r>
+          <w:rPr>
+            <w:noProof/>
+            <w:webHidden/>
+          </w:rPr>
+          <w:fldChar w:fldCharType="end"/>
+        </w:r>
+      </w:hyperlink>
+    </w:p>
+    <w:p>
+      <w:pPr>
+        <w:pStyle w:val="Obsah3"/>
+        <w:tabs>
+          <w:tab w:val="left" w:pos="1320"/>
+          <w:tab w:val="right" w:leader="dot" w:pos="9062"/>
+        </w:tabs>
+        <w:rPr>
+          <w:rFonts w:asciiTheme="minorHAnsi" w:eastAsiaTheme="minorEastAsia" w:hAnsiTheme="minorHAnsi"/>
+          <w:noProof/>
+          <w:sz w:val="22"/>
+          <w:lang w:eastAsia="cs-CZ"/>
+        </w:rPr>
+      </w:pPr>
+      <w:hyperlink w:anchor="_Toc96624430" w:history="1">
+        <w:r>
+          <w:rPr>
+            <w:rStyle w:val="Hypertextovodkaz"/>
+            <w:rFonts w:cs="Times New Roman"/>
+            <w:noProof/>
+          </w:rPr>
+          <w:t>3.1.5.</w:t>
+        </w:r>
+        <w:r>
+          <w:rPr>
+            <w:rFonts w:asciiTheme="minorHAnsi" w:eastAsiaTheme="minorEastAsia" w:hAnsiTheme="minorHAnsi"/>
+            <w:noProof/>
+            <w:sz w:val="22"/>
+            <w:lang w:eastAsia="cs-CZ"/>
+          </w:rPr>
+          <w:tab/>
+        </w:r>
+        <w:r>
+          <w:rPr>
+            <w:rStyle w:val="Hypertextovodkaz"/>
+            <w:noProof/>
+          </w:rPr>
+          <w:t>Termistor a PWM řízení ventilátoru</w:t>
+        </w:r>
+        <w:r>
+          <w:rPr>
+            <w:noProof/>
+            <w:webHidden/>
+          </w:rPr>
+          <w:tab/>
+        </w:r>
+        <w:r>
+          <w:rPr>
+            <w:noProof/>
+            <w:webHidden/>
+          </w:rPr>
+          <w:fldChar w:fldCharType="begin"/>
+        </w:r>
+        <w:r>
+          <w:rPr>
+            <w:noProof/>
+            <w:webHidden/>
+          </w:rPr>
+          <w:instrText xml:space="preserve"> PAGEREF _Toc96624430 \h </w:instrText>
+        </w:r>
+        <w:r>
+          <w:rPr>
+            <w:noProof/>
+            <w:webHidden/>
+          </w:rPr>
+        </w:r>
+        <w:r>
+          <w:rPr>
+            <w:noProof/>
+            <w:webHidden/>
+          </w:rPr>
+          <w:fldChar w:fldCharType="separate"/>
+        </w:r>
+        <w:r>
+          <w:rPr>
+            <w:noProof/>
+            <w:webHidden/>
+          </w:rPr>
+          <w:t>24</w:t>
+        </w:r>
+        <w:r>
+          <w:rPr>
+            <w:noProof/>
+            <w:webHidden/>
+          </w:rPr>
+          <w:fldChar w:fldCharType="end"/>
+        </w:r>
+      </w:hyperlink>
+    </w:p>
+    <w:p>
+      <w:pPr>
+        <w:pStyle w:val="Obsah3"/>
+        <w:tabs>
+          <w:tab w:val="left" w:pos="1320"/>
+          <w:tab w:val="right" w:leader="dot" w:pos="9062"/>
+        </w:tabs>
+        <w:rPr>
+          <w:rFonts w:asciiTheme="minorHAnsi" w:eastAsiaTheme="minorEastAsia" w:hAnsiTheme="minorHAnsi"/>
+          <w:noProof/>
+          <w:sz w:val="22"/>
+          <w:lang w:eastAsia="cs-CZ"/>
+        </w:rPr>
+      </w:pPr>
+      <w:hyperlink w:anchor="_Toc96624431" w:history="1">
+        <w:r>
+          <w:rPr>
+            <w:rStyle w:val="Hypertextovodkaz"/>
+            <w:rFonts w:cs="Times New Roman"/>
+            <w:noProof/>
+          </w:rPr>
+          <w:t>3.1.6.</w:t>
+        </w:r>
+        <w:r>
+          <w:rPr>
+            <w:rFonts w:asciiTheme="minorHAnsi" w:eastAsiaTheme="minorEastAsia" w:hAnsiTheme="minorHAnsi"/>
+            <w:noProof/>
+            <w:sz w:val="22"/>
+            <w:lang w:eastAsia="cs-CZ"/>
+          </w:rPr>
+          <w:tab/>
+        </w:r>
+        <w:r>
+          <w:rPr>
+            <w:rStyle w:val="Hypertextovodkaz"/>
+            <w:noProof/>
+          </w:rPr>
+          <w:t>Snímání enkodéru</w:t>
+        </w:r>
+        <w:r>
+          <w:rPr>
+            <w:noProof/>
+            <w:webHidden/>
+          </w:rPr>
+          <w:tab/>
+        </w:r>
+        <w:r>
+          <w:rPr>
+            <w:noProof/>
+            <w:webHidden/>
+          </w:rPr>
+          <w:fldChar w:fldCharType="begin"/>
+        </w:r>
+        <w:r>
+          <w:rPr>
+            <w:noProof/>
+            <w:webHidden/>
+          </w:rPr>
+          <w:instrText xml:space="preserve"> PAGEREF _Toc96624431 \h </w:instrText>
+        </w:r>
+        <w:r>
+          <w:rPr>
+            <w:noProof/>
+            <w:webHidden/>
+          </w:rPr>
+        </w:r>
+        <w:r>
+          <w:rPr>
+            <w:noProof/>
+            <w:webHidden/>
+          </w:rPr>
+          <w:fldChar w:fldCharType="separate"/>
+        </w:r>
+        <w:r>
+          <w:rPr>
+            <w:noProof/>
+            <w:webHidden/>
+          </w:rPr>
+          <w:t>25</w:t>
         </w:r>
         <w:r>
           <w:rPr>
@@ -4888,7 +5066,7 @@
           <w:lang w:eastAsia="cs-CZ"/>
         </w:rPr>
       </w:pPr>
-      <w:hyperlink w:anchor="_Toc95843553" w:history="1">
+      <w:hyperlink w:anchor="_Toc96624432" w:history="1">
         <w:r>
           <w:rPr>
             <w:rStyle w:val="Hypertextovodkaz"/>
@@ -4932,7 +5110,7 @@
             <w:noProof/>
             <w:webHidden/>
           </w:rPr>
-          <w:instrText xml:space="preserve"> PAGEREF _Toc95843553 \h </w:instrText>
+          <w:instrText xml:space="preserve"> PAGEREF _Toc96624432 \h </w:instrText>
         </w:r>
         <w:r>
           <w:rPr>
@@ -4952,7 +5130,7 @@
             <w:noProof/>
             <w:webHidden/>
           </w:rPr>
-          <w:t>22</w:t>
+          <w:t>26</w:t>
         </w:r>
         <w:r>
           <w:rPr>
@@ -4977,7 +5155,7 @@
           <w:lang w:eastAsia="cs-CZ"/>
         </w:rPr>
       </w:pPr>
-      <w:hyperlink w:anchor="_Toc95843554" w:history="1">
+      <w:hyperlink w:anchor="_Toc96624433" w:history="1">
         <w:r>
           <w:rPr>
             <w:rStyle w:val="Hypertextovodkaz"/>
@@ -5021,7 +5199,7 @@
             <w:noProof/>
             <w:webHidden/>
           </w:rPr>
-          <w:instrText xml:space="preserve"> PAGEREF _Toc95843554 \h </w:instrText>
+          <w:instrText xml:space="preserve"> PAGEREF _Toc96624433 \h </w:instrText>
         </w:r>
         <w:r>
           <w:rPr>
@@ -5041,7 +5219,7 @@
             <w:noProof/>
             <w:webHidden/>
           </w:rPr>
-          <w:t>22</w:t>
+          <w:t>26</w:t>
         </w:r>
         <w:r>
           <w:rPr>
@@ -5066,7 +5244,7 @@
           <w:lang w:eastAsia="cs-CZ"/>
         </w:rPr>
       </w:pPr>
-      <w:hyperlink w:anchor="_Toc95843555" w:history="1">
+      <w:hyperlink w:anchor="_Toc96624434" w:history="1">
         <w:r>
           <w:rPr>
             <w:rStyle w:val="Hypertextovodkaz"/>
@@ -5110,7 +5288,7 @@
             <w:noProof/>
             <w:webHidden/>
           </w:rPr>
-          <w:instrText xml:space="preserve"> PAGEREF _Toc95843555 \h </w:instrText>
+          <w:instrText xml:space="preserve"> PAGEREF _Toc96624434 \h </w:instrText>
         </w:r>
         <w:r>
           <w:rPr>
@@ -5130,7 +5308,7 @@
             <w:noProof/>
             <w:webHidden/>
           </w:rPr>
-          <w:t>22</w:t>
+          <w:t>26</w:t>
         </w:r>
         <w:r>
           <w:rPr>
@@ -5155,7 +5333,7 @@
           <w:lang w:eastAsia="cs-CZ"/>
         </w:rPr>
       </w:pPr>
-      <w:hyperlink w:anchor="_Toc95843556" w:history="1">
+      <w:hyperlink w:anchor="_Toc96624435" w:history="1">
         <w:r>
           <w:rPr>
             <w:rStyle w:val="Hypertextovodkaz"/>
@@ -5199,7 +5377,7 @@
             <w:noProof/>
             <w:webHidden/>
           </w:rPr>
-          <w:instrText xml:space="preserve"> PAGEREF _Toc95843556 \h </w:instrText>
+          <w:instrText xml:space="preserve"> PAGEREF _Toc96624435 \h </w:instrText>
         </w:r>
         <w:r>
           <w:rPr>
@@ -5219,7 +5397,7 @@
             <w:noProof/>
             <w:webHidden/>
           </w:rPr>
-          <w:t>22</w:t>
+          <w:t>27</w:t>
         </w:r>
         <w:r>
           <w:rPr>
@@ -5244,7 +5422,7 @@
           <w:lang w:eastAsia="cs-CZ"/>
         </w:rPr>
       </w:pPr>
-      <w:hyperlink w:anchor="_Toc95843557" w:history="1">
+      <w:hyperlink w:anchor="_Toc96624436" w:history="1">
         <w:r>
           <w:rPr>
             <w:rStyle w:val="Hypertextovodkaz"/>
@@ -5267,7 +5445,7 @@
             <w:rStyle w:val="Hypertextovodkaz"/>
             <w:noProof/>
           </w:rPr>
-          <w:t>Startovní sekvence</w:t>
+          <w:t>Spouštěcí sekvence</w:t>
         </w:r>
         <w:r>
           <w:rPr>
@@ -5288,7 +5466,7 @@
             <w:noProof/>
             <w:webHidden/>
           </w:rPr>
-          <w:instrText xml:space="preserve"> PAGEREF _Toc95843557 \h </w:instrText>
+          <w:instrText xml:space="preserve"> PAGEREF _Toc96624436 \h </w:instrText>
         </w:r>
         <w:r>
           <w:rPr>
@@ -5308,7 +5486,7 @@
             <w:noProof/>
             <w:webHidden/>
           </w:rPr>
-          <w:t>22</w:t>
+          <w:t>27</w:t>
         </w:r>
         <w:r>
           <w:rPr>
@@ -5333,7 +5511,7 @@
           <w:lang w:eastAsia="cs-CZ"/>
         </w:rPr>
       </w:pPr>
-      <w:hyperlink w:anchor="_Toc95843558" w:history="1">
+      <w:hyperlink w:anchor="_Toc96624437" w:history="1">
         <w:r>
           <w:rPr>
             <w:rStyle w:val="Hypertextovodkaz"/>
@@ -5377,7 +5555,7 @@
             <w:noProof/>
             <w:webHidden/>
           </w:rPr>
-          <w:instrText xml:space="preserve"> PAGEREF _Toc95843558 \h </w:instrText>
+          <w:instrText xml:space="preserve"> PAGEREF _Toc96624437 \h </w:instrText>
         </w:r>
         <w:r>
           <w:rPr>
@@ -5397,7 +5575,7 @@
             <w:noProof/>
             <w:webHidden/>
           </w:rPr>
-          <w:t>22</w:t>
+          <w:t>27</w:t>
         </w:r>
         <w:r>
           <w:rPr>
@@ -5422,7 +5600,7 @@
           <w:lang w:eastAsia="cs-CZ"/>
         </w:rPr>
       </w:pPr>
-      <w:hyperlink w:anchor="_Toc95843559" w:history="1">
+      <w:hyperlink w:anchor="_Toc96624438" w:history="1">
         <w:r>
           <w:rPr>
             <w:rStyle w:val="Hypertextovodkaz"/>
@@ -5466,7 +5644,7 @@
             <w:noProof/>
             <w:webHidden/>
           </w:rPr>
-          <w:instrText xml:space="preserve"> PAGEREF _Toc95843559 \h </w:instrText>
+          <w:instrText xml:space="preserve"> PAGEREF _Toc96624438 \h </w:instrText>
         </w:r>
         <w:r>
           <w:rPr>
@@ -5486,7 +5664,7 @@
             <w:noProof/>
             <w:webHidden/>
           </w:rPr>
-          <w:t>24</w:t>
+          <w:t>28</w:t>
         </w:r>
         <w:r>
           <w:rPr>
@@ -5511,7 +5689,7 @@
           <w:lang w:eastAsia="cs-CZ"/>
         </w:rPr>
       </w:pPr>
-      <w:hyperlink w:anchor="_Toc95843560" w:history="1">
+      <w:hyperlink w:anchor="_Toc96624439" w:history="1">
         <w:r>
           <w:rPr>
             <w:rStyle w:val="Hypertextovodkaz"/>
@@ -5555,7 +5733,7 @@
             <w:noProof/>
             <w:webHidden/>
           </w:rPr>
-          <w:instrText xml:space="preserve"> PAGEREF _Toc95843560 \h </w:instrText>
+          <w:instrText xml:space="preserve"> PAGEREF _Toc96624439 \h </w:instrText>
         </w:r>
         <w:r>
           <w:rPr>
@@ -5575,7 +5753,7 @@
             <w:noProof/>
             <w:webHidden/>
           </w:rPr>
-          <w:t>25</w:t>
+          <w:t>29</w:t>
         </w:r>
         <w:r>
           <w:rPr>
@@ -5600,7 +5778,7 @@
           <w:lang w:eastAsia="cs-CZ"/>
         </w:rPr>
       </w:pPr>
-      <w:hyperlink w:anchor="_Toc95843561" w:history="1">
+      <w:hyperlink w:anchor="_Toc96624440" w:history="1">
         <w:r>
           <w:rPr>
             <w:rStyle w:val="Hypertextovodkaz"/>
@@ -5644,7 +5822,7 @@
             <w:noProof/>
             <w:webHidden/>
           </w:rPr>
-          <w:instrText xml:space="preserve"> PAGEREF _Toc95843561 \h </w:instrText>
+          <w:instrText xml:space="preserve"> PAGEREF _Toc96624440 \h </w:instrText>
         </w:r>
         <w:r>
           <w:rPr>
@@ -5664,7 +5842,7 @@
             <w:noProof/>
             <w:webHidden/>
           </w:rPr>
-          <w:t>26</w:t>
+          <w:t>30</w:t>
         </w:r>
         <w:r>
           <w:rPr>
@@ -5689,7 +5867,7 @@
           <w:lang w:eastAsia="cs-CZ"/>
         </w:rPr>
       </w:pPr>
-      <w:hyperlink w:anchor="_Toc95843562" w:history="1">
+      <w:hyperlink w:anchor="_Toc96624441" w:history="1">
         <w:r>
           <w:rPr>
             <w:rStyle w:val="Hypertextovodkaz"/>
@@ -5733,7 +5911,7 @@
             <w:noProof/>
             <w:webHidden/>
           </w:rPr>
-          <w:instrText xml:space="preserve"> PAGEREF _Toc95843562 \h </w:instrText>
+          <w:instrText xml:space="preserve"> PAGEREF _Toc96624441 \h </w:instrText>
         </w:r>
         <w:r>
           <w:rPr>
@@ -5753,7 +5931,7 @@
             <w:noProof/>
             <w:webHidden/>
           </w:rPr>
-          <w:t>27</w:t>
+          <w:t>31</w:t>
         </w:r>
         <w:r>
           <w:rPr>
@@ -5778,7 +5956,7 @@
           <w:lang w:eastAsia="cs-CZ"/>
         </w:rPr>
       </w:pPr>
-      <w:hyperlink w:anchor="_Toc95843563" w:history="1">
+      <w:hyperlink w:anchor="_Toc96624442" w:history="1">
         <w:r>
           <w:rPr>
             <w:rStyle w:val="Hypertextovodkaz"/>
@@ -5822,7 +6000,7 @@
             <w:noProof/>
             <w:webHidden/>
           </w:rPr>
-          <w:instrText xml:space="preserve"> PAGEREF _Toc95843563 \h </w:instrText>
+          <w:instrText xml:space="preserve"> PAGEREF _Toc96624442 \h </w:instrText>
         </w:r>
         <w:r>
           <w:rPr>
@@ -5842,7 +6020,7 @@
             <w:noProof/>
             <w:webHidden/>
           </w:rPr>
-          <w:t>28</w:t>
+          <w:t>32</w:t>
         </w:r>
         <w:r>
           <w:rPr>
@@ -5867,7 +6045,7 @@
           <w:lang w:eastAsia="cs-CZ"/>
         </w:rPr>
       </w:pPr>
-      <w:hyperlink w:anchor="_Toc95843564" w:history="1">
+      <w:hyperlink w:anchor="_Toc96624443" w:history="1">
         <w:r>
           <w:rPr>
             <w:rStyle w:val="Hypertextovodkaz"/>
@@ -5911,7 +6089,7 @@
             <w:noProof/>
             <w:webHidden/>
           </w:rPr>
-          <w:instrText xml:space="preserve"> PAGEREF _Toc95843564 \h </w:instrText>
+          <w:instrText xml:space="preserve"> PAGEREF _Toc96624443 \h </w:instrText>
         </w:r>
         <w:r>
           <w:rPr>
@@ -5931,7 +6109,7 @@
             <w:noProof/>
             <w:webHidden/>
           </w:rPr>
-          <w:t>28</w:t>
+          <w:t>32</w:t>
         </w:r>
         <w:r>
           <w:rPr>
@@ -5956,7 +6134,7 @@
           <w:lang w:eastAsia="cs-CZ"/>
         </w:rPr>
       </w:pPr>
-      <w:hyperlink w:anchor="_Toc95843565" w:history="1">
+      <w:hyperlink w:anchor="_Toc96624444" w:history="1">
         <w:r>
           <w:rPr>
             <w:rStyle w:val="Hypertextovodkaz"/>
@@ -6000,7 +6178,7 @@
             <w:noProof/>
             <w:webHidden/>
           </w:rPr>
-          <w:instrText xml:space="preserve"> PAGEREF _Toc95843565 \h </w:instrText>
+          <w:instrText xml:space="preserve"> PAGEREF _Toc96624444 \h </w:instrText>
         </w:r>
         <w:r>
           <w:rPr>
@@ -6020,7 +6198,7 @@
             <w:noProof/>
             <w:webHidden/>
           </w:rPr>
-          <w:t>28</w:t>
+          <w:t>32</w:t>
         </w:r>
         <w:r>
           <w:rPr>
@@ -6045,7 +6223,7 @@
           <w:lang w:eastAsia="cs-CZ"/>
         </w:rPr>
       </w:pPr>
-      <w:hyperlink w:anchor="_Toc95843566" w:history="1">
+      <w:hyperlink w:anchor="_Toc96624445" w:history="1">
         <w:r>
           <w:rPr>
             <w:rStyle w:val="Hypertextovodkaz"/>
@@ -6089,7 +6267,7 @@
             <w:noProof/>
             <w:webHidden/>
           </w:rPr>
-          <w:instrText xml:space="preserve"> PAGEREF _Toc95843566 \h </w:instrText>
+          <w:instrText xml:space="preserve"> PAGEREF _Toc96624445 \h </w:instrText>
         </w:r>
         <w:r>
           <w:rPr>
@@ -6109,7 +6287,7 @@
             <w:noProof/>
             <w:webHidden/>
           </w:rPr>
-          <w:t>29</w:t>
+          <w:t>33</w:t>
         </w:r>
         <w:r>
           <w:rPr>
@@ -6134,7 +6312,7 @@
           <w:lang w:eastAsia="cs-CZ"/>
         </w:rPr>
       </w:pPr>
-      <w:hyperlink w:anchor="_Toc95843567" w:history="1">
+      <w:hyperlink w:anchor="_Toc96624446" w:history="1">
         <w:r>
           <w:rPr>
             <w:rStyle w:val="Hypertextovodkaz"/>
@@ -6178,7 +6356,7 @@
             <w:noProof/>
             <w:webHidden/>
           </w:rPr>
-          <w:instrText xml:space="preserve"> PAGEREF _Toc95843567 \h </w:instrText>
+          <w:instrText xml:space="preserve"> PAGEREF _Toc96624446 \h </w:instrText>
         </w:r>
         <w:r>
           <w:rPr>
@@ -6198,7 +6376,7 @@
             <w:noProof/>
             <w:webHidden/>
           </w:rPr>
-          <w:t>30</w:t>
+          <w:t>34</w:t>
         </w:r>
         <w:r>
           <w:rPr>
@@ -6257,7 +6435,7 @@
       <w:pPr>
         <w:pStyle w:val="Nadpis1"/>
       </w:pPr>
-      <w:bookmarkStart w:id="1" w:name="_Toc95843525"/>
+      <w:bookmarkStart w:id="1" w:name="_Toc96624402"/>
       <w:r>
         <w:lastRenderedPageBreak/>
         <w:t>Úvod</w:t>
@@ -6439,7 +6617,7 @@
       <w:pPr>
         <w:pStyle w:val="Nadpis1"/>
       </w:pPr>
-      <w:bookmarkStart w:id="2" w:name="_Toc95843526"/>
+      <w:bookmarkStart w:id="2" w:name="_Toc96624403"/>
       <w:r>
         <w:lastRenderedPageBreak/>
         <w:t>Hardwarová část</w:t>
@@ -6543,31 +6721,18 @@
       <w:pPr>
         <w:pStyle w:val="Titulek"/>
       </w:pPr>
-      <w:bookmarkStart w:id="3" w:name="_Toc95558270"/>
+      <w:bookmarkStart w:id="3" w:name="_Toc96624388"/>
       <w:r>
         <w:t xml:space="preserve">Obrázek </w:t>
       </w:r>
-      <w:r>
-        <w:fldChar w:fldCharType="begin"/>
-      </w:r>
-      <w:r>
-        <w:instrText xml:space="preserve"> SEQ Obrázek \* ARABIC </w:instrText>
-      </w:r>
-      <w:r>
-        <w:fldChar w:fldCharType="separate"/>
-      </w:r>
-      <w:r>
-        <w:rPr>
-          <w:noProof/>
-        </w:rPr>
-        <w:t>1</w:t>
-      </w:r>
-      <w:r>
-        <w:rPr>
-          <w:noProof/>
-        </w:rPr>
-        <w:fldChar w:fldCharType="end"/>
-      </w:r>
+      <w:fldSimple w:instr=" SEQ Obrázek \* ARABIC ">
+        <w:r>
+          <w:rPr>
+            <w:noProof/>
+          </w:rPr>
+          <w:t>1</w:t>
+        </w:r>
+      </w:fldSimple>
       <w:r>
         <w:t>: přehled základních komponent zdroje</w:t>
       </w:r>
@@ -6840,10 +7005,7 @@
         <w:t>závitové vložky M2</w:t>
       </w:r>
       <w:r>
-        <w:t xml:space="preserve"> na </w:t>
-      </w:r>
-      <w:r>
-        <w:t>opačných stranách příchytky</w:t>
+        <w:t xml:space="preserve"> na opačných stranách příchytky</w:t>
       </w:r>
       <w:r>
         <w:t>, jejíž středy jsou vzdálené 6,3m</w:t>
@@ -6932,31 +7094,18 @@
                                 <w:sz w:val="24"/>
                               </w:rPr>
                             </w:pPr>
-                            <w:bookmarkStart w:id="4" w:name="_Toc95558271"/>
+                            <w:bookmarkStart w:id="4" w:name="_Toc96624389"/>
                             <w:r>
                               <w:t xml:space="preserve">Obrázek </w:t>
                             </w:r>
-                            <w:r>
-                              <w:fldChar w:fldCharType="begin"/>
-                            </w:r>
-                            <w:r>
-                              <w:instrText xml:space="preserve"> SEQ Obrázek \* ARABIC </w:instrText>
-                            </w:r>
-                            <w:r>
-                              <w:fldChar w:fldCharType="separate"/>
-                            </w:r>
-                            <w:r>
-                              <w:rPr>
-                                <w:noProof/>
-                              </w:rPr>
-                              <w:t>2</w:t>
-                            </w:r>
-                            <w:r>
-                              <w:rPr>
-                                <w:noProof/>
-                              </w:rPr>
-                              <w:fldChar w:fldCharType="end"/>
-                            </w:r>
+                            <w:fldSimple w:instr=" SEQ Obrázek \* ARABIC ">
+                              <w:r>
+                                <w:rPr>
+                                  <w:noProof/>
+                                </w:rPr>
+                                <w:t>2</w:t>
+                              </w:r>
+                            </w:fldSimple>
                             <w:r>
                               <w:t>:blokové schéma silové části</w:t>
                             </w:r>
@@ -6996,31 +7145,18 @@
                           <w:sz w:val="24"/>
                         </w:rPr>
                       </w:pPr>
-                      <w:bookmarkStart w:id="5" w:name="_Toc95558271"/>
+                      <w:bookmarkStart w:id="5" w:name="_Toc96624389"/>
                       <w:r>
                         <w:t xml:space="preserve">Obrázek </w:t>
                       </w:r>
-                      <w:r>
-                        <w:fldChar w:fldCharType="begin"/>
-                      </w:r>
-                      <w:r>
-                        <w:instrText xml:space="preserve"> SEQ Obrázek \* ARABIC </w:instrText>
-                      </w:r>
-                      <w:r>
-                        <w:fldChar w:fldCharType="separate"/>
-                      </w:r>
-                      <w:r>
-                        <w:rPr>
-                          <w:noProof/>
-                        </w:rPr>
-                        <w:t>2</w:t>
-                      </w:r>
-                      <w:r>
-                        <w:rPr>
-                          <w:noProof/>
-                        </w:rPr>
-                        <w:fldChar w:fldCharType="end"/>
-                      </w:r>
+                      <w:fldSimple w:instr=" SEQ Obrázek \* ARABIC ">
+                        <w:r>
+                          <w:rPr>
+                            <w:noProof/>
+                          </w:rPr>
+                          <w:t>2</w:t>
+                        </w:r>
+                      </w:fldSimple>
                       <w:r>
                         <w:t>:blokové schéma silové části</w:t>
                       </w:r>
@@ -7115,7 +7251,7 @@
       <w:pPr>
         <w:pStyle w:val="Nadpis2"/>
       </w:pPr>
-      <w:bookmarkStart w:id="6" w:name="_Toc95843527"/>
+      <w:bookmarkStart w:id="6" w:name="_Toc96624404"/>
       <w:r>
         <w:lastRenderedPageBreak/>
         <w:t>Ovládací panel</w:t>
@@ -7184,31 +7320,18 @@
       <w:pPr>
         <w:pStyle w:val="Titulek"/>
       </w:pPr>
-      <w:bookmarkStart w:id="7" w:name="_Toc95558272"/>
+      <w:bookmarkStart w:id="7" w:name="_Toc96624390"/>
       <w:r>
         <w:t xml:space="preserve">Obrázek </w:t>
       </w:r>
-      <w:r>
-        <w:fldChar w:fldCharType="begin"/>
-      </w:r>
-      <w:r>
-        <w:instrText xml:space="preserve"> SEQ Obrázek \* ARABIC </w:instrText>
-      </w:r>
-      <w:r>
-        <w:fldChar w:fldCharType="separate"/>
-      </w:r>
-      <w:r>
-        <w:rPr>
-          <w:noProof/>
-        </w:rPr>
-        <w:t>3</w:t>
-      </w:r>
-      <w:r>
-        <w:rPr>
-          <w:noProof/>
-        </w:rPr>
-        <w:fldChar w:fldCharType="end"/>
-      </w:r>
+      <w:fldSimple w:instr=" SEQ Obrázek \* ARABIC ">
+        <w:r>
+          <w:rPr>
+            <w:noProof/>
+          </w:rPr>
+          <w:t>3</w:t>
+        </w:r>
+      </w:fldSimple>
       <w:r>
         <w:t>: ovládací panel</w:t>
       </w:r>
@@ -7223,27 +7346,14 @@
       <w:r>
         <w:t xml:space="preserve">Tabulka </w:t>
       </w:r>
-      <w:r>
-        <w:fldChar w:fldCharType="begin"/>
-      </w:r>
-      <w:r>
-        <w:instrText xml:space="preserve"> SEQ Tabulka \* ARABIC </w:instrText>
-      </w:r>
-      <w:r>
-        <w:fldChar w:fldCharType="separate"/>
-      </w:r>
-      <w:r>
-        <w:rPr>
-          <w:noProof/>
-        </w:rPr>
-        <w:t>1</w:t>
-      </w:r>
-      <w:r>
-        <w:rPr>
-          <w:noProof/>
-        </w:rPr>
-        <w:fldChar w:fldCharType="end"/>
-      </w:r>
+      <w:fldSimple w:instr=" SEQ Tabulka \* ARABIC ">
+        <w:r>
+          <w:rPr>
+            <w:noProof/>
+          </w:rPr>
+          <w:t>1</w:t>
+        </w:r>
+      </w:fldSimple>
       <w:r>
         <w:t>: přehled ovládacích prvků</w:t>
       </w:r>
@@ -7525,7 +7635,7 @@
       <w:pPr>
         <w:pStyle w:val="Nadpis3"/>
       </w:pPr>
-      <w:bookmarkStart w:id="9" w:name="_Toc95843528"/>
+      <w:bookmarkStart w:id="9" w:name="_Toc96624405"/>
       <w:r>
         <w:t>Enkodér</w:t>
       </w:r>
@@ -8104,7 +8214,7 @@
       <w:pPr>
         <w:pStyle w:val="Nadpis3"/>
       </w:pPr>
-      <w:bookmarkStart w:id="10" w:name="_Toc95843529"/>
+      <w:bookmarkStart w:id="10" w:name="_Toc96624406"/>
       <w:r>
         <w:t>Tlačítka</w:t>
       </w:r>
@@ -8163,7 +8273,7 @@
       <w:pPr>
         <w:pStyle w:val="Nadpis3"/>
       </w:pPr>
-      <w:bookmarkStart w:id="11" w:name="_Toc95843530"/>
+      <w:bookmarkStart w:id="11" w:name="_Toc96624407"/>
       <w:r>
         <w:t>Ergonomie</w:t>
       </w:r>
@@ -8224,7 +8334,7 @@
       <w:pPr>
         <w:pStyle w:val="Nadpis3"/>
       </w:pPr>
-      <w:bookmarkStart w:id="12" w:name="_Toc95843531"/>
+      <w:bookmarkStart w:id="12" w:name="_Toc96624408"/>
       <w:r>
         <w:t>Mechanické provedení</w:t>
       </w:r>
@@ -8290,7 +8400,7 @@
       <w:pPr>
         <w:pStyle w:val="Nadpis2"/>
       </w:pPr>
-      <w:bookmarkStart w:id="13" w:name="_Toc95843532"/>
+      <w:bookmarkStart w:id="13" w:name="_Toc96624409"/>
       <w:r>
         <w:t>Řídící deska</w:t>
       </w:r>
@@ -8345,7 +8455,7 @@
       <w:pPr>
         <w:pStyle w:val="Nadpis3"/>
       </w:pPr>
-      <w:bookmarkStart w:id="14" w:name="_Toc95843533"/>
+      <w:bookmarkStart w:id="14" w:name="_Toc96624410"/>
       <w:r>
         <w:t>Napájení MCU</w:t>
       </w:r>
@@ -8387,7 +8497,7 @@
       <w:pPr>
         <w:pStyle w:val="Nadpis3"/>
       </w:pPr>
-      <w:bookmarkStart w:id="15" w:name="_Toc95843534"/>
+      <w:bookmarkStart w:id="15" w:name="_Toc96624411"/>
       <w:r>
         <w:t>Převodník logických úrovní</w:t>
       </w:r>
@@ -8516,34 +8626,18 @@
           <w:rFonts w:ascii="Calibri" w:hAnsi="Calibri" w:cs="Calibri"/>
         </w:rPr>
       </w:pPr>
-      <w:bookmarkStart w:id="16" w:name="_Toc95558273"/>
+      <w:bookmarkStart w:id="16" w:name="_Toc96624391"/>
       <w:r>
         <w:t xml:space="preserve">Obrázek </w:t>
       </w:r>
-      <w:r>
-        <w:fldChar w:fldCharType="begin"/>
-      </w:r>
-      <w:r>
-        <w:instrText xml:space="preserve"> SEQ Obrázek </w:instrText>
-      </w:r>
-      <w:r>
-        <w:instrText xml:space="preserve">\* ARABIC </w:instrText>
-      </w:r>
-      <w:r>
-        <w:fldChar w:fldCharType="separate"/>
-      </w:r>
-      <w:r>
-        <w:rPr>
-          <w:noProof/>
-        </w:rPr>
-        <w:t>4</w:t>
-      </w:r>
-      <w:r>
-        <w:rPr>
-          <w:noProof/>
-        </w:rPr>
-        <w:fldChar w:fldCharType="end"/>
-      </w:r>
+      <w:fldSimple w:instr=" SEQ Obrázek \* ARABIC ">
+        <w:r>
+          <w:rPr>
+            <w:noProof/>
+          </w:rPr>
+          <w:t>4</w:t>
+        </w:r>
+      </w:fldSimple>
       <w:r>
         <w:t>: převodník log. úrovní (výňatek ze schéma</w:t>
       </w:r>
@@ -8559,7 +8653,7 @@
       <w:pPr>
         <w:pStyle w:val="Nadpis3"/>
       </w:pPr>
-      <w:bookmarkStart w:id="17" w:name="_Toc95843535"/>
+      <w:bookmarkStart w:id="17" w:name="_Toc96624412"/>
       <w:r>
         <w:lastRenderedPageBreak/>
         <w:t>Regulace chlazení</w:t>
@@ -8657,7 +8751,7 @@
       <w:pPr>
         <w:pStyle w:val="Nadpis3"/>
       </w:pPr>
-      <w:bookmarkStart w:id="18" w:name="_Toc95843536"/>
+      <w:bookmarkStart w:id="18" w:name="_Toc96624413"/>
       <w:r>
         <w:t>EEPROM</w:t>
       </w:r>
@@ -8693,7 +8787,7 @@
       <w:pPr>
         <w:pStyle w:val="Nadpis3"/>
       </w:pPr>
-      <w:bookmarkStart w:id="19" w:name="_Toc95843537"/>
+      <w:bookmarkStart w:id="19" w:name="_Toc96624414"/>
       <w:r>
         <w:t>MCU</w:t>
       </w:r>
@@ -8748,27 +8842,14 @@
       <w:r>
         <w:t xml:space="preserve">Tabulka </w:t>
       </w:r>
-      <w:r>
-        <w:fldChar w:fldCharType="begin"/>
-      </w:r>
-      <w:r>
-        <w:instrText xml:space="preserve"> SEQ Tabulka \* ARABIC </w:instrText>
-      </w:r>
-      <w:r>
-        <w:fldChar w:fldCharType="separate"/>
-      </w:r>
-      <w:r>
-        <w:rPr>
-          <w:noProof/>
-        </w:rPr>
-        <w:t>2</w:t>
-      </w:r>
-      <w:r>
-        <w:rPr>
-          <w:noProof/>
-        </w:rPr>
-        <w:fldChar w:fldCharType="end"/>
-      </w:r>
+      <w:fldSimple w:instr=" SEQ Tabulka \* ARABIC ">
+        <w:r>
+          <w:rPr>
+            <w:noProof/>
+          </w:rPr>
+          <w:t>2</w:t>
+        </w:r>
+      </w:fldSimple>
       <w:r>
         <w:t>: přehled použitých pinů</w:t>
       </w:r>
@@ -9410,7 +9491,7 @@
       <w:pPr>
         <w:pStyle w:val="Nadpis2"/>
       </w:pPr>
-      <w:bookmarkStart w:id="21" w:name="_Toc95843538"/>
+      <w:bookmarkStart w:id="21" w:name="_Toc96624415"/>
       <w:r>
         <w:t>Buck regulátor</w:t>
       </w:r>
@@ -9428,7 +9509,7 @@
       <w:pPr>
         <w:pStyle w:val="Nadpis3"/>
       </w:pPr>
-      <w:bookmarkStart w:id="22" w:name="_Toc95843539"/>
+      <w:bookmarkStart w:id="22" w:name="_Toc96624416"/>
       <w:r>
         <w:t xml:space="preserve">Vlastní obvod </w:t>
       </w:r>
@@ -9493,7 +9574,7 @@
       <w:pPr>
         <w:pStyle w:val="Nadpis3"/>
       </w:pPr>
-      <w:bookmarkStart w:id="23" w:name="_Toc95843540"/>
+      <w:bookmarkStart w:id="23" w:name="_Toc96624417"/>
       <w:r>
         <w:lastRenderedPageBreak/>
         <w:t>Stavitelný napěťový dělič</w:t>
@@ -9877,31 +9958,18 @@
                                 <w:sz w:val="24"/>
                               </w:rPr>
                             </w:pPr>
-                            <w:bookmarkStart w:id="24" w:name="_Toc95558274"/>
+                            <w:bookmarkStart w:id="24" w:name="_Toc96624392"/>
                             <w:r>
                               <w:t xml:space="preserve">Obrázek </w:t>
                             </w:r>
-                            <w:r>
-                              <w:fldChar w:fldCharType="begin"/>
-                            </w:r>
-                            <w:r>
-                              <w:instrText xml:space="preserve"> SEQ Obrázek \* ARABIC </w:instrText>
-                            </w:r>
-                            <w:r>
-                              <w:fldChar w:fldCharType="separate"/>
-                            </w:r>
-                            <w:r>
-                              <w:rPr>
-                                <w:noProof/>
-                              </w:rPr>
-                              <w:t>5</w:t>
-                            </w:r>
-                            <w:r>
-                              <w:rPr>
-                                <w:noProof/>
-                              </w:rPr>
-                              <w:fldChar w:fldCharType="end"/>
-                            </w:r>
+                            <w:fldSimple w:instr=" SEQ Obrázek \* ARABIC ">
+                              <w:r>
+                                <w:rPr>
+                                  <w:noProof/>
+                                </w:rPr>
+                                <w:t>5</w:t>
+                              </w:r>
+                            </w:fldSimple>
                             <w:r>
                               <w:t>: schéma stavitelný dělič</w:t>
                             </w:r>
@@ -9934,7 +10002,7 @@
                           <w:sz w:val="24"/>
                         </w:rPr>
                       </w:pPr>
-                      <w:bookmarkStart w:id="25" w:name="_Toc95558274"/>
+                      <w:bookmarkStart w:id="25" w:name="_Toc96624392"/>
                       <w:r>
                         <w:t xml:space="preserve">Obrázek </w:t>
                       </w:r>
@@ -9974,11 +10042,11 @@
       <w:pPr>
         <w:pStyle w:val="Nadpis3"/>
       </w:pPr>
-      <w:bookmarkStart w:id="25" w:name="_Toc95843541"/>
+      <w:bookmarkStart w:id="26" w:name="_Toc96624418"/>
       <w:r>
         <w:t>Ověření funkčnosti a stanovení přesných hodnot výstupu</w:t>
       </w:r>
-      <w:bookmarkEnd w:id="25"/>
+      <w:bookmarkEnd w:id="26"/>
     </w:p>
     <w:p>
       <w:r>
@@ -10053,35 +10121,22 @@
         <w:pStyle w:val="Titulek"/>
         <w:keepNext/>
       </w:pPr>
-      <w:bookmarkStart w:id="26" w:name="_Toc95140171"/>
+      <w:bookmarkStart w:id="27" w:name="_Toc95140171"/>
       <w:r>
         <w:t xml:space="preserve">Tabulka </w:t>
       </w:r>
-      <w:r>
-        <w:fldChar w:fldCharType="begin"/>
-      </w:r>
-      <w:r>
-        <w:instrText xml:space="preserve"> SEQ Tabulka \* ARABIC </w:instrText>
-      </w:r>
-      <w:r>
-        <w:fldChar w:fldCharType="separate"/>
-      </w:r>
-      <w:r>
-        <w:rPr>
-          <w:noProof/>
-        </w:rPr>
-        <w:t>3</w:t>
-      </w:r>
-      <w:r>
-        <w:rPr>
-          <w:noProof/>
-        </w:rPr>
-        <w:fldChar w:fldCharType="end"/>
-      </w:r>
+      <w:fldSimple w:instr=" SEQ Tabulka \* ARABIC ">
+        <w:r>
+          <w:rPr>
+            <w:noProof/>
+          </w:rPr>
+          <w:t>3</w:t>
+        </w:r>
+      </w:fldSimple>
       <w:r>
         <w:t>: Výstup spínaného regulátoru</w:t>
       </w:r>
-      <w:bookmarkEnd w:id="26"/>
+      <w:bookmarkEnd w:id="27"/>
     </w:p>
     <w:tbl>
       <w:tblPr>
@@ -12362,41 +12417,28 @@
       <w:pPr>
         <w:pStyle w:val="Titulek"/>
       </w:pPr>
-      <w:bookmarkStart w:id="27" w:name="_Toc95558275"/>
+      <w:bookmarkStart w:id="28" w:name="_Toc96624393"/>
       <w:r>
         <w:t xml:space="preserve">Obrázek </w:t>
       </w:r>
-      <w:r>
-        <w:fldChar w:fldCharType="begin"/>
-      </w:r>
-      <w:r>
-        <w:instrText xml:space="preserve"> SEQ Obrázek \* ARABIC </w:instrText>
-      </w:r>
-      <w:r>
-        <w:fldChar w:fldCharType="separate"/>
+      <w:fldSimple w:instr=" SEQ Obrázek \* ARABIC ">
+        <w:r>
+          <w:rPr>
+            <w:noProof/>
+          </w:rPr>
+          <w:t>6</w:t>
+        </w:r>
+      </w:fldSimple>
+      <w:r>
+        <w:t xml:space="preserve">: příklad </w:t>
       </w:r>
       <w:r>
         <w:rPr>
           <w:noProof/>
         </w:rPr>
-        <w:t>6</w:t>
-      </w:r>
-      <w:r>
-        <w:rPr>
-          <w:noProof/>
-        </w:rPr>
-        <w:fldChar w:fldCharType="end"/>
-      </w:r>
-      <w:r>
-        <w:t xml:space="preserve">: příklad </w:t>
-      </w:r>
-      <w:r>
-        <w:rPr>
-          <w:noProof/>
-        </w:rPr>
         <w:t>zvlnění výstupu</w:t>
       </w:r>
-      <w:bookmarkEnd w:id="27"/>
+      <w:bookmarkEnd w:id="28"/>
     </w:p>
     <w:p>
       <w:pPr>
@@ -12431,47 +12473,34 @@
       <w:pPr>
         <w:pStyle w:val="Titulek"/>
       </w:pPr>
-      <w:bookmarkStart w:id="28" w:name="_Toc96462148"/>
+      <w:bookmarkStart w:id="29" w:name="_Toc96462148"/>
       <w:r>
         <w:t xml:space="preserve">Graf </w:t>
       </w:r>
-      <w:r>
-        <w:fldChar w:fldCharType="begin"/>
-      </w:r>
-      <w:r>
-        <w:instrText xml:space="preserve"> SEQ Graf \* ARABIC </w:instrText>
-      </w:r>
-      <w:r>
-        <w:fldChar w:fldCharType="separate"/>
-      </w:r>
-      <w:r>
-        <w:rPr>
-          <w:noProof/>
-        </w:rPr>
-        <w:t>1</w:t>
-      </w:r>
-      <w:r>
-        <w:rPr>
-          <w:noProof/>
-        </w:rPr>
-        <w:fldChar w:fldCharType="end"/>
-      </w:r>
+      <w:fldSimple w:instr=" SEQ Graf \* ARABIC ">
+        <w:r>
+          <w:rPr>
+            <w:noProof/>
+          </w:rPr>
+          <w:t>1</w:t>
+        </w:r>
+      </w:fldSimple>
       <w:r>
         <w:t>: Výstupní napětí spínaného regulátoru</w:t>
       </w:r>
-      <w:bookmarkEnd w:id="28"/>
+      <w:bookmarkEnd w:id="29"/>
     </w:p>
     <w:p/>
     <w:p>
       <w:pPr>
         <w:pStyle w:val="Nadpis2"/>
       </w:pPr>
-      <w:bookmarkStart w:id="29" w:name="_Toc95843542"/>
+      <w:bookmarkStart w:id="30" w:name="_Toc96624419"/>
       <w:r>
         <w:lastRenderedPageBreak/>
         <w:t>Deska lineárních regulátorů</w:t>
       </w:r>
-      <w:bookmarkEnd w:id="29"/>
+      <w:bookmarkEnd w:id="30"/>
     </w:p>
     <w:p>
       <w:r>
@@ -12491,11 +12520,11 @@
       <w:pPr>
         <w:pStyle w:val="Nadpis3"/>
       </w:pPr>
-      <w:bookmarkStart w:id="30" w:name="_Toc95843543"/>
+      <w:bookmarkStart w:id="31" w:name="_Toc96624420"/>
       <w:r>
         <w:t>Přepínání napájení regulátorů</w:t>
       </w:r>
-      <w:bookmarkEnd w:id="30"/>
+      <w:bookmarkEnd w:id="31"/>
     </w:p>
     <w:p>
       <w:r>
@@ -12594,45 +12623,32 @@
       <w:pPr>
         <w:pStyle w:val="Titulek"/>
       </w:pPr>
-      <w:bookmarkStart w:id="31" w:name="_Toc95558276"/>
+      <w:bookmarkStart w:id="32" w:name="_Toc96624394"/>
       <w:r>
         <w:t xml:space="preserve">Obrázek </w:t>
       </w:r>
-      <w:r>
-        <w:fldChar w:fldCharType="begin"/>
-      </w:r>
-      <w:r>
-        <w:instrText xml:space="preserve"> SEQ Obrázek \* ARABIC </w:instrText>
-      </w:r>
-      <w:r>
-        <w:fldChar w:fldCharType="separate"/>
-      </w:r>
-      <w:r>
-        <w:rPr>
-          <w:noProof/>
-        </w:rPr>
-        <w:t>7</w:t>
-      </w:r>
-      <w:r>
-        <w:rPr>
-          <w:noProof/>
-        </w:rPr>
-        <w:fldChar w:fldCharType="end"/>
-      </w:r>
+      <w:fldSimple w:instr=" SEQ Obrázek \* ARABIC ">
+        <w:r>
+          <w:rPr>
+            <w:noProof/>
+          </w:rPr>
+          <w:t>7</w:t>
+        </w:r>
+      </w:fldSimple>
       <w:r>
         <w:t>:schéma kontaktů relé</w:t>
       </w:r>
-      <w:bookmarkEnd w:id="31"/>
+      <w:bookmarkEnd w:id="32"/>
     </w:p>
     <w:p>
       <w:pPr>
         <w:pStyle w:val="Nadpis3"/>
       </w:pPr>
-      <w:bookmarkStart w:id="32" w:name="_Toc95843544"/>
+      <w:bookmarkStart w:id="33" w:name="_Toc96624421"/>
       <w:r>
         <w:t>Lineární zdroj napětí</w:t>
       </w:r>
-      <w:bookmarkEnd w:id="32"/>
+      <w:bookmarkEnd w:id="33"/>
     </w:p>
     <w:p>
       <w:r>
@@ -12717,35 +12733,22 @@
       <w:pPr>
         <w:pStyle w:val="Titulek"/>
       </w:pPr>
-      <w:bookmarkStart w:id="33" w:name="_Toc95558277"/>
+      <w:bookmarkStart w:id="34" w:name="_Toc96624395"/>
       <w:r>
         <w:t xml:space="preserve">Obrázek </w:t>
       </w:r>
-      <w:r>
-        <w:fldChar w:fldCharType="begin"/>
-      </w:r>
-      <w:r>
-        <w:instrText xml:space="preserve"> SEQ Obrázek \* ARABIC </w:instrText>
-      </w:r>
-      <w:r>
-        <w:fldChar w:fldCharType="separate"/>
-      </w:r>
-      <w:r>
-        <w:rPr>
-          <w:noProof/>
-        </w:rPr>
-        <w:t>8</w:t>
-      </w:r>
-      <w:r>
-        <w:rPr>
-          <w:noProof/>
-        </w:rPr>
-        <w:fldChar w:fldCharType="end"/>
-      </w:r>
+      <w:fldSimple w:instr=" SEQ Obrázek \* ARABIC ">
+        <w:r>
+          <w:rPr>
+            <w:noProof/>
+          </w:rPr>
+          <w:t>8</w:t>
+        </w:r>
+      </w:fldSimple>
       <w:r>
         <w:t>: schéma regulátoru napětí</w:t>
       </w:r>
-      <w:bookmarkEnd w:id="33"/>
+      <w:bookmarkEnd w:id="34"/>
     </w:p>
     <w:p>
       <w:r>
@@ -13157,22 +13160,196 @@
       <w:pPr>
         <w:pStyle w:val="Nadpis3"/>
       </w:pPr>
-      <w:bookmarkStart w:id="34" w:name="_Toc95843545"/>
-      <w:r>
+      <w:bookmarkStart w:id="35" w:name="_Toc96624422"/>
+      <w:r>
+        <w:lastRenderedPageBreak/>
         <w:t>Lineární zdroj proudu</w:t>
       </w:r>
-      <w:bookmarkEnd w:id="34"/>
+      <w:bookmarkEnd w:id="35"/>
     </w:p>
+    <w:p>
+      <w:pPr>
+        <w:keepNext/>
+      </w:pPr>
+      <w:r>
+        <w:rPr>
+          <w:noProof/>
+        </w:rPr>
+        <w:drawing>
+          <wp:inline distT="0" distB="0" distL="0" distR="0" wp14:anchorId="16D980AB" wp14:editId="51E3B5D7">
+            <wp:extent cx="5754370" cy="2254250"/>
+            <wp:effectExtent l="0" t="0" r="0" b="0"/>
+            <wp:docPr id="20" name="Obrázek 20"/>
+            <wp:cNvGraphicFramePr>
+              <a:graphicFrameLocks xmlns:a="http://schemas.openxmlformats.org/drawingml/2006/main" noChangeAspect="1"/>
+            </wp:cNvGraphicFramePr>
+            <a:graphic xmlns:a="http://schemas.openxmlformats.org/drawingml/2006/main">
+              <a:graphicData uri="http://schemas.openxmlformats.org/drawingml/2006/picture">
+                <pic:pic xmlns:pic="http://schemas.openxmlformats.org/drawingml/2006/picture">
+                  <pic:nvPicPr>
+                    <pic:cNvPr id="0" name="Picture 2"/>
+                    <pic:cNvPicPr>
+                      <a:picLocks noChangeAspect="1" noChangeArrowheads="1"/>
+                    </pic:cNvPicPr>
+                  </pic:nvPicPr>
+                  <pic:blipFill>
+                    <a:blip r:embed="rId20">
+                      <a:extLst>
+                        <a:ext uri="{28A0092B-C50C-407E-A947-70E740481C1C}">
+                          <a14:useLocalDpi xmlns:a14="http://schemas.microsoft.com/office/drawing/2010/main" val="0"/>
+                        </a:ext>
+                      </a:extLst>
+                    </a:blip>
+                    <a:srcRect/>
+                    <a:stretch>
+                      <a:fillRect/>
+                    </a:stretch>
+                  </pic:blipFill>
+                  <pic:spPr bwMode="auto">
+                    <a:xfrm>
+                      <a:off x="0" y="0"/>
+                      <a:ext cx="5754370" cy="2254250"/>
+                    </a:xfrm>
+                    <a:prstGeom prst="rect">
+                      <a:avLst/>
+                    </a:prstGeom>
+                    <a:noFill/>
+                    <a:ln>
+                      <a:noFill/>
+                    </a:ln>
+                  </pic:spPr>
+                </pic:pic>
+              </a:graphicData>
+            </a:graphic>
+          </wp:inline>
+        </w:drawing>
+      </w:r>
+    </w:p>
+    <w:p>
+      <w:pPr>
+        <w:pStyle w:val="Titulek"/>
+      </w:pPr>
+      <w:bookmarkStart w:id="36" w:name="_Toc96624396"/>
+      <w:r>
+        <w:t xml:space="preserve">Obrázek </w:t>
+      </w:r>
+      <w:fldSimple w:instr=" SEQ Obrázek \* ARABIC ">
+        <w:r>
+          <w:rPr>
+            <w:noProof/>
+          </w:rPr>
+          <w:t>9</w:t>
+        </w:r>
+      </w:fldSimple>
+      <w:r>
+        <w:t>: Schéma lineárního regulátoru proudu</w:t>
+      </w:r>
+      <w:bookmarkEnd w:id="36"/>
+    </w:p>
+    <w:p/>
+    <w:p>
+      <w:r>
+        <w:t xml:space="preserve">Lineární regulátor proudu je sériový, umístěný mezi nulovou svorkou zdroje a nulovou výstupní svorkou. </w:t>
+      </w:r>
+      <w:r>
+        <w:t xml:space="preserve">Jako regulační prvek složí výkonový N-MOSFET tranzistor IRFZ34NAV. </w:t>
+      </w:r>
+      <w:r>
+        <w:t xml:space="preserve">Regulátor pracuje na principu snímání </w:t>
+      </w:r>
+      <w:r>
+        <w:t>proudu za pomoci odporového bočníků, za tímto účelem je použit uhlíkový rezistor o odporu 100m</w:t>
+      </w:r>
+      <w:r>
+        <w:rPr>
+          <w:rFonts w:ascii="Calibri" w:hAnsi="Calibri" w:cs="Calibri"/>
+        </w:rPr>
+        <w:t>Ω</w:t>
+      </w:r>
+      <w:r>
+        <w:t xml:space="preserve">, maximálním ztrátovém výkonu 2W a toleranci 5%. Napětí na tomto bočníku je zesilováno OZ LM358N konkrétně jeho kanálem A. Vzhledem k vysoké toleranci rezistoru bočníku je ve zpětnovazebním obvodu použit </w:t>
+      </w:r>
+      <w:proofErr w:type="spellStart"/>
+      <w:r>
+        <w:t>trimmer</w:t>
+      </w:r>
+      <w:proofErr w:type="spellEnd"/>
+      <w:r>
+        <w:t xml:space="preserve"> pro </w:t>
+      </w:r>
+      <w:proofErr w:type="spellStart"/>
+      <w:r>
+        <w:t>donastavení</w:t>
+      </w:r>
+      <w:proofErr w:type="spellEnd"/>
+      <w:r>
+        <w:t xml:space="preserve"> přesného zesílení. </w:t>
+      </w:r>
+      <w:r>
+        <w:t xml:space="preserve">Tento předzesilovač slouží jednak k zesílení napětí pro umožnění snímání proudu a také je přivedena na invertující svorku rozdílového zesilovače. Na neinvertující vstup rozdílového zesilovače je přiveden výstup DAC převodníku. Obvod je dimenzován tak aby napětí po zesílení </w:t>
+      </w:r>
+      <w:r>
+        <w:t>rovno</w:t>
+      </w:r>
+      <w:r>
+        <w:t xml:space="preserve"> </w:t>
+      </w:r>
+      <w:r>
+        <w:t>1V odpovídalo 1A.</w:t>
+      </w:r>
+      <w:r>
+        <w:t xml:space="preserve">  Pro ochranu ADC převodníku je zařazena </w:t>
+      </w:r>
+      <w:proofErr w:type="spellStart"/>
+      <w:r>
+        <w:t>ochraná</w:t>
+      </w:r>
+      <w:proofErr w:type="spellEnd"/>
+      <w:r>
+        <w:t xml:space="preserve"> </w:t>
+      </w:r>
+      <w:proofErr w:type="spellStart"/>
+      <w:r>
+        <w:t>zenerova</w:t>
+      </w:r>
+      <w:proofErr w:type="spellEnd"/>
+      <w:r>
+        <w:t xml:space="preserve"> dioda na výstupu předzesilovače.</w:t>
+      </w:r>
+      <w:r>
+        <w:t xml:space="preserve"> Vzhledem k tomu že maximální napětí mezi </w:t>
+      </w:r>
+      <w:proofErr w:type="spellStart"/>
+      <w:r>
+        <w:t>gate</w:t>
+      </w:r>
+      <w:proofErr w:type="spellEnd"/>
+      <w:r>
+        <w:t xml:space="preserve"> a source tohoto typu tranzistoru je 20V. Pro jeho ochranu je na výstupu rozdílového zesilovače umístěn dělič který složí k omezení </w:t>
+      </w:r>
+      <w:r>
+        <w:t xml:space="preserve">napětí na </w:t>
+      </w:r>
+      <w:proofErr w:type="spellStart"/>
+      <w:r>
+        <w:t>Gate</w:t>
+      </w:r>
+      <w:proofErr w:type="spellEnd"/>
+      <w:r>
+        <w:t xml:space="preserve"> tranzistoru. </w:t>
+      </w:r>
+    </w:p>
+    <w:p/>
     <w:p/>
     <w:p>
       <w:pPr>
         <w:pStyle w:val="Nadpis2"/>
       </w:pPr>
-      <w:bookmarkStart w:id="35" w:name="_Toc95843546"/>
+      <w:bookmarkStart w:id="37" w:name="_Toc96624423"/>
       <w:r>
         <w:t>Chlazení</w:t>
       </w:r>
-      <w:bookmarkEnd w:id="35"/>
+      <w:bookmarkEnd w:id="37"/>
     </w:p>
     <w:p>
       <w:r>
@@ -13251,11 +13428,11 @@
       <w:pPr>
         <w:pStyle w:val="Nadpis1"/>
       </w:pPr>
-      <w:bookmarkStart w:id="36" w:name="_Toc95843547"/>
+      <w:bookmarkStart w:id="38" w:name="_Toc96624424"/>
       <w:r>
         <w:t>Softwarová část</w:t>
       </w:r>
-      <w:bookmarkEnd w:id="36"/>
+      <w:bookmarkEnd w:id="38"/>
     </w:p>
     <w:p>
       <w:pPr>
@@ -13289,7 +13466,7 @@
                     <pic:cNvPicPr/>
                   </pic:nvPicPr>
                   <pic:blipFill>
-                    <a:blip r:embed="rId20">
+                    <a:blip r:embed="rId21">
                       <a:extLst>
                         <a:ext uri="{28A0092B-C50C-407E-A947-70E740481C1C}">
                           <a14:useLocalDpi xmlns:a14="http://schemas.microsoft.com/office/drawing/2010/main" val="0"/>
@@ -13343,31 +13520,18 @@
           <w:lang w:val="en-US"/>
         </w:rPr>
       </w:pPr>
-      <w:bookmarkStart w:id="37" w:name="_Toc95558278"/>
+      <w:bookmarkStart w:id="39" w:name="_Toc96624397"/>
       <w:r>
         <w:t xml:space="preserve">Obrázek </w:t>
       </w:r>
-      <w:r>
-        <w:fldChar w:fldCharType="begin"/>
-      </w:r>
-      <w:r>
-        <w:instrText xml:space="preserve"> SEQ Obrázek \* ARABIC </w:instrText>
-      </w:r>
-      <w:r>
-        <w:fldChar w:fldCharType="separate"/>
-      </w:r>
-      <w:r>
-        <w:rPr>
-          <w:noProof/>
-        </w:rPr>
-        <w:t>9</w:t>
-      </w:r>
-      <w:r>
-        <w:rPr>
-          <w:noProof/>
-        </w:rPr>
-        <w:fldChar w:fldCharType="end"/>
-      </w:r>
+      <w:fldSimple w:instr=" SEQ Obrázek \* ARABIC ">
+        <w:r>
+          <w:rPr>
+            <w:noProof/>
+          </w:rPr>
+          <w:t>10</w:t>
+        </w:r>
+      </w:fldSimple>
       <w:r>
         <w:t xml:space="preserve">:STM32CubeIDE </w:t>
       </w:r>
@@ -13386,28 +13550,28 @@
       <w:r>
         <w:t xml:space="preserve"> jádra a periferií</w:t>
       </w:r>
-      <w:bookmarkEnd w:id="37"/>
+      <w:bookmarkEnd w:id="39"/>
     </w:p>
     <w:p>
       <w:pPr>
         <w:pStyle w:val="Nadpis2"/>
       </w:pPr>
-      <w:bookmarkStart w:id="38" w:name="_Toc95843548"/>
+      <w:bookmarkStart w:id="40" w:name="_Toc96624425"/>
       <w:r>
         <w:lastRenderedPageBreak/>
         <w:t>Funkce ovládání periferií</w:t>
       </w:r>
-      <w:bookmarkEnd w:id="38"/>
+      <w:bookmarkEnd w:id="40"/>
     </w:p>
     <w:p>
       <w:pPr>
         <w:pStyle w:val="Nadpis3"/>
       </w:pPr>
-      <w:bookmarkStart w:id="39" w:name="_Toc95843549"/>
+      <w:bookmarkStart w:id="41" w:name="_Toc96624426"/>
       <w:r>
         <w:t>OLED display</w:t>
       </w:r>
-      <w:bookmarkEnd w:id="39"/>
+      <w:bookmarkEnd w:id="41"/>
     </w:p>
     <w:p>
       <w:r>
@@ -13416,7 +13580,7 @@
       <w:r>
         <w:t xml:space="preserve">s volnou licencí pro užití, modifikaci a šíření dostupná na adrese </w:t>
       </w:r>
-      <w:hyperlink r:id="rId21" w:history="1">
+      <w:hyperlink r:id="rId22" w:history="1">
         <w:r>
           <w:rPr>
             <w:rStyle w:val="Hypertextovodkaz"/>
@@ -13504,7 +13668,7 @@
                     </pic:cNvPicPr>
                   </pic:nvPicPr>
                   <pic:blipFill>
-                    <a:blip r:embed="rId22">
+                    <a:blip r:embed="rId23">
                       <a:extLst>
                         <a:ext uri="{28A0092B-C50C-407E-A947-70E740481C1C}">
                           <a14:useLocalDpi xmlns:a14="http://schemas.microsoft.com/office/drawing/2010/main" val="0"/>
@@ -13540,43 +13704,32 @@
       <w:pPr>
         <w:pStyle w:val="Titulek"/>
       </w:pPr>
+      <w:bookmarkStart w:id="42" w:name="_Toc96624398"/>
       <w:r>
         <w:t xml:space="preserve">Obrázek </w:t>
       </w:r>
-      <w:r>
-        <w:fldChar w:fldCharType="begin"/>
-      </w:r>
-      <w:r>
-        <w:instrText xml:space="preserve"> SEQ Obrázek \* ARABIC </w:instrText>
-      </w:r>
-      <w:r>
-        <w:fldChar w:fldCharType="separate"/>
-      </w:r>
-      <w:r>
-        <w:rPr>
-          <w:noProof/>
-        </w:rPr>
-        <w:t>10</w:t>
-      </w:r>
-      <w:r>
-        <w:rPr>
-          <w:noProof/>
-        </w:rPr>
-        <w:fldChar w:fldCharType="end"/>
-      </w:r>
+      <w:fldSimple w:instr=" SEQ Obrázek \* ARABIC ">
+        <w:r>
+          <w:rPr>
+            <w:noProof/>
+          </w:rPr>
+          <w:t>11</w:t>
+        </w:r>
+      </w:fldSimple>
       <w:r>
         <w:t>:piktogram módu provozu</w:t>
       </w:r>
+      <w:bookmarkEnd w:id="42"/>
     </w:p>
     <w:p>
       <w:pPr>
         <w:pStyle w:val="Nadpis3"/>
       </w:pPr>
-      <w:bookmarkStart w:id="40" w:name="_Toc95843550"/>
+      <w:bookmarkStart w:id="43" w:name="_Toc96624427"/>
       <w:r>
         <w:t>A/D převodník</w:t>
       </w:r>
-      <w:bookmarkEnd w:id="40"/>
+      <w:bookmarkEnd w:id="43"/>
     </w:p>
     <w:p>
       <w:r>
@@ -13783,9 +13936,7 @@
         <w:t>.</w:t>
       </w:r>
     </w:p>
-    <w:p>
-      <w:bookmarkStart w:id="41" w:name="_Toc95843551"/>
-    </w:p>
+    <w:p/>
     <w:p/>
     <w:p/>
     <w:tbl>
@@ -24136,31 +24287,18 @@
                                 <w:sz w:val="24"/>
                               </w:rPr>
                             </w:pPr>
-                            <w:bookmarkStart w:id="42" w:name="_Toc96462149"/>
+                            <w:bookmarkStart w:id="44" w:name="_Toc96462149"/>
                             <w:r>
                               <w:t xml:space="preserve">Graf </w:t>
                             </w:r>
-                            <w:r>
-                              <w:fldChar w:fldCharType="begin"/>
-                            </w:r>
-                            <w:r>
-                              <w:instrText xml:space="preserve"> SEQ Graf \* ARABIC </w:instrText>
-                            </w:r>
-                            <w:r>
-                              <w:fldChar w:fldCharType="separate"/>
-                            </w:r>
-                            <w:r>
-                              <w:rPr>
-                                <w:noProof/>
-                              </w:rPr>
-                              <w:t>2</w:t>
-                            </w:r>
-                            <w:r>
-                              <w:rPr>
-                                <w:noProof/>
-                              </w:rPr>
-                              <w:fldChar w:fldCharType="end"/>
-                            </w:r>
+                            <w:fldSimple w:instr=" SEQ Graf \* ARABIC ">
+                              <w:r>
+                                <w:rPr>
+                                  <w:noProof/>
+                                </w:rPr>
+                                <w:t>2</w:t>
+                              </w:r>
+                            </w:fldSimple>
                             <w:r>
                               <w:t xml:space="preserve">: Závislost ADC na </w:t>
                             </w:r>
@@ -24168,7 +24306,7 @@
                             <w:r>
                               <w:t>Uin</w:t>
                             </w:r>
-                            <w:bookmarkEnd w:id="42"/>
+                            <w:bookmarkEnd w:id="44"/>
                             <w:proofErr w:type="spellEnd"/>
                           </w:p>
                         </w:txbxContent>
@@ -24198,7 +24336,7 @@
                           <w:sz w:val="24"/>
                         </w:rPr>
                       </w:pPr>
-                      <w:bookmarkStart w:id="44" w:name="_Toc96462149"/>
+                      <w:bookmarkStart w:id="45" w:name="_Toc96462149"/>
                       <w:r>
                         <w:t xml:space="preserve">Graf </w:t>
                       </w:r>
@@ -24217,7 +24355,7 @@
                       <w:r>
                         <w:t>Uin</w:t>
                       </w:r>
-                      <w:bookmarkEnd w:id="44"/>
+                      <w:bookmarkEnd w:id="45"/>
                       <w:proofErr w:type="spellEnd"/>
                     </w:p>
                   </w:txbxContent>
@@ -24254,7 +24392,7 @@
             <wp:cNvGraphicFramePr/>
             <a:graphic xmlns:a="http://schemas.openxmlformats.org/drawingml/2006/main">
               <a:graphicData uri="http://schemas.openxmlformats.org/drawingml/2006/chart">
-                <c:chart xmlns:c="http://schemas.openxmlformats.org/drawingml/2006/chart" xmlns:r="http://schemas.openxmlformats.org/officeDocument/2006/relationships" r:id="rId23"/>
+                <c:chart xmlns:c="http://schemas.openxmlformats.org/drawingml/2006/chart" xmlns:r="http://schemas.openxmlformats.org/officeDocument/2006/relationships" r:id="rId24"/>
               </a:graphicData>
             </a:graphic>
             <wp14:sizeRelH relativeFrom="margin">
@@ -24271,10 +24409,11 @@
       <w:pPr>
         <w:pStyle w:val="Nadpis3"/>
       </w:pPr>
+      <w:bookmarkStart w:id="46" w:name="_Toc96624428"/>
       <w:r>
         <w:t>D/A převodník</w:t>
       </w:r>
-      <w:bookmarkEnd w:id="41"/>
+      <w:bookmarkEnd w:id="46"/>
     </w:p>
     <w:p>
       <w:r>
@@ -24311,11 +24450,11 @@
       <w:pPr>
         <w:pStyle w:val="Nadpis3"/>
       </w:pPr>
-      <w:bookmarkStart w:id="43" w:name="_Toc95843552"/>
+      <w:bookmarkStart w:id="47" w:name="_Toc96624429"/>
       <w:r>
         <w:t>Pulzní regulátor</w:t>
       </w:r>
-      <w:bookmarkEnd w:id="43"/>
+      <w:bookmarkEnd w:id="47"/>
     </w:p>
     <w:p>
       <w:r>
@@ -24361,9 +24500,11 @@
       <w:pPr>
         <w:pStyle w:val="Nadpis3"/>
       </w:pPr>
+      <w:bookmarkStart w:id="48" w:name="_Toc96624430"/>
       <w:r>
         <w:t>Termistor a PWM řízení ventilátoru</w:t>
       </w:r>
+      <w:bookmarkEnd w:id="48"/>
     </w:p>
     <w:p>
       <w:r>
@@ -24415,9 +24556,11 @@
       <w:pPr>
         <w:pStyle w:val="Nadpis3"/>
       </w:pPr>
+      <w:bookmarkStart w:id="49" w:name="_Toc96624431"/>
       <w:r>
         <w:t>Snímání enkodéru</w:t>
       </w:r>
+      <w:bookmarkEnd w:id="49"/>
     </w:p>
     <w:p>
       <w:r>
@@ -24450,18 +24593,18 @@
       <w:pPr>
         <w:pStyle w:val="Nadpis2"/>
       </w:pPr>
-      <w:bookmarkStart w:id="44" w:name="_Toc95843553"/>
+      <w:bookmarkStart w:id="50" w:name="_Toc96624432"/>
       <w:r>
         <w:lastRenderedPageBreak/>
         <w:t>Standardní pracovní režimy</w:t>
       </w:r>
-      <w:bookmarkEnd w:id="44"/>
+      <w:bookmarkEnd w:id="50"/>
     </w:p>
     <w:p>
       <w:pPr>
         <w:pStyle w:val="Nadpis3"/>
       </w:pPr>
-      <w:bookmarkStart w:id="45" w:name="_Toc95843554"/>
+      <w:bookmarkStart w:id="51" w:name="_Toc96624433"/>
       <w:r>
         <w:rPr>
           <w:noProof/>
@@ -24490,7 +24633,7 @@
                     <pic:cNvPicPr/>
                   </pic:nvPicPr>
                   <pic:blipFill>
-                    <a:blip r:embed="rId24"/>
+                    <a:blip r:embed="rId25"/>
                     <a:stretch>
                       <a:fillRect/>
                     </a:stretch>
@@ -24519,7 +24662,7 @@
       <w:r>
         <w:t>Mód 0 – měření</w:t>
       </w:r>
-      <w:bookmarkEnd w:id="45"/>
+      <w:bookmarkEnd w:id="51"/>
     </w:p>
     <w:p>
       <w:r>
@@ -24544,11 +24687,11 @@
       <w:pPr>
         <w:pStyle w:val="Nadpis3"/>
       </w:pPr>
-      <w:bookmarkStart w:id="46" w:name="_Toc95843555"/>
+      <w:bookmarkStart w:id="52" w:name="_Toc96624434"/>
       <w:r>
         <w:t>Mód 1 – nastavování výstupu</w:t>
       </w:r>
-      <w:bookmarkEnd w:id="46"/>
+      <w:bookmarkEnd w:id="52"/>
     </w:p>
     <w:p>
       <w:r>
@@ -24559,35 +24702,35 @@
       <w:pPr>
         <w:pStyle w:val="Nadpis3"/>
       </w:pPr>
-      <w:bookmarkStart w:id="47" w:name="_Toc95843556"/>
+      <w:bookmarkStart w:id="53" w:name="_Toc96624435"/>
       <w:r>
         <w:lastRenderedPageBreak/>
         <w:t>Mód 2 – servisní údaje</w:t>
       </w:r>
-      <w:bookmarkEnd w:id="47"/>
+      <w:bookmarkEnd w:id="53"/>
     </w:p>
     <w:p>
       <w:pPr>
         <w:pStyle w:val="Nadpis2"/>
       </w:pPr>
-      <w:bookmarkStart w:id="48" w:name="_Toc95843557"/>
+      <w:bookmarkStart w:id="54" w:name="_Toc96624436"/>
       <w:r>
         <w:t xml:space="preserve">Spouštěcí </w:t>
       </w:r>
       <w:r>
         <w:t>sekvence</w:t>
       </w:r>
-      <w:bookmarkEnd w:id="48"/>
+      <w:bookmarkEnd w:id="54"/>
     </w:p>
     <w:p>
       <w:pPr>
         <w:pStyle w:val="Nadpis2"/>
       </w:pPr>
-      <w:bookmarkStart w:id="49" w:name="_Toc95843558"/>
+      <w:bookmarkStart w:id="55" w:name="_Toc96624437"/>
       <w:r>
         <w:t>Detekce poruch</w:t>
       </w:r>
-      <w:bookmarkEnd w:id="49"/>
+      <w:bookmarkEnd w:id="55"/>
     </w:p>
     <w:p>
       <w:r>
@@ -24624,35 +24767,22 @@
         <w:pStyle w:val="Titulek"/>
         <w:keepNext/>
       </w:pPr>
-      <w:bookmarkStart w:id="50" w:name="_Toc95140172"/>
+      <w:bookmarkStart w:id="56" w:name="_Toc95140172"/>
       <w:r>
         <w:t xml:space="preserve">Tabulka </w:t>
       </w:r>
-      <w:r>
-        <w:fldChar w:fldCharType="begin"/>
-      </w:r>
-      <w:r>
-        <w:instrText xml:space="preserve"> SEQ Tabulka \* ARABIC </w:instrText>
-      </w:r>
-      <w:r>
-        <w:fldChar w:fldCharType="separate"/>
-      </w:r>
-      <w:r>
-        <w:rPr>
-          <w:noProof/>
-        </w:rPr>
-        <w:t>4</w:t>
-      </w:r>
-      <w:r>
-        <w:rPr>
-          <w:noProof/>
-        </w:rPr>
-        <w:fldChar w:fldCharType="end"/>
-      </w:r>
+      <w:fldSimple w:instr=" SEQ Tabulka \* ARABIC ">
+        <w:r>
+          <w:rPr>
+            <w:noProof/>
+          </w:rPr>
+          <w:t>4</w:t>
+        </w:r>
+      </w:fldSimple>
       <w:r>
         <w:t>: chybové kódy</w:t>
       </w:r>
-      <w:bookmarkEnd w:id="50"/>
+      <w:bookmarkEnd w:id="56"/>
     </w:p>
     <w:tbl>
       <w:tblPr>
@@ -25026,12 +25156,12 @@
       <w:pPr>
         <w:pStyle w:val="Nadpis1"/>
       </w:pPr>
-      <w:bookmarkStart w:id="51" w:name="_Toc95843559"/>
+      <w:bookmarkStart w:id="57" w:name="_Toc96624438"/>
       <w:r>
         <w:lastRenderedPageBreak/>
         <w:t>Závěr</w:t>
       </w:r>
-      <w:bookmarkEnd w:id="51"/>
+      <w:bookmarkEnd w:id="57"/>
     </w:p>
     <w:p>
       <w:pPr>
@@ -25046,12 +25176,12 @@
       <w:pPr>
         <w:pStyle w:val="Nadpis1"/>
       </w:pPr>
-      <w:bookmarkStart w:id="52" w:name="_Toc95843560"/>
+      <w:bookmarkStart w:id="58" w:name="_Toc96624439"/>
       <w:r>
         <w:lastRenderedPageBreak/>
         <w:t>Zdroje</w:t>
       </w:r>
-      <w:bookmarkEnd w:id="52"/>
+      <w:bookmarkEnd w:id="58"/>
     </w:p>
     <w:p>
       <w:pPr>
@@ -25069,7 +25199,7 @@
       <w:r>
         <w:t xml:space="preserve">ST - STM32F103C8. St.com [online]. 2015 [cit. 2022-01-18]. Dostupné z: </w:t>
       </w:r>
-      <w:hyperlink r:id="rId25" w:history="1">
+      <w:hyperlink r:id="rId26" w:history="1">
         <w:r>
           <w:rPr>
             <w:rStyle w:val="Hypertextovodkaz"/>
@@ -25140,7 +25270,7 @@
       <w:r>
         <w:t xml:space="preserve"> [online]. 2021 [cit. 2022-01-19]. Dostupné z: </w:t>
       </w:r>
-      <w:hyperlink r:id="rId26" w:history="1">
+      <w:hyperlink r:id="rId27" w:history="1">
         <w:r>
           <w:rPr>
             <w:rStyle w:val="Hypertextovodkaz"/>
@@ -25199,7 +25329,7 @@
       <w:r>
         <w:t xml:space="preserve">z: </w:t>
       </w:r>
-      <w:hyperlink r:id="rId27" w:history="1">
+      <w:hyperlink r:id="rId28" w:history="1">
         <w:r>
           <w:rPr>
             <w:rStyle w:val="Hypertextovodkaz"/>
@@ -25249,7 +25379,7 @@
       <w:r>
         <w:t xml:space="preserve">. St.com [online]. 2021 [cit. 2022-02-08]. Dostupné z: </w:t>
       </w:r>
-      <w:hyperlink r:id="rId28" w:history="1">
+      <w:hyperlink r:id="rId29" w:history="1">
         <w:r>
           <w:rPr>
             <w:rStyle w:val="Hypertextovodkaz"/>
@@ -25294,7 +25424,7 @@
       <w:r>
         <w:t xml:space="preserve">. Ti.com [online]. 2000 - revize 2014 [cit. 2022-02-08]. Dostupné z: </w:t>
       </w:r>
-      <w:hyperlink r:id="rId29" w:history="1">
+      <w:hyperlink r:id="rId30" w:history="1">
         <w:r>
           <w:rPr>
             <w:rStyle w:val="Hypertextovodkaz"/>
@@ -25323,7 +25453,7 @@
       <w:r>
         <w:t xml:space="preserve"> [online]. [cit. 2022-02-13]. Dostupné z: </w:t>
       </w:r>
-      <w:hyperlink r:id="rId30" w:anchor="document-table¨" w:history="1">
+      <w:hyperlink r:id="rId31" w:anchor="document-table¨" w:history="1">
         <w:r>
           <w:rPr>
             <w:rStyle w:val="Hypertextovodkaz"/>
@@ -25437,7 +25567,7 @@
         </w:rPr>
         <w:t xml:space="preserve">, 2001- [cit. 2022-02-16]. Dostupné z: </w:t>
       </w:r>
-      <w:hyperlink r:id="rId31" w:history="1">
+      <w:hyperlink r:id="rId32" w:history="1">
         <w:r>
           <w:rPr>
             <w:rStyle w:val="Hypertextovodkaz"/>
@@ -25474,12 +25604,12 @@
       <w:pPr>
         <w:pStyle w:val="Nadpis1"/>
       </w:pPr>
-      <w:bookmarkStart w:id="53" w:name="_Toc95843561"/>
+      <w:bookmarkStart w:id="59" w:name="_Toc96624440"/>
       <w:r>
         <w:lastRenderedPageBreak/>
         <w:t>Zkratky</w:t>
       </w:r>
-      <w:bookmarkEnd w:id="53"/>
+      <w:bookmarkEnd w:id="59"/>
     </w:p>
     <w:p>
       <w:r>
@@ -26300,11 +26430,11 @@
       <w:pPr>
         <w:pStyle w:val="Nadpis1"/>
       </w:pPr>
-      <w:bookmarkStart w:id="54" w:name="_Toc95843562"/>
+      <w:bookmarkStart w:id="60" w:name="_Toc96624441"/>
       <w:r>
         <w:t>Seznam obrázků</w:t>
       </w:r>
-      <w:bookmarkEnd w:id="54"/>
+      <w:bookmarkEnd w:id="60"/>
     </w:p>
     <w:p>
       <w:pPr>
@@ -26328,7 +26458,7 @@
       <w:r>
         <w:fldChar w:fldCharType="separate"/>
       </w:r>
-      <w:hyperlink w:anchor="_Toc95558270" w:history="1">
+      <w:hyperlink w:anchor="_Toc96624388" w:history="1">
         <w:r>
           <w:rPr>
             <w:rStyle w:val="Hypertextovodkaz"/>
@@ -26355,7 +26485,7 @@
             <w:noProof/>
             <w:webHidden/>
           </w:rPr>
-          <w:instrText xml:space="preserve"> PAGEREF _Toc95558270 \h </w:instrText>
+          <w:instrText xml:space="preserve"> PAGEREF _Toc96624388 \h </w:instrText>
         </w:r>
         <w:r>
           <w:rPr>
@@ -26399,7 +26529,7 @@
           <w:lang w:eastAsia="cs-CZ"/>
         </w:rPr>
       </w:pPr>
-      <w:hyperlink r:id="rId32" w:anchor="_Toc95558271" w:history="1">
+      <w:hyperlink r:id="rId33" w:anchor="_Toc96624389" w:history="1">
         <w:r>
           <w:rPr>
             <w:rStyle w:val="Hypertextovodkaz"/>
@@ -26426,7 +26556,7 @@
             <w:noProof/>
             <w:webHidden/>
           </w:rPr>
-          <w:instrText xml:space="preserve"> PAGEREF _Toc95558271 \h </w:instrText>
+          <w:instrText xml:space="preserve"> PAGEREF _Toc96624389 \h </w:instrText>
         </w:r>
         <w:r>
           <w:rPr>
@@ -26470,7 +26600,7 @@
           <w:lang w:eastAsia="cs-CZ"/>
         </w:rPr>
       </w:pPr>
-      <w:hyperlink w:anchor="_Toc95558272" w:history="1">
+      <w:hyperlink w:anchor="_Toc96624390" w:history="1">
         <w:r>
           <w:rPr>
             <w:rStyle w:val="Hypertextovodkaz"/>
@@ -26497,7 +26627,7 @@
             <w:noProof/>
             <w:webHidden/>
           </w:rPr>
-          <w:instrText xml:space="preserve"> PAGEREF _Toc95558272 \h </w:instrText>
+          <w:instrText xml:space="preserve"> PAGEREF _Toc96624390 \h </w:instrText>
         </w:r>
         <w:r>
           <w:rPr>
@@ -26541,13 +26671,13 @@
           <w:lang w:eastAsia="cs-CZ"/>
         </w:rPr>
       </w:pPr>
-      <w:hyperlink w:anchor="_Toc95558273" w:history="1">
+      <w:hyperlink w:anchor="_Toc96624391" w:history="1">
         <w:r>
           <w:rPr>
             <w:rStyle w:val="Hypertextovodkaz"/>
             <w:noProof/>
           </w:rPr>
-          <w:t>Obrázek 4: převodník log. úrovní (výňatek ze schéma řídící desky)</w:t>
+          <w:t>Obrázek 4: převodník log. úrovní (výňatek ze schématu řídící desky)</w:t>
         </w:r>
         <w:r>
           <w:rPr>
@@ -26568,7 +26698,7 @@
             <w:noProof/>
             <w:webHidden/>
           </w:rPr>
-          <w:instrText xml:space="preserve"> PAGEREF _Toc95558273 \h </w:instrText>
+          <w:instrText xml:space="preserve"> PAGEREF _Toc96624391 \h </w:instrText>
         </w:r>
         <w:r>
           <w:rPr>
@@ -26612,7 +26742,7 @@
           <w:lang w:eastAsia="cs-CZ"/>
         </w:rPr>
       </w:pPr>
-      <w:hyperlink r:id="rId33" w:anchor="_Toc95558274" w:history="1">
+      <w:hyperlink r:id="rId34" w:anchor="_Toc96624392" w:history="1">
         <w:r>
           <w:rPr>
             <w:rStyle w:val="Hypertextovodkaz"/>
@@ -26639,7 +26769,7 @@
             <w:noProof/>
             <w:webHidden/>
           </w:rPr>
-          <w:instrText xml:space="preserve"> PAGEREF _Toc95558274 \h </w:instrText>
+          <w:instrText xml:space="preserve"> PAGEREF _Toc96624392 \h </w:instrText>
         </w:r>
         <w:r>
           <w:rPr>
@@ -26683,7 +26813,7 @@
           <w:lang w:eastAsia="cs-CZ"/>
         </w:rPr>
       </w:pPr>
-      <w:hyperlink w:anchor="_Toc95558275" w:history="1">
+      <w:hyperlink w:anchor="_Toc96624393" w:history="1">
         <w:r>
           <w:rPr>
             <w:rStyle w:val="Hypertextovodkaz"/>
@@ -26710,7 +26840,7 @@
             <w:noProof/>
             <w:webHidden/>
           </w:rPr>
-          <w:instrText xml:space="preserve"> PAGEREF _Toc95558275 \h </w:instrText>
+          <w:instrText xml:space="preserve"> PAGEREF _Toc96624393 \h </w:instrText>
         </w:r>
         <w:r>
           <w:rPr>
@@ -26754,7 +26884,7 @@
           <w:lang w:eastAsia="cs-CZ"/>
         </w:rPr>
       </w:pPr>
-      <w:hyperlink w:anchor="_Toc95558276" w:history="1">
+      <w:hyperlink w:anchor="_Toc96624394" w:history="1">
         <w:r>
           <w:rPr>
             <w:rStyle w:val="Hypertextovodkaz"/>
@@ -26781,7 +26911,7 @@
             <w:noProof/>
             <w:webHidden/>
           </w:rPr>
-          <w:instrText xml:space="preserve"> PAGEREF _Toc95558276 \h </w:instrText>
+          <w:instrText xml:space="preserve"> PAGEREF _Toc96624394 \h </w:instrText>
         </w:r>
         <w:r>
           <w:rPr>
@@ -26825,7 +26955,7 @@
           <w:lang w:eastAsia="cs-CZ"/>
         </w:rPr>
       </w:pPr>
-      <w:hyperlink w:anchor="_Toc95558277" w:history="1">
+      <w:hyperlink w:anchor="_Toc96624395" w:history="1">
         <w:r>
           <w:rPr>
             <w:rStyle w:val="Hypertextovodkaz"/>
@@ -26852,7 +26982,7 @@
             <w:noProof/>
             <w:webHidden/>
           </w:rPr>
-          <w:instrText xml:space="preserve"> PAGEREF _Toc95558277 \h </w:instrText>
+          <w:instrText xml:space="preserve"> PAGEREF _Toc96624395 \h </w:instrText>
         </w:r>
         <w:r>
           <w:rPr>
@@ -26896,13 +27026,13 @@
           <w:lang w:eastAsia="cs-CZ"/>
         </w:rPr>
       </w:pPr>
-      <w:hyperlink w:anchor="_Toc95558278" w:history="1">
+      <w:hyperlink w:anchor="_Toc96624396" w:history="1">
         <w:r>
           <w:rPr>
             <w:rStyle w:val="Hypertextovodkaz"/>
             <w:noProof/>
           </w:rPr>
-          <w:t>Obrázek 9:STM32CubeIDE – nastavení taktu jádra a periferií</w:t>
+          <w:t>Obrázek 9: Schéma lineárního regulátoru proudu</w:t>
         </w:r>
         <w:r>
           <w:rPr>
@@ -26923,7 +27053,7 @@
             <w:noProof/>
             <w:webHidden/>
           </w:rPr>
-          <w:instrText xml:space="preserve"> PAGEREF _Toc95558278 \h </w:instrText>
+          <w:instrText xml:space="preserve"> PAGEREF _Toc96624396 \h </w:instrText>
         </w:r>
         <w:r>
           <w:rPr>
@@ -26944,6 +27074,148 @@
             <w:webHidden/>
           </w:rPr>
           <w:t>20</w:t>
+        </w:r>
+        <w:r>
+          <w:rPr>
+            <w:noProof/>
+            <w:webHidden/>
+          </w:rPr>
+          <w:fldChar w:fldCharType="end"/>
+        </w:r>
+      </w:hyperlink>
+    </w:p>
+    <w:p>
+      <w:pPr>
+        <w:pStyle w:val="Seznamobrzk"/>
+        <w:tabs>
+          <w:tab w:val="right" w:leader="dot" w:pos="9062"/>
+        </w:tabs>
+        <w:rPr>
+          <w:rFonts w:asciiTheme="minorHAnsi" w:eastAsiaTheme="minorEastAsia" w:hAnsiTheme="minorHAnsi"/>
+          <w:noProof/>
+          <w:sz w:val="22"/>
+          <w:lang w:eastAsia="cs-CZ"/>
+        </w:rPr>
+      </w:pPr>
+      <w:hyperlink w:anchor="_Toc96624397" w:history="1">
+        <w:r>
+          <w:rPr>
+            <w:rStyle w:val="Hypertextovodkaz"/>
+            <w:noProof/>
+          </w:rPr>
+          <w:t>Obrázek 10:STM32CubeIDE – nastavení taktu jádra a periferií</w:t>
+        </w:r>
+        <w:r>
+          <w:rPr>
+            <w:noProof/>
+            <w:webHidden/>
+          </w:rPr>
+          <w:tab/>
+        </w:r>
+        <w:r>
+          <w:rPr>
+            <w:noProof/>
+            <w:webHidden/>
+          </w:rPr>
+          <w:fldChar w:fldCharType="begin"/>
+        </w:r>
+        <w:r>
+          <w:rPr>
+            <w:noProof/>
+            <w:webHidden/>
+          </w:rPr>
+          <w:instrText xml:space="preserve"> PAGEREF _Toc96624397 \h </w:instrText>
+        </w:r>
+        <w:r>
+          <w:rPr>
+            <w:noProof/>
+            <w:webHidden/>
+          </w:rPr>
+        </w:r>
+        <w:r>
+          <w:rPr>
+            <w:noProof/>
+            <w:webHidden/>
+          </w:rPr>
+          <w:fldChar w:fldCharType="separate"/>
+        </w:r>
+        <w:r>
+          <w:rPr>
+            <w:noProof/>
+            <w:webHidden/>
+          </w:rPr>
+          <w:t>21</w:t>
+        </w:r>
+        <w:r>
+          <w:rPr>
+            <w:noProof/>
+            <w:webHidden/>
+          </w:rPr>
+          <w:fldChar w:fldCharType="end"/>
+        </w:r>
+      </w:hyperlink>
+    </w:p>
+    <w:p>
+      <w:pPr>
+        <w:pStyle w:val="Seznamobrzk"/>
+        <w:tabs>
+          <w:tab w:val="right" w:leader="dot" w:pos="9062"/>
+        </w:tabs>
+        <w:rPr>
+          <w:rFonts w:asciiTheme="minorHAnsi" w:eastAsiaTheme="minorEastAsia" w:hAnsiTheme="minorHAnsi"/>
+          <w:noProof/>
+          <w:sz w:val="22"/>
+          <w:lang w:eastAsia="cs-CZ"/>
+        </w:rPr>
+      </w:pPr>
+      <w:hyperlink w:anchor="_Toc96624398" w:history="1">
+        <w:r>
+          <w:rPr>
+            <w:rStyle w:val="Hypertextovodkaz"/>
+            <w:noProof/>
+          </w:rPr>
+          <w:t>Obrázek 11:piktogram módu provozu</w:t>
+        </w:r>
+        <w:r>
+          <w:rPr>
+            <w:noProof/>
+            <w:webHidden/>
+          </w:rPr>
+          <w:tab/>
+        </w:r>
+        <w:r>
+          <w:rPr>
+            <w:noProof/>
+            <w:webHidden/>
+          </w:rPr>
+          <w:fldChar w:fldCharType="begin"/>
+        </w:r>
+        <w:r>
+          <w:rPr>
+            <w:noProof/>
+            <w:webHidden/>
+          </w:rPr>
+          <w:instrText xml:space="preserve"> PAGEREF _Toc96624398 \h </w:instrText>
+        </w:r>
+        <w:r>
+          <w:rPr>
+            <w:noProof/>
+            <w:webHidden/>
+          </w:rPr>
+        </w:r>
+        <w:r>
+          <w:rPr>
+            <w:noProof/>
+            <w:webHidden/>
+          </w:rPr>
+          <w:fldChar w:fldCharType="separate"/>
+        </w:r>
+        <w:r>
+          <w:rPr>
+            <w:noProof/>
+            <w:webHidden/>
+          </w:rPr>
+          <w:t>22</w:t>
         </w:r>
         <w:r>
           <w:rPr>
@@ -26978,12 +27250,12 @@
       <w:pPr>
         <w:pStyle w:val="Nadpis1"/>
       </w:pPr>
-      <w:bookmarkStart w:id="55" w:name="_Toc95843563"/>
+      <w:bookmarkStart w:id="61" w:name="_Toc96624442"/>
       <w:r>
         <w:lastRenderedPageBreak/>
         <w:t>Seznam tabulek</w:t>
       </w:r>
-      <w:bookmarkEnd w:id="55"/>
+      <w:bookmarkEnd w:id="61"/>
     </w:p>
     <w:p>
       <w:pPr>
@@ -27287,11 +27559,11 @@
       <w:pPr>
         <w:pStyle w:val="Nadpis1"/>
       </w:pPr>
-      <w:bookmarkStart w:id="56" w:name="_Toc95843564"/>
+      <w:bookmarkStart w:id="62" w:name="_Toc96624443"/>
       <w:r>
         <w:t>Seznam grafů</w:t>
       </w:r>
-      <w:bookmarkEnd w:id="56"/>
+      <w:bookmarkEnd w:id="62"/>
     </w:p>
     <w:p>
       <w:pPr>
@@ -27386,7 +27658,7 @@
           <w:lang w:eastAsia="cs-CZ"/>
         </w:rPr>
       </w:pPr>
-      <w:hyperlink r:id="rId34" w:anchor="_Toc96462149" w:history="1">
+      <w:hyperlink r:id="rId35" w:anchor="_Toc96462149" w:history="1">
         <w:r>
           <w:rPr>
             <w:rStyle w:val="Hypertextovodkaz"/>
@@ -27453,11 +27725,11 @@
       <w:pPr>
         <w:pStyle w:val="Nadpis1"/>
       </w:pPr>
-      <w:bookmarkStart w:id="57" w:name="_Toc95843565"/>
+      <w:bookmarkStart w:id="63" w:name="_Toc96624444"/>
       <w:r>
         <w:t>Přílohy</w:t>
       </w:r>
-      <w:bookmarkEnd w:id="57"/>
+      <w:bookmarkEnd w:id="63"/>
     </w:p>
     <w:p>
       <w:pPr>
@@ -27472,12 +27744,12 @@
       <w:pPr>
         <w:pStyle w:val="Nadpis2"/>
       </w:pPr>
-      <w:bookmarkStart w:id="58" w:name="_Toc95843566"/>
+      <w:bookmarkStart w:id="64" w:name="_Toc96624445"/>
       <w:r>
         <w:lastRenderedPageBreak/>
         <w:t>Schéma spínaného zdroje</w:t>
       </w:r>
-      <w:bookmarkEnd w:id="58"/>
+      <w:bookmarkEnd w:id="64"/>
     </w:p>
     <w:p>
       <w:pPr>
@@ -27503,7 +27775,7 @@
                     <pic:cNvPicPr/>
                   </pic:nvPicPr>
                   <pic:blipFill>
-                    <a:blip r:embed="rId35"/>
+                    <a:blip r:embed="rId36"/>
                     <a:stretch>
                       <a:fillRect/>
                     </a:stretch>
@@ -27528,7 +27800,7 @@
       <w:pPr>
         <w:pStyle w:val="Nadpis2"/>
       </w:pPr>
-      <w:bookmarkStart w:id="59" w:name="_Toc95843567"/>
+      <w:bookmarkStart w:id="65" w:name="_Toc96624446"/>
       <w:r>
         <w:rPr>
           <w:noProof/>
@@ -27558,7 +27830,7 @@
                     <pic:cNvPicPr/>
                   </pic:nvPicPr>
                   <pic:blipFill>
-                    <a:blip r:embed="rId36" cstate="print">
+                    <a:blip r:embed="rId37" cstate="print">
                       <a:extLst>
                         <a:ext uri="{28A0092B-C50C-407E-A947-70E740481C1C}">
                           <a14:useLocalDpi xmlns:a14="http://schemas.microsoft.com/office/drawing/2010/main" val="0"/>
@@ -27593,11 +27865,11 @@
       <w:r>
         <w:t>Schéma desky lineárních regulátorů</w:t>
       </w:r>
-      <w:bookmarkEnd w:id="59"/>
+      <w:bookmarkEnd w:id="65"/>
     </w:p>
     <w:p/>
     <w:sectPr>
-      <w:footerReference w:type="default" r:id="rId37"/>
+      <w:footerReference w:type="default" r:id="rId38"/>
       <w:pgSz w:w="11906" w:h="16838"/>
       <w:pgMar w:top="1417" w:right="1417" w:bottom="1417" w:left="1417" w:header="708" w:footer="708" w:gutter="0"/>
       <w:pgNumType w:start="0"/>
@@ -32894,6 +33166,10 @@
 </file>
 
 <file path=customXml/item1.xml><?xml version="1.0" encoding="utf-8"?>
+<b:Sources xmlns:b="http://schemas.openxmlformats.org/officeDocument/2006/bibliography" xmlns="http://schemas.openxmlformats.org/officeDocument/2006/bibliography" SelectedStyle="\APASixthEditionOfficeOnline.xsl" StyleName="APA" Version="6"/>
+</file>
+
+<file path=customXml/item2.xml><?xml version="1.0" encoding="utf-8"?>
 <ct:contentTypeSchema xmlns:ct="http://schemas.microsoft.com/office/2006/metadata/contentType" xmlns:ma="http://schemas.microsoft.com/office/2006/metadata/properties/metaAttributes" ct:_="" ma:_="" ma:contentTypeName="Dokument" ma:contentTypeID="0x010100819BE3B324FCE24897B4298EB35C006B" ma:contentTypeVersion="10" ma:contentTypeDescription="Vytvoří nový dokument" ma:contentTypeScope="" ma:versionID="85e2a418b0e04f5f93a31fac2887bffc">
   <xsd:schema xmlns:xsd="http://www.w3.org/2001/XMLSchema" xmlns:xs="http://www.w3.org/2001/XMLSchema" xmlns:p="http://schemas.microsoft.com/office/2006/metadata/properties" xmlns:ns3="fe41b5a9-31a1-4772-8c8d-ad771d19d77f" xmlns:ns4="6af10911-3ac6-4447-b11d-fe3bd7bf7478" targetNamespace="http://schemas.microsoft.com/office/2006/metadata/properties" ma:root="true" ma:fieldsID="a3635fbfa6f325916d203377c4061b47" ns3:_="" ns4:_="">
     <xsd:import namespace="fe41b5a9-31a1-4772-8c8d-ad771d19d77f"/>
@@ -33096,17 +33372,7 @@
 </ct:contentTypeSchema>
 </file>
 
-<file path=customXml/item2.xml><?xml version="1.0" encoding="utf-8"?>
-<b:Sources xmlns:b="http://schemas.openxmlformats.org/officeDocument/2006/bibliography" xmlns="http://schemas.openxmlformats.org/officeDocument/2006/bibliography" SelectedStyle="\APASixthEditionOfficeOnline.xsl" StyleName="APA" Version="6"/>
-</file>
-
 <file path=customXml/item3.xml><?xml version="1.0" encoding="utf-8"?>
-<p:properties xmlns:p="http://schemas.microsoft.com/office/2006/metadata/properties" xmlns:xsi="http://www.w3.org/2001/XMLSchema-instance" xmlns:pc="http://schemas.microsoft.com/office/infopath/2007/PartnerControls">
-  <documentManagement/>
-</p:properties>
-</file>
-
-<file path=customXml/item4.xml><?xml version="1.0" encoding="utf-8"?>
 <?mso-contentType ?>
 <FormTemplates xmlns="http://schemas.microsoft.com/sharepoint/v3/contenttype/forms">
   <Display>DocumentLibraryForm</Display>
@@ -33115,7 +33381,21 @@
 </FormTemplates>
 </file>
 
+<file path=customXml/item4.xml><?xml version="1.0" encoding="utf-8"?>
+<p:properties xmlns:p="http://schemas.microsoft.com/office/2006/metadata/properties" xmlns:xsi="http://www.w3.org/2001/XMLSchema-instance" xmlns:pc="http://schemas.microsoft.com/office/infopath/2007/PartnerControls">
+  <documentManagement/>
+</p:properties>
+</file>
+
 <file path=customXml/itemProps1.xml><?xml version="1.0" encoding="utf-8"?>
+<ds:datastoreItem xmlns:ds="http://schemas.openxmlformats.org/officeDocument/2006/customXml" ds:itemID="{143B0D20-96ED-4A0E-AE3D-E8BA304E6DF8}">
+  <ds:schemaRefs>
+    <ds:schemaRef ds:uri="http://schemas.openxmlformats.org/officeDocument/2006/bibliography"/>
+  </ds:schemaRefs>
+</ds:datastoreItem>
+</file>
+
+<file path=customXml/itemProps2.xml><?xml version="1.0" encoding="utf-8"?>
 <ds:datastoreItem xmlns:ds="http://schemas.openxmlformats.org/officeDocument/2006/customXml" ds:itemID="{893B0B77-EB94-4F10-BDDE-1A955569A352}">
   <ds:schemaRefs>
     <ds:schemaRef ds:uri="http://schemas.microsoft.com/office/2006/metadata/contentType"/>
@@ -33134,27 +33414,19 @@
 </ds:datastoreItem>
 </file>
 
-<file path=customXml/itemProps2.xml><?xml version="1.0" encoding="utf-8"?>
-<ds:datastoreItem xmlns:ds="http://schemas.openxmlformats.org/officeDocument/2006/customXml" ds:itemID="{143B0D20-96ED-4A0E-AE3D-E8BA304E6DF8}">
+<file path=customXml/itemProps3.xml><?xml version="1.0" encoding="utf-8"?>
+<ds:datastoreItem xmlns:ds="http://schemas.openxmlformats.org/officeDocument/2006/customXml" ds:itemID="{875F6811-D051-463B-A7E6-DFE4823BBA27}">
   <ds:schemaRefs>
-    <ds:schemaRef ds:uri="http://schemas.openxmlformats.org/officeDocument/2006/bibliography"/>
+    <ds:schemaRef ds:uri="http://schemas.microsoft.com/sharepoint/v3/contenttype/forms"/>
   </ds:schemaRefs>
 </ds:datastoreItem>
 </file>
 
-<file path=customXml/itemProps3.xml><?xml version="1.0" encoding="utf-8"?>
+<file path=customXml/itemProps4.xml><?xml version="1.0" encoding="utf-8"?>
 <ds:datastoreItem xmlns:ds="http://schemas.openxmlformats.org/officeDocument/2006/customXml" ds:itemID="{EBD1A9A2-2341-478F-9A98-CE206E735105}">
   <ds:schemaRefs>
     <ds:schemaRef ds:uri="http://schemas.microsoft.com/office/2006/metadata/properties"/>
     <ds:schemaRef ds:uri="http://schemas.microsoft.com/office/infopath/2007/PartnerControls"/>
   </ds:schemaRefs>
 </ds:datastoreItem>
-</file>
-
-<file path=customXml/itemProps4.xml><?xml version="1.0" encoding="utf-8"?>
-<ds:datastoreItem xmlns:ds="http://schemas.openxmlformats.org/officeDocument/2006/customXml" ds:itemID="{875F6811-D051-463B-A7E6-DFE4823BBA27}">
-  <ds:schemaRefs>
-    <ds:schemaRef ds:uri="http://schemas.microsoft.com/sharepoint/v3/contenttype/forms"/>
-  </ds:schemaRefs>
-</ds:datastoreItem>
 </file>
</xml_diff>